<commit_message>
Data and tables done
</commit_message>
<xml_diff>
--- a/Topics_proposition.docx
+++ b/Topics_proposition.docx
@@ -454,13 +454,35 @@
         <w:rPr>
           <w:lang w:val="en-GB"/>
         </w:rPr>
-        <w:t>00:10 eet</w:t>
-      </w:r>
-      <w:r>
-        <w:rPr>
-          <w:lang w:val="en-GB"/>
-        </w:rPr>
-        <w:t xml:space="preserve">: The Estlink 2 link shut down due to an internal short circuit in the cable in late January. It remained out of operation until around end-August 2024. </w:t>
+        <w:t xml:space="preserve">00:10 </w:t>
+      </w:r>
+      <w:proofErr w:type="spellStart"/>
+      <w:r>
+        <w:rPr>
+          <w:lang w:val="en-GB"/>
+        </w:rPr>
+        <w:t>eet</w:t>
+      </w:r>
+      <w:proofErr w:type="spellEnd"/>
+      <w:r>
+        <w:rPr>
+          <w:lang w:val="en-GB"/>
+        </w:rPr>
+        <w:t xml:space="preserve">: The </w:t>
+      </w:r>
+      <w:proofErr w:type="spellStart"/>
+      <w:r>
+        <w:rPr>
+          <w:lang w:val="en-GB"/>
+        </w:rPr>
+        <w:t>Estlink</w:t>
+      </w:r>
+      <w:proofErr w:type="spellEnd"/>
+      <w:r>
+        <w:rPr>
+          <w:lang w:val="en-GB"/>
+        </w:rPr>
+        <w:t xml:space="preserve"> 2 link shut down due to an internal short circuit in the cable in late January. It remained out of operation until around end-August 2024. </w:t>
       </w:r>
       <w:hyperlink r:id="rId10" w:history="1">
         <w:r>
@@ -475,12 +497,14 @@
         <w:t xml:space="preserve"> </w:t>
       </w:r>
       <w:hyperlink r:id="rId11" w:history="1">
+        <w:proofErr w:type="spellStart"/>
         <w:r>
           <w:rPr>
             <w:rStyle w:val="Hyperlink"/>
           </w:rPr>
           <w:t>Fingrid</w:t>
         </w:r>
+        <w:proofErr w:type="spellEnd"/>
       </w:hyperlink>
     </w:p>
     <w:p>
@@ -532,13 +556,29 @@
           <w:color w:val="EE0000"/>
           <w:lang w:val="en-GB"/>
         </w:rPr>
-        <w:t xml:space="preserve"> for production and jumps in the production wrt last year. </w:t>
-      </w:r>
+        <w:t xml:space="preserve"> for production and jumps in the production </w:t>
+      </w:r>
+      <w:proofErr w:type="spellStart"/>
       <w:r>
         <w:rPr>
           <w:color w:val="EE0000"/>
           <w:lang w:val="en-GB"/>
         </w:rPr>
+        <w:t>wrt</w:t>
+      </w:r>
+      <w:proofErr w:type="spellEnd"/>
+      <w:r>
+        <w:rPr>
+          <w:color w:val="EE0000"/>
+          <w:lang w:val="en-GB"/>
+        </w:rPr>
+        <w:t xml:space="preserve"> last year. </w:t>
+      </w:r>
+      <w:r>
+        <w:rPr>
+          <w:color w:val="EE0000"/>
+          <w:lang w:val="en-GB"/>
+        </w:rPr>
         <w:t>Solution regress renewable production on cable dummy</w:t>
       </w:r>
     </w:p>
@@ -600,7 +640,23 @@
           <w:color w:val="EE0000"/>
           <w:lang w:val="en-GB"/>
         </w:rPr>
-        <w:t xml:space="preserve"> OR Create pre and post fault dataset and apply to both quantile regression (for instance Tselika method)</w:t>
+        <w:t xml:space="preserve"> OR Create pre and post fault dataset and apply to both quantile regression (for instance </w:t>
+      </w:r>
+      <w:proofErr w:type="spellStart"/>
+      <w:r>
+        <w:rPr>
+          <w:color w:val="EE0000"/>
+          <w:lang w:val="en-GB"/>
+        </w:rPr>
+        <w:t>Tselika</w:t>
+      </w:r>
+      <w:proofErr w:type="spellEnd"/>
+      <w:r>
+        <w:rPr>
+          <w:color w:val="EE0000"/>
+          <w:lang w:val="en-GB"/>
+        </w:rPr>
+        <w:t xml:space="preserve"> method)</w:t>
       </w:r>
     </w:p>
     <w:p>
@@ -628,7 +684,35 @@
         <w:rPr>
           <w:lang w:val="en-GB"/>
         </w:rPr>
-        <w:t>, increase treatment window (from +/- 30 days to the whole jan to aug). Placebo (fake outage). Leads and lags for outage dummies</w:t>
+        <w:t xml:space="preserve">, increase treatment window (from +/- 30 days to the whole </w:t>
+      </w:r>
+      <w:proofErr w:type="spellStart"/>
+      <w:r>
+        <w:rPr>
+          <w:lang w:val="en-GB"/>
+        </w:rPr>
+        <w:t>jan</w:t>
+      </w:r>
+      <w:proofErr w:type="spellEnd"/>
+      <w:r>
+        <w:rPr>
+          <w:lang w:val="en-GB"/>
+        </w:rPr>
+        <w:t xml:space="preserve"> to </w:t>
+      </w:r>
+      <w:proofErr w:type="spellStart"/>
+      <w:r>
+        <w:rPr>
+          <w:lang w:val="en-GB"/>
+        </w:rPr>
+        <w:t>aug</w:t>
+      </w:r>
+      <w:proofErr w:type="spellEnd"/>
+      <w:r>
+        <w:rPr>
+          <w:lang w:val="en-GB"/>
+        </w:rPr>
+        <w:t>). Placebo (fake outage). Leads and lags for outage dummies</w:t>
       </w:r>
     </w:p>
     <w:p>
@@ -1001,13 +1085,23 @@
                 <w:lang w:val="en-GB"/>
               </w:rPr>
             </w:pPr>
-            <w:r>
-              <w:rPr>
-                <w:sz w:val="18"/>
-                <w:szCs w:val="18"/>
-                <w:lang w:val="en-GB"/>
-              </w:rPr>
-              <w:t>Ciarreta et al 2020</w:t>
+            <w:proofErr w:type="spellStart"/>
+            <w:r>
+              <w:rPr>
+                <w:sz w:val="18"/>
+                <w:szCs w:val="18"/>
+                <w:lang w:val="en-GB"/>
+              </w:rPr>
+              <w:t>Ciarreta</w:t>
+            </w:r>
+            <w:proofErr w:type="spellEnd"/>
+            <w:r>
+              <w:rPr>
+                <w:sz w:val="18"/>
+                <w:szCs w:val="18"/>
+                <w:lang w:val="en-GB"/>
+              </w:rPr>
+              <w:t xml:space="preserve"> et al 2020</w:t>
             </w:r>
           </w:p>
         </w:tc>
@@ -1829,7 +1923,25 @@
                 <w:szCs w:val="18"/>
                 <w:lang w:val="en-GB"/>
               </w:rPr>
-              <w:t xml:space="preserve"> (wind+solar)</w:t>
+              <w:t xml:space="preserve"> (</w:t>
+            </w:r>
+            <w:proofErr w:type="spellStart"/>
+            <w:r>
+              <w:rPr>
+                <w:sz w:val="18"/>
+                <w:szCs w:val="18"/>
+                <w:lang w:val="en-GB"/>
+              </w:rPr>
+              <w:t>wind+solar</w:t>
+            </w:r>
+            <w:proofErr w:type="spellEnd"/>
+            <w:r>
+              <w:rPr>
+                <w:sz w:val="18"/>
+                <w:szCs w:val="18"/>
+                <w:lang w:val="en-GB"/>
+              </w:rPr>
+              <w:t>)</w:t>
             </w:r>
             <w:r>
               <w:rPr>
@@ -2278,7 +2390,27 @@
                 <w:szCs w:val="18"/>
                 <w:lang w:val="en-GB"/>
               </w:rPr>
-              <w:t>Peak and off peak as defined, do not take into account precisely the true load curbe (3 peaks: morning, midday, evening)</w:t>
+              <w:t xml:space="preserve">Peak and off peak as defined, do not take into account precisely the true load </w:t>
+            </w:r>
+            <w:proofErr w:type="spellStart"/>
+            <w:r>
+              <w:rPr>
+                <w:color w:val="EE0000"/>
+                <w:sz w:val="18"/>
+                <w:szCs w:val="18"/>
+                <w:lang w:val="en-GB"/>
+              </w:rPr>
+              <w:t>curbe</w:t>
+            </w:r>
+            <w:proofErr w:type="spellEnd"/>
+            <w:r>
+              <w:rPr>
+                <w:color w:val="EE0000"/>
+                <w:sz w:val="18"/>
+                <w:szCs w:val="18"/>
+                <w:lang w:val="en-GB"/>
+              </w:rPr>
+              <w:t xml:space="preserve"> (3 peaks: morning, midday, evening)</w:t>
             </w:r>
           </w:p>
           <w:p>
@@ -2297,7 +2429,27 @@
                 <w:szCs w:val="18"/>
                 <w:lang w:val="en-GB"/>
               </w:rPr>
-              <w:t>Peak or offpeak just defines day and night hours</w:t>
+              <w:t xml:space="preserve">Peak or </w:t>
+            </w:r>
+            <w:proofErr w:type="spellStart"/>
+            <w:r>
+              <w:rPr>
+                <w:color w:val="EE0000"/>
+                <w:sz w:val="18"/>
+                <w:szCs w:val="18"/>
+                <w:lang w:val="en-GB"/>
+              </w:rPr>
+              <w:t>offpeak</w:t>
+            </w:r>
+            <w:proofErr w:type="spellEnd"/>
+            <w:r>
+              <w:rPr>
+                <w:color w:val="EE0000"/>
+                <w:sz w:val="18"/>
+                <w:szCs w:val="18"/>
+                <w:lang w:val="en-GB"/>
+              </w:rPr>
+              <w:t xml:space="preserve"> just defines day and night hours</w:t>
             </w:r>
           </w:p>
         </w:tc>
@@ -2569,6 +2721,7 @@
                 <w:lang w:val="en-GB"/>
               </w:rPr>
             </w:pPr>
+            <w:proofErr w:type="spellStart"/>
             <w:r>
               <w:rPr>
                 <w:sz w:val="18"/>
@@ -2577,6 +2730,7 @@
               </w:rPr>
               <w:t>Maciejowska</w:t>
             </w:r>
+            <w:proofErr w:type="spellEnd"/>
             <w:r>
               <w:rPr>
                 <w:sz w:val="18"/>
@@ -2697,7 +2851,25 @@
                 <w:szCs w:val="18"/>
                 <w:lang w:val="en-GB"/>
               </w:rPr>
-              <w:t>Quantile regression approach on distrib of EP</w:t>
+              <w:t xml:space="preserve">Quantile regression approach on </w:t>
+            </w:r>
+            <w:proofErr w:type="spellStart"/>
+            <w:r>
+              <w:rPr>
+                <w:sz w:val="18"/>
+                <w:szCs w:val="18"/>
+                <w:lang w:val="en-GB"/>
+              </w:rPr>
+              <w:t>distrib</w:t>
+            </w:r>
+            <w:proofErr w:type="spellEnd"/>
+            <w:r>
+              <w:rPr>
+                <w:sz w:val="18"/>
+                <w:szCs w:val="18"/>
+                <w:lang w:val="en-GB"/>
+              </w:rPr>
+              <w:t xml:space="preserve"> of EP</w:t>
             </w:r>
           </w:p>
         </w:tc>
@@ -2843,7 +3015,27 @@
                 <w:szCs w:val="18"/>
                 <w:lang w:val="en-GB"/>
               </w:rPr>
-              <w:t>NO peak/non.peak taken into account</w:t>
+              <w:t>NO peak/</w:t>
+            </w:r>
+            <w:proofErr w:type="spellStart"/>
+            <w:r>
+              <w:rPr>
+                <w:color w:val="EE0000"/>
+                <w:sz w:val="18"/>
+                <w:szCs w:val="18"/>
+                <w:lang w:val="en-GB"/>
+              </w:rPr>
+              <w:t>non.peak</w:t>
+            </w:r>
+            <w:proofErr w:type="spellEnd"/>
+            <w:r>
+              <w:rPr>
+                <w:color w:val="EE0000"/>
+                <w:sz w:val="18"/>
+                <w:szCs w:val="18"/>
+                <w:lang w:val="en-GB"/>
+              </w:rPr>
+              <w:t xml:space="preserve"> taken into account</w:t>
             </w:r>
           </w:p>
         </w:tc>
@@ -2881,7 +3073,25 @@
                 <w:szCs w:val="18"/>
                 <w:lang w:val="en-GB"/>
               </w:rPr>
-              <w:t xml:space="preserve">Quantile regression on quantiles of log of daily EP wrt demand, log fuel prices + CO2 cost, log residual supply index, log </w:t>
+              <w:t xml:space="preserve">Quantile regression on quantiles of log of daily EP </w:t>
+            </w:r>
+            <w:proofErr w:type="spellStart"/>
+            <w:r>
+              <w:rPr>
+                <w:sz w:val="18"/>
+                <w:szCs w:val="18"/>
+                <w:lang w:val="en-GB"/>
+              </w:rPr>
+              <w:t>wrt</w:t>
+            </w:r>
+            <w:proofErr w:type="spellEnd"/>
+            <w:r>
+              <w:rPr>
+                <w:sz w:val="18"/>
+                <w:szCs w:val="18"/>
+                <w:lang w:val="en-GB"/>
+              </w:rPr>
+              <w:t xml:space="preserve"> demand, log fuel prices + CO2 cost, log residual supply index, log </w:t>
             </w:r>
             <w:r>
               <w:rPr>
@@ -3561,14 +3771,37 @@
         <w:rPr>
           <w:lang w:val="en-GB"/>
         </w:rPr>
-        <w:t xml:space="preserve"> FI : 350 + 650 MW Estlink 1 + 2 </w:t>
-      </w:r>
+        <w:t xml:space="preserve"> FI : 350 + 650 MW </w:t>
+      </w:r>
+      <w:proofErr w:type="spellStart"/>
+      <w:r>
+        <w:rPr>
+          <w:lang w:val="en-GB"/>
+        </w:rPr>
+        <w:t>Estlink</w:t>
+      </w:r>
+      <w:proofErr w:type="spellEnd"/>
+      <w:r>
+        <w:rPr>
+          <w:lang w:val="en-GB"/>
+        </w:rPr>
+        <w:t xml:space="preserve"> 1 + 2 </w:t>
+      </w:r>
+      <w:proofErr w:type="spellStart"/>
       <w:r>
         <w:rPr>
           <w:color w:val="EE0000"/>
           <w:lang w:val="en-GB"/>
         </w:rPr>
-        <w:t xml:space="preserve">Estlink 2 is about 20% of the Estonian power export capacity </w:t>
+        <w:t>Estlink</w:t>
+      </w:r>
+      <w:proofErr w:type="spellEnd"/>
+      <w:r>
+        <w:rPr>
+          <w:color w:val="EE0000"/>
+          <w:lang w:val="en-GB"/>
+        </w:rPr>
+        <w:t xml:space="preserve"> 2 is about 20% of the Estonian power export capacity </w:t>
       </w:r>
     </w:p>
     <w:p>
@@ -3826,7 +4059,21 @@
         <w:rPr>
           <w:lang w:val="en-GB"/>
         </w:rPr>
-        <w:t>demand (Sensfuss et al., 2008) and limited economic possibilities</w:t>
+        <w:t>demand (</w:t>
+      </w:r>
+      <w:proofErr w:type="spellStart"/>
+      <w:r>
+        <w:rPr>
+          <w:lang w:val="en-GB"/>
+        </w:rPr>
+        <w:t>Sensfuss</w:t>
+      </w:r>
+      <w:proofErr w:type="spellEnd"/>
+      <w:r>
+        <w:rPr>
+          <w:lang w:val="en-GB"/>
+        </w:rPr>
+        <w:t xml:space="preserve"> et al., 2008) and limited economic possibilities</w:t>
       </w:r>
       <w:r>
         <w:rPr>
@@ -3932,7 +4179,21 @@
         <w:rPr>
           <w:lang w:val="en-GB"/>
         </w:rPr>
-        <w:t xml:space="preserve"> From Tselika 2022</w:t>
+        <w:t xml:space="preserve"> From </w:t>
+      </w:r>
+      <w:proofErr w:type="spellStart"/>
+      <w:r>
+        <w:rPr>
+          <w:lang w:val="en-GB"/>
+        </w:rPr>
+        <w:t>Tselika</w:t>
+      </w:r>
+      <w:proofErr w:type="spellEnd"/>
+      <w:r>
+        <w:rPr>
+          <w:lang w:val="en-GB"/>
+        </w:rPr>
+        <w:t xml:space="preserve"> 2022</w:t>
       </w:r>
     </w:p>
     <w:p>
@@ -4055,6 +4316,7 @@
           <w:lang w:val="en-GB"/>
         </w:rPr>
       </w:pPr>
+      <w:proofErr w:type="spellStart"/>
       <w:r>
         <w:rPr>
           <w:color w:val="000000" w:themeColor="text1"/>
@@ -4062,12 +4324,29 @@
         </w:rPr>
         <w:t>Rintamaky</w:t>
       </w:r>
+      <w:proofErr w:type="spellEnd"/>
       <w:r>
         <w:rPr>
           <w:color w:val="000000" w:themeColor="text1"/>
           <w:lang w:val="en-GB"/>
         </w:rPr>
-        <w:t xml:space="preserve">, Tselika </w:t>
+        <w:t xml:space="preserve">, </w:t>
+      </w:r>
+      <w:proofErr w:type="spellStart"/>
+      <w:r>
+        <w:rPr>
+          <w:color w:val="000000" w:themeColor="text1"/>
+          <w:lang w:val="en-GB"/>
+        </w:rPr>
+        <w:t>Tselika</w:t>
+      </w:r>
+      <w:proofErr w:type="spellEnd"/>
+      <w:r>
+        <w:rPr>
+          <w:color w:val="000000" w:themeColor="text1"/>
+          <w:lang w:val="en-GB"/>
+        </w:rPr>
+        <w:t xml:space="preserve"> </w:t>
       </w:r>
       <w:r>
         <w:rPr>
@@ -4274,11 +4553,19 @@
         </w:rPr>
         <w:t xml:space="preserve"> </w:t>
       </w:r>
-      <w:r>
-        <w:rPr>
-          <w:lang w:val="en-GB"/>
-        </w:rPr>
-        <w:t xml:space="preserve">etal </w:t>
+      <w:proofErr w:type="spellStart"/>
+      <w:r>
+        <w:rPr>
+          <w:lang w:val="en-GB"/>
+        </w:rPr>
+        <w:t>etal</w:t>
+      </w:r>
+      <w:proofErr w:type="spellEnd"/>
+      <w:r>
+        <w:rPr>
+          <w:lang w:val="en-GB"/>
+        </w:rPr>
+        <w:t xml:space="preserve"> </w:t>
       </w:r>
       <w:r>
         <w:rPr>
@@ -4287,6 +4574,610 @@
         <w:t>2017</w:t>
       </w:r>
     </w:p>
+    <w:p>
+      <w:pPr>
+        <w:pStyle w:val="NoSpacing"/>
+        <w:rPr>
+          <w:lang w:val="en-GB"/>
+        </w:rPr>
+      </w:pPr>
+    </w:p>
+    <w:p>
+      <w:pPr>
+        <w:pStyle w:val="NoSpacing"/>
+        <w:rPr>
+          <w:lang w:val="en-GB"/>
+        </w:rPr>
+      </w:pPr>
+      <w:r>
+        <w:rPr>
+          <w:lang w:val="en-GB"/>
+        </w:rPr>
+        <w:t>Seasonality table</w:t>
+      </w:r>
+    </w:p>
+    <w:tbl>
+      <w:tblPr>
+        <w:tblStyle w:val="TableGrid"/>
+        <w:tblW w:w="0" w:type="auto"/>
+        <w:tblLook w:val="04A0" w:firstRow="1" w:lastRow="0" w:firstColumn="1" w:lastColumn="0" w:noHBand="0" w:noVBand="1"/>
+      </w:tblPr>
+      <w:tblGrid>
+        <w:gridCol w:w="1925"/>
+        <w:gridCol w:w="1925"/>
+        <w:gridCol w:w="1926"/>
+        <w:gridCol w:w="1926"/>
+        <w:gridCol w:w="1926"/>
+      </w:tblGrid>
+      <w:tr>
+        <w:tc>
+          <w:tcPr>
+            <w:tcW w:w="1925" w:type="dxa"/>
+            <w:vAlign w:val="center"/>
+          </w:tcPr>
+          <w:p>
+            <w:pPr>
+              <w:pStyle w:val="NoSpacing"/>
+              <w:pBdr>
+                <w:top w:val="none" w:sz="0" w:space="0" w:color="auto"/>
+                <w:left w:val="none" w:sz="0" w:space="0" w:color="auto"/>
+                <w:bottom w:val="none" w:sz="0" w:space="0" w:color="auto"/>
+                <w:right w:val="none" w:sz="0" w:space="0" w:color="auto"/>
+                <w:between w:val="none" w:sz="0" w:space="0" w:color="auto"/>
+              </w:pBdr>
+              <w:jc w:val="left"/>
+              <w:rPr>
+                <w:lang w:val="en-GB"/>
+              </w:rPr>
+            </w:pPr>
+          </w:p>
+        </w:tc>
+        <w:tc>
+          <w:tcPr>
+            <w:tcW w:w="1925" w:type="dxa"/>
+            <w:vAlign w:val="center"/>
+          </w:tcPr>
+          <w:p>
+            <w:pPr>
+              <w:pStyle w:val="NoSpacing"/>
+              <w:pBdr>
+                <w:top w:val="none" w:sz="0" w:space="0" w:color="auto"/>
+                <w:left w:val="none" w:sz="0" w:space="0" w:color="auto"/>
+                <w:bottom w:val="none" w:sz="0" w:space="0" w:color="auto"/>
+                <w:right w:val="none" w:sz="0" w:space="0" w:color="auto"/>
+                <w:between w:val="none" w:sz="0" w:space="0" w:color="auto"/>
+              </w:pBdr>
+              <w:jc w:val="left"/>
+              <w:rPr>
+                <w:lang w:val="en-GB"/>
+              </w:rPr>
+            </w:pPr>
+            <w:r>
+              <w:rPr>
+                <w:lang w:val="en-GB"/>
+              </w:rPr>
+              <w:t>Price</w:t>
+            </w:r>
+          </w:p>
+        </w:tc>
+        <w:tc>
+          <w:tcPr>
+            <w:tcW w:w="1926" w:type="dxa"/>
+            <w:vAlign w:val="center"/>
+          </w:tcPr>
+          <w:p>
+            <w:pPr>
+              <w:pStyle w:val="NoSpacing"/>
+              <w:pBdr>
+                <w:top w:val="none" w:sz="0" w:space="0" w:color="auto"/>
+                <w:left w:val="none" w:sz="0" w:space="0" w:color="auto"/>
+                <w:bottom w:val="none" w:sz="0" w:space="0" w:color="auto"/>
+                <w:right w:val="none" w:sz="0" w:space="0" w:color="auto"/>
+                <w:between w:val="none" w:sz="0" w:space="0" w:color="auto"/>
+              </w:pBdr>
+              <w:jc w:val="left"/>
+              <w:rPr>
+                <w:lang w:val="en-GB"/>
+              </w:rPr>
+            </w:pPr>
+            <w:r>
+              <w:rPr>
+                <w:lang w:val="en-GB"/>
+              </w:rPr>
+              <w:t>Solar</w:t>
+            </w:r>
+          </w:p>
+        </w:tc>
+        <w:tc>
+          <w:tcPr>
+            <w:tcW w:w="1926" w:type="dxa"/>
+            <w:vAlign w:val="center"/>
+          </w:tcPr>
+          <w:p>
+            <w:pPr>
+              <w:pStyle w:val="NoSpacing"/>
+              <w:pBdr>
+                <w:top w:val="none" w:sz="0" w:space="0" w:color="auto"/>
+                <w:left w:val="none" w:sz="0" w:space="0" w:color="auto"/>
+                <w:bottom w:val="none" w:sz="0" w:space="0" w:color="auto"/>
+                <w:right w:val="none" w:sz="0" w:space="0" w:color="auto"/>
+                <w:between w:val="none" w:sz="0" w:space="0" w:color="auto"/>
+              </w:pBdr>
+              <w:jc w:val="left"/>
+              <w:rPr>
+                <w:lang w:val="en-GB"/>
+              </w:rPr>
+            </w:pPr>
+            <w:r>
+              <w:rPr>
+                <w:lang w:val="en-GB"/>
+              </w:rPr>
+              <w:t>Wind</w:t>
+            </w:r>
+          </w:p>
+        </w:tc>
+        <w:tc>
+          <w:tcPr>
+            <w:tcW w:w="1926" w:type="dxa"/>
+            <w:vAlign w:val="center"/>
+          </w:tcPr>
+          <w:p>
+            <w:pPr>
+              <w:pStyle w:val="NoSpacing"/>
+              <w:pBdr>
+                <w:top w:val="none" w:sz="0" w:space="0" w:color="auto"/>
+                <w:left w:val="none" w:sz="0" w:space="0" w:color="auto"/>
+                <w:bottom w:val="none" w:sz="0" w:space="0" w:color="auto"/>
+                <w:right w:val="none" w:sz="0" w:space="0" w:color="auto"/>
+                <w:between w:val="none" w:sz="0" w:space="0" w:color="auto"/>
+              </w:pBdr>
+              <w:jc w:val="left"/>
+              <w:rPr>
+                <w:lang w:val="en-GB"/>
+              </w:rPr>
+            </w:pPr>
+            <w:r>
+              <w:rPr>
+                <w:lang w:val="en-GB"/>
+              </w:rPr>
+              <w:t>Load</w:t>
+            </w:r>
+          </w:p>
+        </w:tc>
+      </w:tr>
+      <w:tr>
+        <w:tc>
+          <w:tcPr>
+            <w:tcW w:w="1925" w:type="dxa"/>
+            <w:vAlign w:val="center"/>
+          </w:tcPr>
+          <w:p>
+            <w:pPr>
+              <w:pStyle w:val="NoSpacing"/>
+              <w:pBdr>
+                <w:top w:val="none" w:sz="0" w:space="0" w:color="auto"/>
+                <w:left w:val="none" w:sz="0" w:space="0" w:color="auto"/>
+                <w:bottom w:val="none" w:sz="0" w:space="0" w:color="auto"/>
+                <w:right w:val="none" w:sz="0" w:space="0" w:color="auto"/>
+                <w:between w:val="none" w:sz="0" w:space="0" w:color="auto"/>
+              </w:pBdr>
+              <w:jc w:val="left"/>
+              <w:rPr>
+                <w:lang w:val="en-GB"/>
+              </w:rPr>
+            </w:pPr>
+            <w:r>
+              <w:rPr>
+                <w:lang w:val="en-GB"/>
+              </w:rPr>
+              <w:t xml:space="preserve">hours-of-day </w:t>
+            </w:r>
+          </w:p>
+        </w:tc>
+        <w:tc>
+          <w:tcPr>
+            <w:tcW w:w="1925" w:type="dxa"/>
+            <w:vAlign w:val="center"/>
+          </w:tcPr>
+          <w:p>
+            <w:pPr>
+              <w:pStyle w:val="NoSpacing"/>
+              <w:pBdr>
+                <w:top w:val="none" w:sz="0" w:space="0" w:color="auto"/>
+                <w:left w:val="none" w:sz="0" w:space="0" w:color="auto"/>
+                <w:bottom w:val="none" w:sz="0" w:space="0" w:color="auto"/>
+                <w:right w:val="none" w:sz="0" w:space="0" w:color="auto"/>
+                <w:between w:val="none" w:sz="0" w:space="0" w:color="auto"/>
+              </w:pBdr>
+              <w:jc w:val="left"/>
+              <w:rPr>
+                <w:lang w:val="en-GB"/>
+              </w:rPr>
+            </w:pPr>
+            <w:r>
+              <w:rPr>
+                <w:lang w:val="en-GB"/>
+              </w:rPr>
+              <w:t xml:space="preserve">Evident during </w:t>
+            </w:r>
+            <w:r>
+              <w:rPr>
+                <w:lang w:val="en-GB"/>
+              </w:rPr>
+              <w:t xml:space="preserve">morning (4-8) and evening (15-19) peak </w:t>
+            </w:r>
+          </w:p>
+        </w:tc>
+        <w:tc>
+          <w:tcPr>
+            <w:tcW w:w="1926" w:type="dxa"/>
+            <w:vAlign w:val="center"/>
+          </w:tcPr>
+          <w:p>
+            <w:pPr>
+              <w:pStyle w:val="NoSpacing"/>
+              <w:pBdr>
+                <w:top w:val="none" w:sz="0" w:space="0" w:color="auto"/>
+                <w:left w:val="none" w:sz="0" w:space="0" w:color="auto"/>
+                <w:bottom w:val="none" w:sz="0" w:space="0" w:color="auto"/>
+                <w:right w:val="none" w:sz="0" w:space="0" w:color="auto"/>
+                <w:between w:val="none" w:sz="0" w:space="0" w:color="auto"/>
+              </w:pBdr>
+              <w:jc w:val="left"/>
+              <w:rPr>
+                <w:lang w:val="en-GB"/>
+              </w:rPr>
+            </w:pPr>
+            <w:r>
+              <w:rPr>
+                <w:lang w:val="en-GB"/>
+              </w:rPr>
+              <w:t>Clear solar bell shape</w:t>
+            </w:r>
+          </w:p>
+        </w:tc>
+        <w:tc>
+          <w:tcPr>
+            <w:tcW w:w="1926" w:type="dxa"/>
+            <w:vAlign w:val="center"/>
+          </w:tcPr>
+          <w:p>
+            <w:pPr>
+              <w:pStyle w:val="NoSpacing"/>
+              <w:pBdr>
+                <w:top w:val="none" w:sz="0" w:space="0" w:color="auto"/>
+                <w:left w:val="none" w:sz="0" w:space="0" w:color="auto"/>
+                <w:bottom w:val="none" w:sz="0" w:space="0" w:color="auto"/>
+                <w:right w:val="none" w:sz="0" w:space="0" w:color="auto"/>
+                <w:between w:val="none" w:sz="0" w:space="0" w:color="auto"/>
+              </w:pBdr>
+              <w:jc w:val="left"/>
+              <w:rPr>
+                <w:lang w:val="en-GB"/>
+              </w:rPr>
+            </w:pPr>
+            <w:r>
+              <w:rPr>
+                <w:lang w:val="en-GB"/>
+              </w:rPr>
+              <w:t>Slightly higher during nighttime</w:t>
+            </w:r>
+          </w:p>
+        </w:tc>
+        <w:tc>
+          <w:tcPr>
+            <w:tcW w:w="1926" w:type="dxa"/>
+            <w:vAlign w:val="center"/>
+          </w:tcPr>
+          <w:p>
+            <w:pPr>
+              <w:pStyle w:val="NoSpacing"/>
+              <w:pBdr>
+                <w:top w:val="none" w:sz="0" w:space="0" w:color="auto"/>
+                <w:left w:val="none" w:sz="0" w:space="0" w:color="auto"/>
+                <w:bottom w:val="none" w:sz="0" w:space="0" w:color="auto"/>
+                <w:right w:val="none" w:sz="0" w:space="0" w:color="auto"/>
+                <w:between w:val="none" w:sz="0" w:space="0" w:color="auto"/>
+              </w:pBdr>
+              <w:jc w:val="left"/>
+              <w:rPr>
+                <w:lang w:val="en-GB"/>
+              </w:rPr>
+            </w:pPr>
+            <w:r>
+              <w:rPr>
+                <w:lang w:val="en-GB"/>
+              </w:rPr>
+              <w:t>Day-night</w:t>
+            </w:r>
+          </w:p>
+        </w:tc>
+      </w:tr>
+      <w:tr>
+        <w:tc>
+          <w:tcPr>
+            <w:tcW w:w="1925" w:type="dxa"/>
+            <w:vAlign w:val="center"/>
+          </w:tcPr>
+          <w:p>
+            <w:pPr>
+              <w:pStyle w:val="NoSpacing"/>
+              <w:pBdr>
+                <w:top w:val="none" w:sz="0" w:space="0" w:color="auto"/>
+                <w:left w:val="none" w:sz="0" w:space="0" w:color="auto"/>
+                <w:bottom w:val="none" w:sz="0" w:space="0" w:color="auto"/>
+                <w:right w:val="none" w:sz="0" w:space="0" w:color="auto"/>
+                <w:between w:val="none" w:sz="0" w:space="0" w:color="auto"/>
+              </w:pBdr>
+              <w:jc w:val="left"/>
+              <w:rPr>
+                <w:lang w:val="en-GB"/>
+              </w:rPr>
+            </w:pPr>
+            <w:r>
+              <w:rPr>
+                <w:lang w:val="en-GB"/>
+              </w:rPr>
+              <w:t>day-of-week</w:t>
+            </w:r>
+          </w:p>
+        </w:tc>
+        <w:tc>
+          <w:tcPr>
+            <w:tcW w:w="1925" w:type="dxa"/>
+            <w:vAlign w:val="center"/>
+          </w:tcPr>
+          <w:p>
+            <w:pPr>
+              <w:pStyle w:val="NoSpacing"/>
+              <w:pBdr>
+                <w:top w:val="none" w:sz="0" w:space="0" w:color="auto"/>
+                <w:left w:val="none" w:sz="0" w:space="0" w:color="auto"/>
+                <w:bottom w:val="none" w:sz="0" w:space="0" w:color="auto"/>
+                <w:right w:val="none" w:sz="0" w:space="0" w:color="auto"/>
+                <w:between w:val="none" w:sz="0" w:space="0" w:color="auto"/>
+              </w:pBdr>
+              <w:jc w:val="left"/>
+              <w:rPr>
+                <w:lang w:val="en-GB"/>
+              </w:rPr>
+            </w:pPr>
+            <w:r>
+              <w:rPr>
+                <w:lang w:val="en-GB"/>
+              </w:rPr>
+              <w:t>Low on weekends</w:t>
+            </w:r>
+          </w:p>
+        </w:tc>
+        <w:tc>
+          <w:tcPr>
+            <w:tcW w:w="1926" w:type="dxa"/>
+            <w:vAlign w:val="center"/>
+          </w:tcPr>
+          <w:p>
+            <w:pPr>
+              <w:pStyle w:val="NoSpacing"/>
+              <w:pBdr>
+                <w:top w:val="none" w:sz="0" w:space="0" w:color="auto"/>
+                <w:left w:val="none" w:sz="0" w:space="0" w:color="auto"/>
+                <w:bottom w:val="none" w:sz="0" w:space="0" w:color="auto"/>
+                <w:right w:val="none" w:sz="0" w:space="0" w:color="auto"/>
+                <w:between w:val="none" w:sz="0" w:space="0" w:color="auto"/>
+              </w:pBdr>
+              <w:jc w:val="left"/>
+              <w:rPr>
+                <w:lang w:val="en-GB"/>
+              </w:rPr>
+            </w:pPr>
+            <w:r>
+              <w:rPr>
+                <w:lang w:val="en-GB"/>
+              </w:rPr>
+              <w:t>Apparently higher on some days</w:t>
+            </w:r>
+          </w:p>
+        </w:tc>
+        <w:tc>
+          <w:tcPr>
+            <w:tcW w:w="1926" w:type="dxa"/>
+            <w:vAlign w:val="center"/>
+          </w:tcPr>
+          <w:p>
+            <w:pPr>
+              <w:pStyle w:val="NoSpacing"/>
+              <w:pBdr>
+                <w:top w:val="none" w:sz="0" w:space="0" w:color="auto"/>
+                <w:left w:val="none" w:sz="0" w:space="0" w:color="auto"/>
+                <w:bottom w:val="none" w:sz="0" w:space="0" w:color="auto"/>
+                <w:right w:val="none" w:sz="0" w:space="0" w:color="auto"/>
+                <w:between w:val="none" w:sz="0" w:space="0" w:color="auto"/>
+              </w:pBdr>
+              <w:jc w:val="left"/>
+              <w:rPr>
+                <w:lang w:val="en-GB"/>
+              </w:rPr>
+            </w:pPr>
+            <w:r>
+              <w:rPr>
+                <w:lang w:val="en-GB"/>
+              </w:rPr>
+              <w:t>Apparently higher on some days</w:t>
+            </w:r>
+          </w:p>
+        </w:tc>
+        <w:tc>
+          <w:tcPr>
+            <w:tcW w:w="1926" w:type="dxa"/>
+            <w:vAlign w:val="center"/>
+          </w:tcPr>
+          <w:p>
+            <w:pPr>
+              <w:pStyle w:val="NoSpacing"/>
+              <w:pBdr>
+                <w:top w:val="none" w:sz="0" w:space="0" w:color="auto"/>
+                <w:left w:val="none" w:sz="0" w:space="0" w:color="auto"/>
+                <w:bottom w:val="none" w:sz="0" w:space="0" w:color="auto"/>
+                <w:right w:val="none" w:sz="0" w:space="0" w:color="auto"/>
+                <w:between w:val="none" w:sz="0" w:space="0" w:color="auto"/>
+              </w:pBdr>
+              <w:jc w:val="left"/>
+              <w:rPr>
+                <w:lang w:val="en-GB"/>
+              </w:rPr>
+            </w:pPr>
+            <w:r>
+              <w:rPr>
+                <w:lang w:val="en-GB"/>
+              </w:rPr>
+              <w:t>Low on weekends</w:t>
+            </w:r>
+          </w:p>
+        </w:tc>
+      </w:tr>
+      <w:tr>
+        <w:tc>
+          <w:tcPr>
+            <w:tcW w:w="1925" w:type="dxa"/>
+            <w:vAlign w:val="center"/>
+          </w:tcPr>
+          <w:p>
+            <w:pPr>
+              <w:pStyle w:val="NoSpacing"/>
+              <w:pBdr>
+                <w:top w:val="none" w:sz="0" w:space="0" w:color="auto"/>
+                <w:left w:val="none" w:sz="0" w:space="0" w:color="auto"/>
+                <w:bottom w:val="none" w:sz="0" w:space="0" w:color="auto"/>
+                <w:right w:val="none" w:sz="0" w:space="0" w:color="auto"/>
+                <w:between w:val="none" w:sz="0" w:space="0" w:color="auto"/>
+              </w:pBdr>
+              <w:jc w:val="left"/>
+              <w:rPr>
+                <w:lang w:val="en-GB"/>
+              </w:rPr>
+            </w:pPr>
+            <w:r>
+              <w:rPr>
+                <w:lang w:val="en-GB"/>
+              </w:rPr>
+              <w:t>month-of-year</w:t>
+            </w:r>
+          </w:p>
+        </w:tc>
+        <w:tc>
+          <w:tcPr>
+            <w:tcW w:w="1925" w:type="dxa"/>
+            <w:vAlign w:val="center"/>
+          </w:tcPr>
+          <w:p>
+            <w:pPr>
+              <w:pStyle w:val="NoSpacing"/>
+              <w:pBdr>
+                <w:top w:val="none" w:sz="0" w:space="0" w:color="auto"/>
+                <w:left w:val="none" w:sz="0" w:space="0" w:color="auto"/>
+                <w:bottom w:val="none" w:sz="0" w:space="0" w:color="auto"/>
+                <w:right w:val="none" w:sz="0" w:space="0" w:color="auto"/>
+                <w:between w:val="none" w:sz="0" w:space="0" w:color="auto"/>
+              </w:pBdr>
+              <w:jc w:val="left"/>
+              <w:rPr>
+                <w:lang w:val="en-GB"/>
+              </w:rPr>
+            </w:pPr>
+            <w:r>
+              <w:rPr>
+                <w:lang w:val="en-GB"/>
+              </w:rPr>
+              <w:t>Low on spring, high in winter</w:t>
+            </w:r>
+          </w:p>
+        </w:tc>
+        <w:tc>
+          <w:tcPr>
+            <w:tcW w:w="1926" w:type="dxa"/>
+            <w:vAlign w:val="center"/>
+          </w:tcPr>
+          <w:p>
+            <w:pPr>
+              <w:pStyle w:val="NoSpacing"/>
+              <w:pBdr>
+                <w:top w:val="none" w:sz="0" w:space="0" w:color="auto"/>
+                <w:left w:val="none" w:sz="0" w:space="0" w:color="auto"/>
+                <w:bottom w:val="none" w:sz="0" w:space="0" w:color="auto"/>
+                <w:right w:val="none" w:sz="0" w:space="0" w:color="auto"/>
+                <w:between w:val="none" w:sz="0" w:space="0" w:color="auto"/>
+              </w:pBdr>
+              <w:jc w:val="left"/>
+              <w:rPr>
+                <w:lang w:val="en-GB"/>
+              </w:rPr>
+            </w:pPr>
+            <w:r>
+              <w:rPr>
+                <w:lang w:val="en-GB"/>
+              </w:rPr>
+              <w:t>Clear solar bell shape</w:t>
+            </w:r>
+          </w:p>
+        </w:tc>
+        <w:tc>
+          <w:tcPr>
+            <w:tcW w:w="1926" w:type="dxa"/>
+            <w:vAlign w:val="center"/>
+          </w:tcPr>
+          <w:p>
+            <w:pPr>
+              <w:pStyle w:val="NoSpacing"/>
+              <w:pBdr>
+                <w:top w:val="none" w:sz="0" w:space="0" w:color="auto"/>
+                <w:left w:val="none" w:sz="0" w:space="0" w:color="auto"/>
+                <w:bottom w:val="none" w:sz="0" w:space="0" w:color="auto"/>
+                <w:right w:val="none" w:sz="0" w:space="0" w:color="auto"/>
+                <w:between w:val="none" w:sz="0" w:space="0" w:color="auto"/>
+              </w:pBdr>
+              <w:jc w:val="left"/>
+              <w:rPr>
+                <w:lang w:val="en-GB"/>
+              </w:rPr>
+            </w:pPr>
+            <w:r>
+              <w:rPr>
+                <w:lang w:val="en-GB"/>
+              </w:rPr>
+              <w:t>High occurrence on wintertime</w:t>
+            </w:r>
+          </w:p>
+        </w:tc>
+        <w:tc>
+          <w:tcPr>
+            <w:tcW w:w="1926" w:type="dxa"/>
+            <w:vAlign w:val="center"/>
+          </w:tcPr>
+          <w:p>
+            <w:pPr>
+              <w:pStyle w:val="NoSpacing"/>
+              <w:pBdr>
+                <w:top w:val="none" w:sz="0" w:space="0" w:color="auto"/>
+                <w:left w:val="none" w:sz="0" w:space="0" w:color="auto"/>
+                <w:bottom w:val="none" w:sz="0" w:space="0" w:color="auto"/>
+                <w:right w:val="none" w:sz="0" w:space="0" w:color="auto"/>
+                <w:between w:val="none" w:sz="0" w:space="0" w:color="auto"/>
+              </w:pBdr>
+              <w:jc w:val="left"/>
+              <w:rPr>
+                <w:lang w:val="en-GB"/>
+              </w:rPr>
+            </w:pPr>
+            <w:r>
+              <w:rPr>
+                <w:lang w:val="en-GB"/>
+              </w:rPr>
+              <w:t>Low on warmer, high on colder months</w:t>
+            </w:r>
+          </w:p>
+        </w:tc>
+      </w:tr>
+    </w:tbl>
     <w:p>
       <w:pPr>
         <w:pStyle w:val="NoSpacing"/>
@@ -5260,7 +6151,23 @@
             <w:rStyle w:val="Hyperlink"/>
             <w:lang w:val="en-GB"/>
           </w:rPr>
-          <w:t>Modernise it, sustainabilise it! Swiss energy policy on the eve of electricity market liberalisation</w:t>
+          <w:t xml:space="preserve">Modernise it, </w:t>
+        </w:r>
+        <w:proofErr w:type="spellStart"/>
+        <w:r>
+          <w:rPr>
+            <w:rStyle w:val="Hyperlink"/>
+            <w:lang w:val="en-GB"/>
+          </w:rPr>
+          <w:t>sustainabilise</w:t>
+        </w:r>
+        <w:proofErr w:type="spellEnd"/>
+        <w:r>
+          <w:rPr>
+            <w:rStyle w:val="Hyperlink"/>
+            <w:lang w:val="en-GB"/>
+          </w:rPr>
+          <w:t xml:space="preserve"> it! Swiss energy policy on the eve of electricity market liberalisation</w:t>
         </w:r>
       </w:hyperlink>
     </w:p>
@@ -5674,8 +6581,6 @@
       </w:pPr>
       <w:r>
         <w:rPr>
-          <w:b/>
-          <w:bCs/>
           <w:lang w:val="en-GB"/>
         </w:rPr>
         <w:br w:type="page"/>
@@ -6251,6 +7156,118 @@
     </w:lvl>
   </w:abstractNum>
   <w:abstractNum w:abstractNumId="1" w15:restartNumberingAfterBreak="0">
+    <w:nsid w:val="12B720ED"/>
+    <w:multiLevelType w:val="hybridMultilevel"/>
+    <w:tmpl w:val="32A4097E"/>
+    <w:lvl w:ilvl="0" w:tplc="E40E7E64">
+      <w:numFmt w:val="bullet"/>
+      <w:lvlText w:val="-"/>
+      <w:lvlJc w:val="left"/>
+      <w:pPr>
+        <w:ind w:left="720" w:hanging="360"/>
+      </w:pPr>
+      <w:rPr>
+        <w:rFonts w:ascii="Times New Roman" w:eastAsia="Calibri" w:hAnsi="Times New Roman" w:cs="Times New Roman" w:hint="default"/>
+      </w:rPr>
+    </w:lvl>
+    <w:lvl w:ilvl="1" w:tplc="08090003" w:tentative="1">
+      <w:start w:val="1"/>
+      <w:numFmt w:val="bullet"/>
+      <w:lvlText w:val="o"/>
+      <w:lvlJc w:val="left"/>
+      <w:pPr>
+        <w:ind w:left="1440" w:hanging="360"/>
+      </w:pPr>
+      <w:rPr>
+        <w:rFonts w:ascii="Courier New" w:hAnsi="Courier New" w:cs="Courier New" w:hint="default"/>
+      </w:rPr>
+    </w:lvl>
+    <w:lvl w:ilvl="2" w:tplc="08090005" w:tentative="1">
+      <w:start w:val="1"/>
+      <w:numFmt w:val="bullet"/>
+      <w:lvlText w:val=""/>
+      <w:lvlJc w:val="left"/>
+      <w:pPr>
+        <w:ind w:left="2160" w:hanging="360"/>
+      </w:pPr>
+      <w:rPr>
+        <w:rFonts w:ascii="Wingdings" w:hAnsi="Wingdings" w:hint="default"/>
+      </w:rPr>
+    </w:lvl>
+    <w:lvl w:ilvl="3" w:tplc="08090001" w:tentative="1">
+      <w:start w:val="1"/>
+      <w:numFmt w:val="bullet"/>
+      <w:lvlText w:val=""/>
+      <w:lvlJc w:val="left"/>
+      <w:pPr>
+        <w:ind w:left="2880" w:hanging="360"/>
+      </w:pPr>
+      <w:rPr>
+        <w:rFonts w:ascii="Symbol" w:hAnsi="Symbol" w:hint="default"/>
+      </w:rPr>
+    </w:lvl>
+    <w:lvl w:ilvl="4" w:tplc="08090003" w:tentative="1">
+      <w:start w:val="1"/>
+      <w:numFmt w:val="bullet"/>
+      <w:lvlText w:val="o"/>
+      <w:lvlJc w:val="left"/>
+      <w:pPr>
+        <w:ind w:left="3600" w:hanging="360"/>
+      </w:pPr>
+      <w:rPr>
+        <w:rFonts w:ascii="Courier New" w:hAnsi="Courier New" w:cs="Courier New" w:hint="default"/>
+      </w:rPr>
+    </w:lvl>
+    <w:lvl w:ilvl="5" w:tplc="08090005" w:tentative="1">
+      <w:start w:val="1"/>
+      <w:numFmt w:val="bullet"/>
+      <w:lvlText w:val=""/>
+      <w:lvlJc w:val="left"/>
+      <w:pPr>
+        <w:ind w:left="4320" w:hanging="360"/>
+      </w:pPr>
+      <w:rPr>
+        <w:rFonts w:ascii="Wingdings" w:hAnsi="Wingdings" w:hint="default"/>
+      </w:rPr>
+    </w:lvl>
+    <w:lvl w:ilvl="6" w:tplc="08090001" w:tentative="1">
+      <w:start w:val="1"/>
+      <w:numFmt w:val="bullet"/>
+      <w:lvlText w:val=""/>
+      <w:lvlJc w:val="left"/>
+      <w:pPr>
+        <w:ind w:left="5040" w:hanging="360"/>
+      </w:pPr>
+      <w:rPr>
+        <w:rFonts w:ascii="Symbol" w:hAnsi="Symbol" w:hint="default"/>
+      </w:rPr>
+    </w:lvl>
+    <w:lvl w:ilvl="7" w:tplc="08090003" w:tentative="1">
+      <w:start w:val="1"/>
+      <w:numFmt w:val="bullet"/>
+      <w:lvlText w:val="o"/>
+      <w:lvlJc w:val="left"/>
+      <w:pPr>
+        <w:ind w:left="5760" w:hanging="360"/>
+      </w:pPr>
+      <w:rPr>
+        <w:rFonts w:ascii="Courier New" w:hAnsi="Courier New" w:cs="Courier New" w:hint="default"/>
+      </w:rPr>
+    </w:lvl>
+    <w:lvl w:ilvl="8" w:tplc="08090005" w:tentative="1">
+      <w:start w:val="1"/>
+      <w:numFmt w:val="bullet"/>
+      <w:lvlText w:val=""/>
+      <w:lvlJc w:val="left"/>
+      <w:pPr>
+        <w:ind w:left="6480" w:hanging="360"/>
+      </w:pPr>
+      <w:rPr>
+        <w:rFonts w:ascii="Wingdings" w:hAnsi="Wingdings" w:hint="default"/>
+      </w:rPr>
+    </w:lvl>
+  </w:abstractNum>
+  <w:abstractNum w:abstractNumId="2" w15:restartNumberingAfterBreak="0">
     <w:nsid w:val="200528BA"/>
     <w:multiLevelType w:val="hybridMultilevel"/>
     <w:tmpl w:val="55ECAEF2"/>
@@ -6336,7 +7353,7 @@
       </w:pPr>
     </w:lvl>
   </w:abstractNum>
-  <w:abstractNum w:abstractNumId="2" w15:restartNumberingAfterBreak="0">
+  <w:abstractNum w:abstractNumId="3" w15:restartNumberingAfterBreak="0">
     <w:nsid w:val="2BBC7A05"/>
     <w:multiLevelType w:val="multilevel"/>
     <w:tmpl w:val="C3CCF4B4"/>
@@ -6449,7 +7466,7 @@
       </w:pPr>
     </w:lvl>
   </w:abstractNum>
-  <w:abstractNum w:abstractNumId="3" w15:restartNumberingAfterBreak="0">
+  <w:abstractNum w:abstractNumId="4" w15:restartNumberingAfterBreak="0">
     <w:nsid w:val="51F72875"/>
     <w:multiLevelType w:val="hybridMultilevel"/>
     <w:tmpl w:val="F566CDBC"/>
@@ -6561,7 +7578,7 @@
       </w:rPr>
     </w:lvl>
   </w:abstractNum>
-  <w:abstractNum w:abstractNumId="4" w15:restartNumberingAfterBreak="0">
+  <w:abstractNum w:abstractNumId="5" w15:restartNumberingAfterBreak="0">
     <w:nsid w:val="5D13716D"/>
     <w:multiLevelType w:val="hybridMultilevel"/>
     <w:tmpl w:val="1EA2AC86"/>
@@ -6651,22 +7668,25 @@
     </w:lvl>
   </w:abstractNum>
   <w:num w:numId="1" w16cid:durableId="1391925182">
-    <w:abstractNumId w:val="1"/>
+    <w:abstractNumId w:val="2"/>
   </w:num>
   <w:num w:numId="2" w16cid:durableId="1608849915">
-    <w:abstractNumId w:val="4"/>
+    <w:abstractNumId w:val="5"/>
   </w:num>
   <w:num w:numId="3" w16cid:durableId="446776029">
-    <w:abstractNumId w:val="4"/>
+    <w:abstractNumId w:val="5"/>
   </w:num>
   <w:num w:numId="4" w16cid:durableId="472069240">
-    <w:abstractNumId w:val="2"/>
+    <w:abstractNumId w:val="3"/>
   </w:num>
   <w:num w:numId="5" w16cid:durableId="67964565">
-    <w:abstractNumId w:val="3"/>
+    <w:abstractNumId w:val="4"/>
   </w:num>
   <w:num w:numId="6" w16cid:durableId="1799641290">
     <w:abstractNumId w:val="0"/>
+  </w:num>
+  <w:num w:numId="7" w16cid:durableId="751895567">
+    <w:abstractNumId w:val="1"/>
   </w:num>
 </w:numbering>
 </file>
@@ -7279,6 +8299,7 @@
   <w:style w:type="character" w:default="1" w:styleId="DefaultParagraphFont">
     <w:name w:val="Default Paragraph Font"/>
     <w:uiPriority w:val="1"/>
+    <w:semiHidden/>
     <w:unhideWhenUsed/>
   </w:style>
   <w:style w:type="table" w:default="1" w:styleId="TableNormal">

</xml_diff>

<commit_message>
R version 21/10 Correct load outliers and replace graphs and results
</commit_message>
<xml_diff>
--- a/Topics_proposition.docx
+++ b/Topics_proposition.docx
@@ -63,179 +63,6 @@
     </w:p>
     <w:p>
       <w:pPr>
-        <w:pStyle w:val="NoSpacing"/>
-        <w:rPr>
-          <w:color w:val="EE0000"/>
-          <w:lang w:val="en-GB"/>
-        </w:rPr>
-      </w:pPr>
-    </w:p>
-    <w:p>
-      <w:pPr>
-        <w:pStyle w:val="NoSpacing"/>
-        <w:rPr>
-          <w:color w:val="EE0000"/>
-          <w:lang w:val="en-GB"/>
-        </w:rPr>
-      </w:pPr>
-    </w:p>
-    <w:p>
-      <w:pPr>
-        <w:pStyle w:val="NoSpacing"/>
-        <w:rPr>
-          <w:color w:val="EE0000"/>
-          <w:lang w:val="en-GB"/>
-        </w:rPr>
-      </w:pPr>
-      <w:r>
-        <w:rPr>
-          <w:color w:val="000000" w:themeColor="text1"/>
-          <w:lang w:val="en-GB"/>
-        </w:rPr>
-        <w:t>Electricity prices: A lot of variation longitudinal, But not a lot during time. Need of long-time span</w:t>
-      </w:r>
-    </w:p>
-    <w:p>
-      <w:pPr>
-        <w:jc w:val="both"/>
-        <w:rPr>
-          <w:b/>
-          <w:bCs/>
-          <w:lang w:val="en-GB"/>
-        </w:rPr>
-      </w:pPr>
-    </w:p>
-    <w:p>
-      <w:pPr>
-        <w:jc w:val="both"/>
-        <w:rPr>
-          <w:b/>
-          <w:bCs/>
-          <w:lang w:val="en-GB"/>
-        </w:rPr>
-      </w:pPr>
-      <w:r>
-        <w:rPr>
-          <w:b/>
-          <w:bCs/>
-          <w:lang w:val="en-GB"/>
-        </w:rPr>
-        <w:t xml:space="preserve">Effect of RES on electricity </w:t>
-      </w:r>
-      <w:r>
-        <w:rPr>
-          <w:b/>
-          <w:bCs/>
-          <w:lang w:val="en-GB"/>
-        </w:rPr>
-        <w:t xml:space="preserve">prices </w:t>
-      </w:r>
-      <w:r>
-        <w:rPr>
-          <w:b/>
-          <w:bCs/>
-          <w:lang w:val="en-GB"/>
-        </w:rPr>
-        <w:t>volatility</w:t>
-      </w:r>
-    </w:p>
-    <w:p>
-      <w:pPr>
-        <w:jc w:val="both"/>
-        <w:rPr>
-          <w:lang w:val="en-GB"/>
-        </w:rPr>
-      </w:pPr>
-      <w:r>
-        <w:rPr>
-          <w:lang w:val="en-GB"/>
-        </w:rPr>
-        <w:t>Endogeneity between RES presence and volatility (reverse causality). Use IV strategy to overcome this issue</w:t>
-      </w:r>
-    </w:p>
-    <w:p>
-      <w:pPr>
-        <w:jc w:val="both"/>
-        <w:rPr>
-          <w:lang w:val="en-GB"/>
-        </w:rPr>
-      </w:pPr>
-      <w:r>
-        <w:rPr>
-          <w:lang w:val="en-GB"/>
-        </w:rPr>
-        <w:t xml:space="preserve">Data: </w:t>
-      </w:r>
-    </w:p>
-    <w:p>
-      <w:pPr>
-        <w:jc w:val="both"/>
-        <w:rPr>
-          <w:lang w:val="en-GB"/>
-        </w:rPr>
-      </w:pPr>
-      <w:hyperlink r:id="rId8" w:history="1">
-        <w:r>
-          <w:rPr>
-            <w:rStyle w:val="Hyperlink"/>
-            <w:lang w:val="en-GB"/>
-          </w:rPr>
-          <w:t>Electricity P</w:t>
-        </w:r>
-      </w:hyperlink>
-      <w:r>
-        <w:rPr>
-          <w:lang w:val="en-GB"/>
-        </w:rPr>
-        <w:t xml:space="preserve"> hourly, monthly, daily</w:t>
-      </w:r>
-      <w:r>
-        <w:rPr>
-          <w:lang w:val="en-GB"/>
-        </w:rPr>
-        <w:t>:</w:t>
-      </w:r>
-      <w:r>
-        <w:rPr>
-          <w:lang w:val="en-GB"/>
-        </w:rPr>
-        <w:t xml:space="preserve"> </w:t>
-      </w:r>
-      <w:r>
-        <w:rPr>
-          <w:lang w:val="en-GB"/>
-        </w:rPr>
-        <w:t xml:space="preserve">30 countries </w:t>
-      </w:r>
-      <w:r>
-        <w:rPr>
-          <w:lang w:val="en-GB"/>
-        </w:rPr>
-        <w:t>for</w:t>
-      </w:r>
-      <w:r>
-        <w:rPr>
-          <w:lang w:val="en-GB"/>
-        </w:rPr>
-        <w:t xml:space="preserve"> 10 years</w:t>
-      </w:r>
-    </w:p>
-    <w:p>
-      <w:pPr>
-        <w:jc w:val="both"/>
-      </w:pPr>
-      <w:hyperlink r:id="rId9" w:history="1">
-        <w:r>
-          <w:rPr>
-            <w:rStyle w:val="Hyperlink"/>
-            <w:lang w:val="en-GB"/>
-          </w:rPr>
-          <w:t>ENTSOE</w:t>
-        </w:r>
-      </w:hyperlink>
-    </w:p>
-    <w:p>
-      <w:pPr>
         <w:jc w:val="both"/>
         <w:rPr>
           <w:lang w:val="en-GB"/>
@@ -273,122 +100,6 @@
     </w:p>
     <w:p>
       <w:pPr>
-        <w:jc w:val="both"/>
-        <w:rPr>
-          <w:lang w:val="en-GB"/>
-        </w:rPr>
-      </w:pPr>
-      <w:r>
-        <w:rPr>
-          <w:lang w:val="en-GB"/>
-        </w:rPr>
-        <w:t>Synthesis</w:t>
-      </w:r>
-      <w:r>
-        <w:rPr>
-          <w:lang w:val="en-GB"/>
-        </w:rPr>
-        <w:t xml:space="preserve"> of literature, come up with new model</w:t>
-      </w:r>
-      <w:r>
-        <w:rPr>
-          <w:lang w:val="en-GB"/>
-        </w:rPr>
-        <w:t xml:space="preserve">, </w:t>
-      </w:r>
-      <w:r>
-        <w:rPr>
-          <w:b/>
-          <w:bCs/>
-          <w:lang w:val="en-GB"/>
-        </w:rPr>
-        <w:t>derivatives</w:t>
-      </w:r>
-      <w:r>
-        <w:rPr>
-          <w:b/>
-          <w:bCs/>
-          <w:lang w:val="en-GB"/>
-        </w:rPr>
-        <w:t xml:space="preserve"> or implementation of physical connections</w:t>
-      </w:r>
-      <w:r>
-        <w:rPr>
-          <w:lang w:val="en-GB"/>
-        </w:rPr>
-        <w:t xml:space="preserve">. </w:t>
-      </w:r>
-    </w:p>
-    <w:p>
-      <w:pPr>
-        <w:jc w:val="both"/>
-        <w:rPr>
-          <w:lang w:val="en-GB"/>
-        </w:rPr>
-      </w:pPr>
-    </w:p>
-    <w:p>
-      <w:pPr>
-        <w:jc w:val="both"/>
-        <w:rPr>
-          <w:lang w:val="en-GB"/>
-        </w:rPr>
-      </w:pPr>
-      <w:r>
-        <w:rPr>
-          <w:lang w:val="en-GB"/>
-        </w:rPr>
-        <w:t xml:space="preserve">H : </w:t>
-      </w:r>
-      <w:r>
-        <w:rPr>
-          <w:lang w:val="en-GB"/>
-        </w:rPr>
-        <w:t>renewable increase volatility</w:t>
-      </w:r>
-    </w:p>
-    <w:p>
-      <w:pPr>
-        <w:jc w:val="both"/>
-        <w:rPr>
-          <w:lang w:val="en-GB"/>
-        </w:rPr>
-      </w:pPr>
-      <w:r>
-        <w:rPr>
-          <w:lang w:val="en-GB"/>
-        </w:rPr>
-        <w:t>Put seasonal variation depends on the granularity (daily or hourly)</w:t>
-      </w:r>
-    </w:p>
-    <w:p>
-      <w:pPr>
-        <w:jc w:val="both"/>
-        <w:rPr>
-          <w:lang w:val="en-GB"/>
-        </w:rPr>
-      </w:pPr>
-      <w:r>
-        <w:rPr>
-          <w:lang w:val="en-GB"/>
-        </w:rPr>
-        <w:t xml:space="preserve">Price volatility doesn’t have time </w:t>
-      </w:r>
-      <w:r>
-        <w:rPr>
-          <w:lang w:val="en-GB"/>
-        </w:rPr>
-        <w:t>series</w:t>
-      </w:r>
-      <w:r>
-        <w:rPr>
-          <w:lang w:val="en-GB"/>
-        </w:rPr>
-        <w:t xml:space="preserve"> problem </w:t>
-      </w:r>
-    </w:p>
-    <w:p>
-      <w:pPr>
         <w:pStyle w:val="NoSpacing"/>
         <w:rPr>
           <w:lang w:val="en-GB"/>
@@ -484,7 +195,7 @@
         </w:rPr>
         <w:t xml:space="preserve"> 2 link shut down due to an internal short circuit in the cable in late January. It remained out of operation until around end-August 2024. </w:t>
       </w:r>
-      <w:hyperlink r:id="rId10" w:history="1">
+      <w:hyperlink r:id="rId8" w:history="1">
         <w:r>
           <w:rPr>
             <w:rStyle w:val="Hyperlink"/>
@@ -496,7 +207,7 @@
       <w:r>
         <w:t xml:space="preserve"> </w:t>
       </w:r>
-      <w:hyperlink r:id="rId11" w:history="1">
+      <w:hyperlink r:id="rId9" w:history="1">
         <w:proofErr w:type="spellStart"/>
         <w:r>
           <w:rPr>
@@ -533,6 +244,409 @@
       <w:pPr>
         <w:pStyle w:val="NoSpacing"/>
         <w:rPr>
+          <w:color w:val="000000" w:themeColor="text1"/>
+          <w:lang w:val="en-GB"/>
+        </w:rPr>
+      </w:pPr>
+      <w:r>
+        <w:rPr>
+          <w:color w:val="000000" w:themeColor="text1"/>
+          <w:lang w:val="en-GB"/>
+        </w:rPr>
+        <w:t xml:space="preserve">If TSO curtailed renewable production, this endogeneity would fake the results. At least </w:t>
+      </w:r>
+      <w:r>
+        <w:rPr>
+          <w:color w:val="000000" w:themeColor="text1"/>
+          <w:lang w:val="en-GB"/>
+        </w:rPr>
+        <w:t>checks</w:t>
+      </w:r>
+      <w:r>
+        <w:rPr>
+          <w:color w:val="000000" w:themeColor="text1"/>
+          <w:lang w:val="en-GB"/>
+        </w:rPr>
+        <w:t xml:space="preserve"> for production and jumps in the production </w:t>
+      </w:r>
+      <w:proofErr w:type="spellStart"/>
+      <w:r>
+        <w:rPr>
+          <w:color w:val="000000" w:themeColor="text1"/>
+          <w:lang w:val="en-GB"/>
+        </w:rPr>
+        <w:t>wrt</w:t>
+      </w:r>
+      <w:proofErr w:type="spellEnd"/>
+      <w:r>
+        <w:rPr>
+          <w:color w:val="000000" w:themeColor="text1"/>
+          <w:lang w:val="en-GB"/>
+        </w:rPr>
+        <w:t xml:space="preserve"> last year. </w:t>
+      </w:r>
+      <w:r>
+        <w:rPr>
+          <w:color w:val="000000" w:themeColor="text1"/>
+          <w:lang w:val="en-GB"/>
+        </w:rPr>
+        <w:t>Solution regress renewable production on cable dummy</w:t>
+      </w:r>
+    </w:p>
+    <w:p>
+      <w:pPr>
+        <w:pStyle w:val="NoSpacing"/>
+        <w:rPr>
+          <w:color w:val="000000" w:themeColor="text1"/>
+          <w:lang w:val="en-GB"/>
+        </w:rPr>
+      </w:pPr>
+      <w:r>
+        <w:rPr>
+          <w:color w:val="000000" w:themeColor="text1"/>
+          <w:lang w:val="en-GB"/>
+        </w:rPr>
+        <w:t xml:space="preserve">Use time dummies for weekends, </w:t>
+      </w:r>
+      <w:r>
+        <w:rPr>
+          <w:color w:val="000000" w:themeColor="text1"/>
+          <w:lang w:val="en-GB"/>
+        </w:rPr>
+        <w:t>holydays, peak off peak, season</w:t>
+      </w:r>
+    </w:p>
+    <w:p>
+      <w:pPr>
+        <w:pStyle w:val="NoSpacing"/>
+        <w:rPr>
+          <w:lang w:val="en-GB"/>
+        </w:rPr>
+      </w:pPr>
+      <w:r>
+        <w:rPr>
+          <w:lang w:val="en-GB"/>
+        </w:rPr>
+        <w:t>Check demand response programs in Estonia</w:t>
+      </w:r>
+    </w:p>
+    <w:p>
+      <w:pPr>
+        <w:pStyle w:val="NoSpacing"/>
+        <w:rPr>
+          <w:lang w:val="en-GB"/>
+        </w:rPr>
+      </w:pPr>
+    </w:p>
+    <w:p>
+      <w:pPr>
+        <w:pStyle w:val="NoSpacing"/>
+        <w:rPr>
+          <w:color w:val="000000" w:themeColor="text1"/>
+          <w:lang w:val="en-GB"/>
+        </w:rPr>
+      </w:pPr>
+      <w:r>
+        <w:rPr>
+          <w:color w:val="000000" w:themeColor="text1"/>
+          <w:lang w:val="en-GB"/>
+        </w:rPr>
+        <w:t>Instrument volatility on wind production and check weather loss of interconnection makes an effect</w:t>
+      </w:r>
+      <w:r>
+        <w:rPr>
+          <w:color w:val="000000" w:themeColor="text1"/>
+          <w:lang w:val="en-GB"/>
+        </w:rPr>
+        <w:t xml:space="preserve"> using SCM</w:t>
+      </w:r>
+      <w:r>
+        <w:rPr>
+          <w:color w:val="000000" w:themeColor="text1"/>
+          <w:lang w:val="en-GB"/>
+        </w:rPr>
+        <w:t xml:space="preserve"> OR Create pre and post fault dataset and apply to both quantile regression (for instance </w:t>
+      </w:r>
+      <w:proofErr w:type="spellStart"/>
+      <w:r>
+        <w:rPr>
+          <w:color w:val="000000" w:themeColor="text1"/>
+          <w:lang w:val="en-GB"/>
+        </w:rPr>
+        <w:t>Tselika</w:t>
+      </w:r>
+      <w:proofErr w:type="spellEnd"/>
+      <w:r>
+        <w:rPr>
+          <w:color w:val="000000" w:themeColor="text1"/>
+          <w:lang w:val="en-GB"/>
+        </w:rPr>
+        <w:t xml:space="preserve"> method)</w:t>
+      </w:r>
+    </w:p>
+    <w:p>
+      <w:pPr>
+        <w:pStyle w:val="NoSpacing"/>
+        <w:rPr>
+          <w:lang w:val="en-GB"/>
+        </w:rPr>
+      </w:pPr>
+    </w:p>
+    <w:p>
+      <w:pPr>
+        <w:pStyle w:val="NoSpacing"/>
+        <w:rPr>
+          <w:lang w:val="en-GB"/>
+        </w:rPr>
+      </w:pPr>
+      <w:r>
+        <w:rPr>
+          <w:lang w:val="en-GB"/>
+        </w:rPr>
+        <w:t>Robustness check, use different volatility measures</w:t>
+      </w:r>
+      <w:r>
+        <w:rPr>
+          <w:lang w:val="en-GB"/>
+        </w:rPr>
+        <w:t xml:space="preserve">, increase treatment window (from +/- 30 days to the whole </w:t>
+      </w:r>
+      <w:proofErr w:type="spellStart"/>
+      <w:r>
+        <w:rPr>
+          <w:lang w:val="en-GB"/>
+        </w:rPr>
+        <w:t>jan</w:t>
+      </w:r>
+      <w:proofErr w:type="spellEnd"/>
+      <w:r>
+        <w:rPr>
+          <w:lang w:val="en-GB"/>
+        </w:rPr>
+        <w:t xml:space="preserve"> to </w:t>
+      </w:r>
+      <w:proofErr w:type="spellStart"/>
+      <w:r>
+        <w:rPr>
+          <w:lang w:val="en-GB"/>
+        </w:rPr>
+        <w:t>aug</w:t>
+      </w:r>
+      <w:proofErr w:type="spellEnd"/>
+      <w:r>
+        <w:rPr>
+          <w:lang w:val="en-GB"/>
+        </w:rPr>
+        <w:t>). Placebo (fake outage). Leads and lags for outage dummies</w:t>
+      </w:r>
+    </w:p>
+    <w:p>
+      <w:pPr>
+        <w:pStyle w:val="NoSpacing"/>
+        <w:rPr>
+          <w:lang w:val="en-GB"/>
+        </w:rPr>
+      </w:pPr>
+    </w:p>
+    <w:p>
+      <w:pPr>
+        <w:pStyle w:val="NoSpacing"/>
+        <w:rPr>
+          <w:b/>
+          <w:bCs/>
+          <w:lang w:val="en-GB"/>
+        </w:rPr>
+      </w:pPr>
+      <w:r>
+        <w:rPr>
+          <w:b/>
+          <w:bCs/>
+          <w:lang w:val="en-GB"/>
+        </w:rPr>
+        <w:t>Question prof</w:t>
+      </w:r>
+    </w:p>
+    <w:p>
+      <w:pPr>
+        <w:pStyle w:val="NoSpacing"/>
+        <w:rPr>
+          <w:lang w:val="en-GB"/>
+        </w:rPr>
+      </w:pPr>
+      <w:r>
+        <w:rPr>
+          <w:lang w:val="en-GB"/>
+        </w:rPr>
+        <w:t>Summary statistic</w:t>
+      </w:r>
+      <w:r>
+        <w:rPr>
+          <w:lang w:val="en-GB"/>
+        </w:rPr>
+        <w:t>:</w:t>
+      </w:r>
+    </w:p>
+    <w:p>
+      <w:pPr>
+        <w:pStyle w:val="NoSpacing"/>
+        <w:numPr>
+          <w:ilvl w:val="0"/>
+          <w:numId w:val="8"/>
+        </w:numPr>
+        <w:rPr>
+          <w:color w:val="000000" w:themeColor="text1"/>
+          <w:lang w:val="en-GB"/>
+        </w:rPr>
+      </w:pPr>
+      <w:r>
+        <w:rPr>
+          <w:lang w:val="en-GB"/>
+        </w:rPr>
+        <w:t>Comparison Estonia with Germany and Denmark, should I cite where I took the data</w:t>
+      </w:r>
+    </w:p>
+    <w:p>
+      <w:pPr>
+        <w:pStyle w:val="NoSpacing"/>
+        <w:numPr>
+          <w:ilvl w:val="0"/>
+          <w:numId w:val="8"/>
+        </w:numPr>
+        <w:rPr>
+          <w:color w:val="000000" w:themeColor="text1"/>
+          <w:lang w:val="en-GB"/>
+        </w:rPr>
+      </w:pPr>
+      <w:r>
+        <w:rPr>
+          <w:lang w:val="en-GB"/>
+        </w:rPr>
+        <w:t>Load outliers</w:t>
+      </w:r>
+    </w:p>
+    <w:p>
+      <w:pPr>
+        <w:pStyle w:val="NoSpacing"/>
+        <w:rPr>
+          <w:lang w:val="en-GB"/>
+        </w:rPr>
+      </w:pPr>
+      <w:r>
+        <w:rPr>
+          <w:lang w:val="en-GB"/>
+        </w:rPr>
+        <w:t>Methodology</w:t>
+      </w:r>
+    </w:p>
+    <w:p>
+      <w:pPr>
+        <w:pStyle w:val="NoSpacing"/>
+        <w:numPr>
+          <w:ilvl w:val="0"/>
+          <w:numId w:val="10"/>
+        </w:numPr>
+        <w:rPr>
+          <w:color w:val="000000" w:themeColor="text1"/>
+          <w:lang w:val="en-GB"/>
+        </w:rPr>
+      </w:pPr>
+      <w:r>
+        <w:rPr>
+          <w:highlight w:val="yellow"/>
+          <w:lang w:val="en-GB"/>
+        </w:rPr>
+        <w:t xml:space="preserve">Location scale </w:t>
+      </w:r>
+      <w:r>
+        <w:rPr>
+          <w:highlight w:val="yellow"/>
+          <w:lang w:val="en-GB"/>
+        </w:rPr>
+        <w:t>setup assumes that covariates affect distribution only through location and scale</w:t>
+      </w:r>
+      <w:r>
+        <w:rPr>
+          <w:lang w:val="en-GB"/>
+        </w:rPr>
+        <w:t xml:space="preserve">, no kurtosis, no skewness. Conditional distribution of Y on X should not change (tails or skewness) with </w:t>
+      </w:r>
+      <w:r>
+        <w:rPr>
+          <w:lang w:val="en-GB"/>
+        </w:rPr>
+        <w:t xml:space="preserve">X. </w:t>
+      </w:r>
+      <w:r>
+        <w:rPr>
+          <w:color w:val="000000" w:themeColor="text1"/>
+          <w:lang w:val="en-GB"/>
+        </w:rPr>
+        <w:t>How to test?</w:t>
+      </w:r>
+    </w:p>
+    <w:p>
+      <w:pPr>
+        <w:pStyle w:val="NoSpacing"/>
+        <w:numPr>
+          <w:ilvl w:val="0"/>
+          <w:numId w:val="9"/>
+        </w:numPr>
+        <w:pBdr>
+          <w:top w:val="none" w:sz="0" w:space="0" w:color="auto"/>
+          <w:left w:val="none" w:sz="0" w:space="0" w:color="auto"/>
+          <w:bottom w:val="none" w:sz="0" w:space="0" w:color="auto"/>
+          <w:right w:val="none" w:sz="0" w:space="0" w:color="auto"/>
+          <w:between w:val="none" w:sz="0" w:space="0" w:color="auto"/>
+        </w:pBdr>
+        <w:jc w:val="left"/>
+        <w:rPr>
+          <w:lang w:val="en-GB"/>
+        </w:rPr>
+      </w:pPr>
+      <w:r>
+        <w:rPr>
+          <w:lang w:val="en-GB"/>
+        </w:rPr>
+        <w:t xml:space="preserve">Measure of variability that I don’t need to aggregate data and use </w:t>
+      </w:r>
+      <w:proofErr w:type="spellStart"/>
+      <w:r>
+        <w:rPr>
+          <w:lang w:val="en-GB"/>
+        </w:rPr>
+        <w:t>Keppler_etal</w:t>
+      </w:r>
+      <w:proofErr w:type="spellEnd"/>
+      <w:r>
+        <w:rPr>
+          <w:lang w:val="en-GB"/>
+        </w:rPr>
+        <w:t xml:space="preserve"> 2016 strategy (Panel with FE, no quantile regression)</w:t>
+      </w:r>
+    </w:p>
+    <w:p>
+      <w:pPr>
+        <w:pStyle w:val="NoSpacing"/>
+        <w:ind w:left="720"/>
+        <w:rPr>
+          <w:color w:val="000000" w:themeColor="text1"/>
+          <w:lang w:val="en-GB"/>
+        </w:rPr>
+      </w:pPr>
+    </w:p>
+    <w:p>
+      <w:pPr>
+        <w:pStyle w:val="NoSpacing"/>
+        <w:rPr>
+          <w:color w:val="000000" w:themeColor="text1"/>
+          <w:lang w:val="en-GB"/>
+        </w:rPr>
+      </w:pPr>
+    </w:p>
+    <w:p>
+      <w:pPr>
+        <w:pStyle w:val="NoSpacing"/>
+        <w:rPr>
           <w:color w:val="EE0000"/>
           <w:lang w:val="en-GB"/>
         </w:rPr>
@@ -542,214 +656,27 @@
           <w:color w:val="EE0000"/>
           <w:lang w:val="en-GB"/>
         </w:rPr>
-        <w:t xml:space="preserve">If TSO curtailed renewable production, this endogeneity would fake the results. At least </w:t>
-      </w:r>
-      <w:r>
-        <w:rPr>
-          <w:color w:val="EE0000"/>
-          <w:lang w:val="en-GB"/>
-        </w:rPr>
-        <w:t>checks</w:t>
-      </w:r>
-      <w:r>
-        <w:rPr>
-          <w:color w:val="EE0000"/>
-          <w:lang w:val="en-GB"/>
-        </w:rPr>
-        <w:t xml:space="preserve"> for production and jumps in the production </w:t>
-      </w:r>
-      <w:proofErr w:type="spellStart"/>
-      <w:r>
-        <w:rPr>
-          <w:color w:val="EE0000"/>
-          <w:lang w:val="en-GB"/>
-        </w:rPr>
-        <w:t>wrt</w:t>
-      </w:r>
-      <w:proofErr w:type="spellEnd"/>
-      <w:r>
-        <w:rPr>
-          <w:color w:val="EE0000"/>
-          <w:lang w:val="en-GB"/>
-        </w:rPr>
-        <w:t xml:space="preserve"> last year. </w:t>
-      </w:r>
-      <w:r>
-        <w:rPr>
-          <w:color w:val="EE0000"/>
-          <w:lang w:val="en-GB"/>
-        </w:rPr>
-        <w:t>Solution regress renewable production on cable dummy</w:t>
-      </w:r>
-    </w:p>
-    <w:p>
-      <w:pPr>
-        <w:pStyle w:val="NoSpacing"/>
-        <w:rPr>
-          <w:color w:val="000000" w:themeColor="text1"/>
-          <w:lang w:val="en-GB"/>
-        </w:rPr>
-      </w:pPr>
-      <w:r>
-        <w:rPr>
-          <w:color w:val="000000" w:themeColor="text1"/>
-          <w:lang w:val="en-GB"/>
-        </w:rPr>
-        <w:t xml:space="preserve">Use time dummies for weekends, </w:t>
-      </w:r>
-      <w:r>
-        <w:rPr>
-          <w:color w:val="000000" w:themeColor="text1"/>
-          <w:lang w:val="en-GB"/>
-        </w:rPr>
-        <w:t>holydays, peak off peak, season</w:t>
-      </w:r>
-    </w:p>
-    <w:p>
-      <w:pPr>
-        <w:pStyle w:val="NoSpacing"/>
-        <w:rPr>
-          <w:lang w:val="en-GB"/>
-        </w:rPr>
-      </w:pPr>
-    </w:p>
-    <w:p>
-      <w:pPr>
-        <w:pStyle w:val="NoSpacing"/>
-        <w:rPr>
-          <w:color w:val="EE0000"/>
-          <w:lang w:val="en-GB"/>
-        </w:rPr>
-      </w:pPr>
-      <w:r>
-        <w:rPr>
-          <w:color w:val="EE0000"/>
-          <w:lang w:val="en-GB"/>
-        </w:rPr>
-        <w:t>Instrument volatility on wind production and check weather loss of interconnection makes an effect</w:t>
-      </w:r>
-      <w:r>
-        <w:rPr>
-          <w:color w:val="EE0000"/>
-          <w:lang w:val="en-GB"/>
-        </w:rPr>
-        <w:t xml:space="preserve"> using SCM</w:t>
-      </w:r>
-      <w:r>
-        <w:rPr>
-          <w:color w:val="EE0000"/>
-          <w:lang w:val="en-GB"/>
-        </w:rPr>
-        <w:t xml:space="preserve"> OR Create pre and post fault dataset and apply to both quantile regression (for instance </w:t>
-      </w:r>
-      <w:proofErr w:type="spellStart"/>
-      <w:r>
-        <w:rPr>
-          <w:color w:val="EE0000"/>
-          <w:lang w:val="en-GB"/>
-        </w:rPr>
-        <w:t>Tselika</w:t>
-      </w:r>
-      <w:proofErr w:type="spellEnd"/>
-      <w:r>
-        <w:rPr>
-          <w:color w:val="EE0000"/>
-          <w:lang w:val="en-GB"/>
-        </w:rPr>
-        <w:t xml:space="preserve"> method)</w:t>
-      </w:r>
-    </w:p>
-    <w:p>
-      <w:pPr>
-        <w:pStyle w:val="NoSpacing"/>
-        <w:rPr>
-          <w:lang w:val="en-GB"/>
-        </w:rPr>
-      </w:pPr>
-    </w:p>
-    <w:p>
-      <w:pPr>
-        <w:pStyle w:val="NoSpacing"/>
-        <w:rPr>
-          <w:lang w:val="en-GB"/>
-        </w:rPr>
-      </w:pPr>
-      <w:r>
-        <w:rPr>
-          <w:lang w:val="en-GB"/>
-        </w:rPr>
-        <w:t>Robustness check, use different volatility measures</w:t>
-      </w:r>
-      <w:r>
-        <w:rPr>
-          <w:lang w:val="en-GB"/>
-        </w:rPr>
-        <w:t xml:space="preserve">, increase treatment window (from +/- 30 days to the whole </w:t>
-      </w:r>
-      <w:proofErr w:type="spellStart"/>
-      <w:r>
-        <w:rPr>
-          <w:lang w:val="en-GB"/>
-        </w:rPr>
-        <w:t>jan</w:t>
-      </w:r>
-      <w:proofErr w:type="spellEnd"/>
-      <w:r>
-        <w:rPr>
-          <w:lang w:val="en-GB"/>
-        </w:rPr>
-        <w:t xml:space="preserve"> to </w:t>
-      </w:r>
-      <w:proofErr w:type="spellStart"/>
-      <w:r>
-        <w:rPr>
-          <w:lang w:val="en-GB"/>
-        </w:rPr>
-        <w:t>aug</w:t>
-      </w:r>
-      <w:proofErr w:type="spellEnd"/>
-      <w:r>
-        <w:rPr>
-          <w:lang w:val="en-GB"/>
-        </w:rPr>
-        <w:t>). Placebo (fake outage). Leads and lags for outage dummies</w:t>
-      </w:r>
-    </w:p>
-    <w:p>
-      <w:pPr>
-        <w:pStyle w:val="NoSpacing"/>
-        <w:rPr>
-          <w:lang w:val="en-GB"/>
-        </w:rPr>
-      </w:pPr>
-    </w:p>
-    <w:p>
-      <w:pPr>
-        <w:pStyle w:val="NoSpacing"/>
-        <w:rPr>
-          <w:lang w:val="en-GB"/>
-        </w:rPr>
-      </w:pPr>
-      <w:r>
-        <w:rPr>
-          <w:lang w:val="en-GB"/>
-        </w:rPr>
-        <w:t xml:space="preserve">Check demand response </w:t>
-      </w:r>
-      <w:r>
-        <w:rPr>
-          <w:lang w:val="en-GB"/>
-        </w:rPr>
-        <w:t>programs</w:t>
-      </w:r>
-      <w:r>
-        <w:rPr>
-          <w:lang w:val="en-GB"/>
-        </w:rPr>
-        <w:t xml:space="preserve"> in Estonia</w:t>
-      </w:r>
-      <w:r>
-        <w:rPr>
+        <w:t>PUT better notes in the summary statistics</w:t>
+      </w:r>
+    </w:p>
+    <w:p>
+      <w:pPr>
+        <w:pStyle w:val="NoSpacing"/>
+      </w:pPr>
+    </w:p>
+    <w:p>
+      <w:pPr>
+        <w:pStyle w:val="NoSpacing"/>
+        <w:rPr>
+          <w:b/>
+          <w:bCs/>
+          <w:lang w:val="en-GB"/>
+        </w:rPr>
+      </w:pPr>
+      <w:r>
+        <w:rPr>
+          <w:b/>
+          <w:bCs/>
           <w:lang w:val="en-GB"/>
         </w:rPr>
         <w:br w:type="page"/>
@@ -1811,7 +1738,25 @@
                 <w:szCs w:val="18"/>
                 <w:lang w:val="en-GB"/>
               </w:rPr>
-              <w:t>Kwiatkowski et al. (1992) tests are used in order to test the</w:t>
+              <w:t xml:space="preserve">Kwiatkowski et al. (1992) tests are used </w:t>
+            </w:r>
+            <w:proofErr w:type="gramStart"/>
+            <w:r>
+              <w:rPr>
+                <w:sz w:val="18"/>
+                <w:szCs w:val="18"/>
+                <w:lang w:val="en-GB"/>
+              </w:rPr>
+              <w:t>in order to</w:t>
+            </w:r>
+            <w:proofErr w:type="gramEnd"/>
+            <w:r>
+              <w:rPr>
+                <w:sz w:val="18"/>
+                <w:szCs w:val="18"/>
+                <w:lang w:val="en-GB"/>
+              </w:rPr>
+              <w:t xml:space="preserve"> test the</w:t>
             </w:r>
           </w:p>
           <w:p>
@@ -2390,7 +2335,27 @@
                 <w:szCs w:val="18"/>
                 <w:lang w:val="en-GB"/>
               </w:rPr>
-              <w:t xml:space="preserve">Peak and off peak as defined, do not take into account precisely the true load </w:t>
+              <w:t xml:space="preserve">Peak and off peak as defined, do not </w:t>
+            </w:r>
+            <w:proofErr w:type="gramStart"/>
+            <w:r>
+              <w:rPr>
+                <w:color w:val="EE0000"/>
+                <w:sz w:val="18"/>
+                <w:szCs w:val="18"/>
+                <w:lang w:val="en-GB"/>
+              </w:rPr>
+              <w:t>take into account</w:t>
+            </w:r>
+            <w:proofErr w:type="gramEnd"/>
+            <w:r>
+              <w:rPr>
+                <w:color w:val="EE0000"/>
+                <w:sz w:val="18"/>
+                <w:szCs w:val="18"/>
+                <w:lang w:val="en-GB"/>
+              </w:rPr>
+              <w:t xml:space="preserve"> precisely the true load </w:t>
             </w:r>
             <w:proofErr w:type="spellStart"/>
             <w:r>
@@ -3035,8 +3000,19 @@
                 <w:szCs w:val="18"/>
                 <w:lang w:val="en-GB"/>
               </w:rPr>
-              <w:t xml:space="preserve"> taken into account</w:t>
-            </w:r>
+              <w:t xml:space="preserve"> </w:t>
+            </w:r>
+            <w:proofErr w:type="gramStart"/>
+            <w:r>
+              <w:rPr>
+                <w:color w:val="EE0000"/>
+                <w:sz w:val="18"/>
+                <w:szCs w:val="18"/>
+                <w:lang w:val="en-GB"/>
+              </w:rPr>
+              <w:t>taken into account</w:t>
+            </w:r>
+            <w:proofErr w:type="gramEnd"/>
           </w:p>
         </w:tc>
         <w:tc>
@@ -3564,7 +3540,7 @@
           <w:lang w:val="en-GB"/>
         </w:rPr>
       </w:pPr>
-      <w:hyperlink r:id="rId12" w:history="1">
+      <w:hyperlink r:id="rId10" w:history="1">
         <w:r>
           <w:rPr>
             <w:rStyle w:val="Hyperlink"/>
@@ -3663,80 +3639,281 @@
         </w:rPr>
         <w:t xml:space="preserve">Germany consumption: </w:t>
       </w:r>
+      <w:hyperlink r:id="rId11" w:history="1">
+        <w:r>
+          <w:rPr>
+            <w:rStyle w:val="Hyperlink"/>
+            <w:lang w:val="en-GB"/>
+          </w:rPr>
+          <w:t>https://ag-energieb</w:t>
+        </w:r>
+        <w:r>
+          <w:rPr>
+            <w:rStyle w:val="Hyperlink"/>
+            <w:lang w:val="en-GB"/>
+          </w:rPr>
+          <w:t>i</w:t>
+        </w:r>
+        <w:r>
+          <w:rPr>
+            <w:rStyle w:val="Hyperlink"/>
+            <w:lang w:val="en-GB"/>
+          </w:rPr>
+          <w:t>lanzen.de/daten-und-fakten/auswertungstabellen/</w:t>
+        </w:r>
+      </w:hyperlink>
+      <w:r>
+        <w:rPr>
+          <w:lang w:val="en-GB"/>
+        </w:rPr>
+        <w:t xml:space="preserve"> </w:t>
+      </w:r>
+    </w:p>
+    <w:p>
+      <w:pPr>
+        <w:pStyle w:val="NoSpacing"/>
+        <w:rPr>
+          <w:lang w:val="en-GB"/>
+        </w:rPr>
+      </w:pPr>
+    </w:p>
+    <w:p>
+      <w:pPr>
+        <w:pStyle w:val="NoSpacing"/>
+        <w:rPr>
+          <w:lang w:val="en-GB"/>
+        </w:rPr>
+      </w:pPr>
+      <w:r>
+        <w:rPr>
+          <w:lang w:val="en-GB"/>
+        </w:rPr>
+        <w:t xml:space="preserve">Electrical connection </w:t>
+      </w:r>
+    </w:p>
+    <w:p>
+      <w:pPr>
+        <w:pStyle w:val="NoSpacing"/>
+        <w:rPr>
+          <w:lang w:val="en-GB"/>
+        </w:rPr>
+      </w:pPr>
+      <w:r>
+        <w:rPr>
+          <w:lang w:val="en-GB"/>
+        </w:rPr>
+        <w:t xml:space="preserve">EE </w:t>
+      </w:r>
+      <w:r>
+        <w:rPr>
+          <w:lang w:val="en-GB"/>
+        </w:rPr>
+        <w:sym w:font="Wingdings" w:char="F0E0"/>
+      </w:r>
+      <w:r>
+        <w:rPr>
+          <w:lang w:val="en-GB"/>
+        </w:rPr>
+        <w:t xml:space="preserve"> LV : 1447MW (LV</w:t>
+      </w:r>
+      <w:r>
+        <w:rPr>
+          <w:lang w:val="en-GB"/>
+        </w:rPr>
+        <w:sym w:font="Wingdings" w:char="F0E0"/>
+      </w:r>
+      <w:r>
+        <w:rPr>
+          <w:lang w:val="en-GB"/>
+        </w:rPr>
+        <w:t xml:space="preserve">EE : 1259MW) </w:t>
+      </w:r>
+      <w:hyperlink r:id="rId12" w:history="1">
+        <w:r>
+          <w:rPr>
+            <w:rStyle w:val="Hyperlink"/>
+            <w:lang w:val="en-GB"/>
+          </w:rPr>
+          <w:t>Source</w:t>
+        </w:r>
+      </w:hyperlink>
+    </w:p>
+    <w:p>
+      <w:pPr>
+        <w:pStyle w:val="NoSpacing"/>
+        <w:rPr>
+          <w:lang w:val="en-GB"/>
+        </w:rPr>
+      </w:pPr>
+      <w:r>
+        <w:rPr>
+          <w:lang w:val="en-GB"/>
+        </w:rPr>
+        <w:t xml:space="preserve">EE </w:t>
+      </w:r>
+      <w:r>
+        <w:rPr>
+          <w:lang w:val="en-GB"/>
+        </w:rPr>
+        <w:sym w:font="Wingdings" w:char="F0E0"/>
+      </w:r>
+      <w:r>
+        <w:rPr>
+          <w:lang w:val="en-GB"/>
+        </w:rPr>
+        <w:t xml:space="preserve"> FI : 350 + 650 MW </w:t>
+      </w:r>
+      <w:proofErr w:type="spellStart"/>
+      <w:r>
+        <w:rPr>
+          <w:lang w:val="en-GB"/>
+        </w:rPr>
+        <w:t>Estlink</w:t>
+      </w:r>
+      <w:proofErr w:type="spellEnd"/>
+      <w:r>
+        <w:rPr>
+          <w:lang w:val="en-GB"/>
+        </w:rPr>
+        <w:t xml:space="preserve"> 1 + 2 </w:t>
+      </w:r>
+      <w:proofErr w:type="spellStart"/>
+      <w:r>
+        <w:rPr>
+          <w:color w:val="EE0000"/>
+          <w:lang w:val="en-GB"/>
+        </w:rPr>
+        <w:t>Estlink</w:t>
+      </w:r>
+      <w:proofErr w:type="spellEnd"/>
+      <w:r>
+        <w:rPr>
+          <w:color w:val="EE0000"/>
+          <w:lang w:val="en-GB"/>
+        </w:rPr>
+        <w:t xml:space="preserve"> 2 is about 20% of the Estonian power export capacity </w:t>
+      </w:r>
+    </w:p>
+    <w:p>
+      <w:pPr>
+        <w:pStyle w:val="NoSpacing"/>
+        <w:rPr>
+          <w:lang w:val="en-GB"/>
+        </w:rPr>
+      </w:pPr>
+      <w:r>
+        <w:rPr>
+          <w:lang w:val="en-GB"/>
+        </w:rPr>
+        <w:t xml:space="preserve">EE </w:t>
+      </w:r>
+      <w:r>
+        <w:rPr>
+          <w:lang w:val="en-GB"/>
+        </w:rPr>
+        <w:sym w:font="Wingdings" w:char="F0E0"/>
+      </w:r>
+      <w:r>
+        <w:rPr>
+          <w:lang w:val="en-GB"/>
+        </w:rPr>
+        <w:t xml:space="preserve"> RU : Unknown (ENTSOE actual flows, 800MW in 2022, 738MW in 2018 mostly Narva-Leningrad) </w:t>
+      </w:r>
       <w:hyperlink r:id="rId13" w:history="1">
         <w:r>
           <w:rPr>
             <w:rStyle w:val="Hyperlink"/>
             <w:lang w:val="en-GB"/>
           </w:rPr>
-          <w:t>https://ag-energiebilanzen.de/daten-und-fakten/auswertungstabellen/</w:t>
+          <w:t>Source</w:t>
         </w:r>
       </w:hyperlink>
       <w:r>
         <w:rPr>
           <w:lang w:val="en-GB"/>
         </w:rPr>
+        <w:t xml:space="preserve">  But in 2023 and 24, the exchanges were weaker at 500MW max.</w:t>
+      </w:r>
+    </w:p>
+    <w:p>
+      <w:pPr>
+        <w:pStyle w:val="NoSpacing"/>
+        <w:rPr>
+          <w:lang w:val="en-GB"/>
+        </w:rPr>
+      </w:pPr>
+    </w:p>
+    <w:p>
+      <w:pPr>
+        <w:pStyle w:val="NoSpacing"/>
+        <w:rPr>
+          <w:lang w:val="en-GB"/>
+        </w:rPr>
+      </w:pPr>
+      <w:r>
+        <w:rPr>
+          <w:lang w:val="en-GB"/>
+        </w:rPr>
+        <w:t>Estonian renewable energy overview : In 2024 e</w:t>
+      </w:r>
+      <w:r>
+        <w:rPr>
+          <w:lang w:val="en-GB"/>
+        </w:rPr>
+        <w:t xml:space="preserve">lectricity produced from renewable energy covered 39 per cent of the total consumption last year. In 2024, wind energy accounted for 34 per cent of the total production of renewable energy. In total, 1,164 gigawatt-hours of electricity were produced from wind. Compared to the previous year, wind energy production increased by 70 per </w:t>
+      </w:r>
+      <w:r>
+        <w:rPr>
+          <w:lang w:val="en-GB"/>
+        </w:rPr>
+        <w:t>cent. 694 megawatts of wind</w:t>
+      </w:r>
+      <w:r>
+        <w:rPr>
+          <w:lang w:val="en-GB"/>
+        </w:rPr>
+        <w:t>.</w:t>
+      </w:r>
+    </w:p>
+    <w:p>
+      <w:pPr>
+        <w:pStyle w:val="NoSpacing"/>
+      </w:pPr>
+      <w:r>
+        <w:rPr>
+          <w:lang w:val="en-GB"/>
+        </w:rPr>
+        <w:t xml:space="preserve">The production of solar energy increased </w:t>
+      </w:r>
+      <w:r>
+        <w:rPr>
+          <w:lang w:val="en-GB"/>
+        </w:rPr>
+        <w:t xml:space="preserve">to </w:t>
+      </w:r>
+      <w:r>
+        <w:rPr>
+          <w:lang w:val="en-GB"/>
+        </w:rPr>
+        <w:t xml:space="preserve">1,005 gigawatt-hours. As at the end of the year, solar production capacity has </w:t>
+      </w:r>
+      <w:r>
+        <w:rPr>
+          <w:lang w:val="en-GB"/>
+        </w:rPr>
+        <w:t xml:space="preserve">counted of </w:t>
+      </w:r>
+      <w:r>
+        <w:rPr>
+          <w:lang w:val="en-GB"/>
+        </w:rPr>
+        <w:t>1,210 megawatts</w:t>
+      </w:r>
+      <w:r>
+        <w:rPr>
+          <w:lang w:val="en-GB"/>
+        </w:rPr>
         <w:t xml:space="preserve"> </w:t>
-      </w:r>
-    </w:p>
-    <w:p>
-      <w:pPr>
-        <w:pStyle w:val="NoSpacing"/>
-        <w:rPr>
-          <w:lang w:val="en-GB"/>
-        </w:rPr>
-      </w:pPr>
-    </w:p>
-    <w:p>
-      <w:pPr>
-        <w:pStyle w:val="NoSpacing"/>
-        <w:rPr>
-          <w:lang w:val="en-GB"/>
-        </w:rPr>
-      </w:pPr>
-      <w:r>
-        <w:rPr>
-          <w:lang w:val="en-GB"/>
-        </w:rPr>
-        <w:t xml:space="preserve">Electrical connection </w:t>
-      </w:r>
-    </w:p>
-    <w:p>
-      <w:pPr>
-        <w:pStyle w:val="NoSpacing"/>
-        <w:rPr>
-          <w:lang w:val="en-GB"/>
-        </w:rPr>
-      </w:pPr>
-      <w:r>
-        <w:rPr>
-          <w:lang w:val="en-GB"/>
-        </w:rPr>
-        <w:t xml:space="preserve">EE </w:t>
-      </w:r>
-      <w:r>
-        <w:rPr>
-          <w:lang w:val="en-GB"/>
-        </w:rPr>
-        <w:sym w:font="Wingdings" w:char="F0E0"/>
-      </w:r>
-      <w:r>
-        <w:rPr>
-          <w:lang w:val="en-GB"/>
-        </w:rPr>
-        <w:t xml:space="preserve"> LV : 1447MW (LV</w:t>
-      </w:r>
-      <w:r>
-        <w:rPr>
-          <w:lang w:val="en-GB"/>
-        </w:rPr>
-        <w:sym w:font="Wingdings" w:char="F0E0"/>
-      </w:r>
-      <w:r>
-        <w:rPr>
-          <w:lang w:val="en-GB"/>
-        </w:rPr>
-        <w:t xml:space="preserve">EE : 1259MW) </w:t>
       </w:r>
       <w:hyperlink r:id="rId14" w:history="1">
         <w:r>
@@ -3751,132 +3928,26 @@
     <w:p>
       <w:pPr>
         <w:pStyle w:val="NoSpacing"/>
-        <w:rPr>
-          <w:lang w:val="en-GB"/>
-        </w:rPr>
-      </w:pPr>
-      <w:r>
-        <w:rPr>
-          <w:lang w:val="en-GB"/>
-        </w:rPr>
-        <w:t xml:space="preserve">EE </w:t>
-      </w:r>
-      <w:r>
-        <w:rPr>
-          <w:lang w:val="en-GB"/>
-        </w:rPr>
-        <w:sym w:font="Wingdings" w:char="F0E0"/>
-      </w:r>
-      <w:r>
-        <w:rPr>
-          <w:lang w:val="en-GB"/>
-        </w:rPr>
-        <w:t xml:space="preserve"> FI : 350 + 650 MW </w:t>
-      </w:r>
-      <w:proofErr w:type="spellStart"/>
-      <w:r>
-        <w:rPr>
-          <w:lang w:val="en-GB"/>
-        </w:rPr>
-        <w:t>Estlink</w:t>
-      </w:r>
-      <w:proofErr w:type="spellEnd"/>
-      <w:r>
-        <w:rPr>
-          <w:lang w:val="en-GB"/>
-        </w:rPr>
-        <w:t xml:space="preserve"> 1 + 2 </w:t>
-      </w:r>
-      <w:proofErr w:type="spellStart"/>
-      <w:r>
-        <w:rPr>
-          <w:color w:val="EE0000"/>
-          <w:lang w:val="en-GB"/>
-        </w:rPr>
-        <w:t>Estlink</w:t>
-      </w:r>
-      <w:proofErr w:type="spellEnd"/>
-      <w:r>
-        <w:rPr>
-          <w:color w:val="EE0000"/>
-          <w:lang w:val="en-GB"/>
-        </w:rPr>
-        <w:t xml:space="preserve"> 2 is about 20% of the Estonian power export capacity </w:t>
-      </w:r>
-    </w:p>
-    <w:p>
-      <w:pPr>
-        <w:pStyle w:val="NoSpacing"/>
-        <w:rPr>
-          <w:lang w:val="en-GB"/>
-        </w:rPr>
-      </w:pPr>
-      <w:r>
-        <w:rPr>
-          <w:lang w:val="en-GB"/>
-        </w:rPr>
-        <w:t xml:space="preserve">EE </w:t>
-      </w:r>
-      <w:r>
-        <w:rPr>
-          <w:lang w:val="en-GB"/>
-        </w:rPr>
-        <w:sym w:font="Wingdings" w:char="F0E0"/>
-      </w:r>
-      <w:r>
-        <w:rPr>
-          <w:lang w:val="en-GB"/>
-        </w:rPr>
-        <w:t xml:space="preserve"> RU : Unknown (ENTSOE actual flows, 800MW in 2022, 738MW in 2018 mostly Narva-Leningrad) </w:t>
-      </w:r>
-      <w:hyperlink r:id="rId15" w:history="1">
-        <w:r>
-          <w:rPr>
-            <w:rStyle w:val="Hyperlink"/>
-            <w:lang w:val="en-GB"/>
-          </w:rPr>
-          <w:t>Source</w:t>
-        </w:r>
-      </w:hyperlink>
-      <w:r>
-        <w:rPr>
-          <w:lang w:val="en-GB"/>
-        </w:rPr>
-        <w:t xml:space="preserve">  But in 2023 and 24, the exchanges were weaker at 500MW max.</w:t>
-      </w:r>
-    </w:p>
-    <w:p>
-      <w:pPr>
-        <w:pStyle w:val="NoSpacing"/>
-        <w:rPr>
-          <w:lang w:val="en-GB"/>
-        </w:rPr>
-      </w:pPr>
-    </w:p>
-    <w:p>
-      <w:pPr>
-        <w:pStyle w:val="NoSpacing"/>
-        <w:rPr>
-          <w:lang w:val="en-GB"/>
-        </w:rPr>
-      </w:pPr>
-      <w:r>
-        <w:rPr>
-          <w:lang w:val="en-GB"/>
-        </w:rPr>
-        <w:t>Estonian renewable energy overview : In 2024 e</w:t>
-      </w:r>
-      <w:r>
-        <w:rPr>
-          <w:lang w:val="en-GB"/>
-        </w:rPr>
-        <w:t xml:space="preserve">lectricity produced from renewable energy covered 39 per cent of the total consumption last year. In 2024, wind energy accounted for 34 per cent of the total production of renewable energy. In total, 1,164 gigawatt-hours of electricity were produced from wind. Compared to the previous year, wind energy production increased by 70 per </w:t>
-      </w:r>
-      <w:r>
-        <w:rPr>
-          <w:lang w:val="en-GB"/>
-        </w:rPr>
-        <w:t>cent. 694 megawatts of wind</w:t>
+      </w:pPr>
+    </w:p>
+    <w:p>
+      <w:pPr>
+        <w:pStyle w:val="NoSpacing"/>
+        <w:rPr>
+          <w:lang w:val="en-GB"/>
+        </w:rPr>
+      </w:pPr>
+      <w:r>
+        <w:rPr>
+          <w:lang w:val="en-GB"/>
+        </w:rPr>
+        <w:t>Accordingly, high price volatility due to renewables requires sufficiently high levels of renewables generation and a strong relationship between prices and the supply of conventional electricity generation</w:t>
+      </w:r>
+      <w:r>
+        <w:rPr>
+          <w:lang w:val="en-GB"/>
+        </w:rPr>
+        <w:t xml:space="preserve"> (Steeper supply curve)</w:t>
       </w:r>
       <w:r>
         <w:rPr>
@@ -3884,92 +3955,25 @@
         </w:rPr>
         <w:t>.</w:t>
       </w:r>
-    </w:p>
-    <w:p>
-      <w:pPr>
-        <w:pStyle w:val="NoSpacing"/>
-      </w:pPr>
-      <w:r>
-        <w:rPr>
-          <w:lang w:val="en-GB"/>
-        </w:rPr>
-        <w:t xml:space="preserve">The production of solar energy increased </w:t>
-      </w:r>
-      <w:r>
-        <w:rPr>
-          <w:lang w:val="en-GB"/>
-        </w:rPr>
-        <w:t xml:space="preserve">to </w:t>
-      </w:r>
-      <w:r>
-        <w:rPr>
-          <w:lang w:val="en-GB"/>
-        </w:rPr>
-        <w:t xml:space="preserve">1,005 gigawatt-hours. As at the end of the year, solar production capacity has </w:t>
-      </w:r>
-      <w:r>
-        <w:rPr>
-          <w:lang w:val="en-GB"/>
-        </w:rPr>
-        <w:t xml:space="preserve">counted of </w:t>
-      </w:r>
-      <w:r>
-        <w:rPr>
-          <w:lang w:val="en-GB"/>
-        </w:rPr>
-        <w:t>1,210 megawatts</w:t>
-      </w:r>
-      <w:r>
-        <w:rPr>
-          <w:lang w:val="en-GB"/>
-        </w:rPr>
-        <w:t xml:space="preserve"> </w:t>
-      </w:r>
-      <w:hyperlink r:id="rId16" w:history="1">
-        <w:r>
-          <w:rPr>
-            <w:rStyle w:val="Hyperlink"/>
-            <w:lang w:val="en-GB"/>
-          </w:rPr>
-          <w:t>Source</w:t>
-        </w:r>
-      </w:hyperlink>
-    </w:p>
-    <w:p>
-      <w:pPr>
-        <w:pStyle w:val="NoSpacing"/>
-      </w:pPr>
-    </w:p>
-    <w:p>
-      <w:pPr>
-        <w:pStyle w:val="NoSpacing"/>
-        <w:rPr>
-          <w:lang w:val="en-GB"/>
-        </w:rPr>
-      </w:pPr>
-      <w:r>
-        <w:rPr>
-          <w:lang w:val="en-GB"/>
-        </w:rPr>
-        <w:t>Accordingly, high price volatility due to renewables requires sufficiently high levels of renewables generation and a strong relationship between prices and the supply of conventional electricity generation</w:t>
-      </w:r>
-      <w:r>
-        <w:rPr>
-          <w:lang w:val="en-GB"/>
-        </w:rPr>
-        <w:t xml:space="preserve"> (Steeper supply curve)</w:t>
-      </w:r>
-      <w:r>
-        <w:rPr>
-          <w:lang w:val="en-GB"/>
-        </w:rPr>
-        <w:t>.</w:t>
-      </w:r>
-      <w:r>
-        <w:rPr>
-          <w:lang w:val="en-GB"/>
-        </w:rPr>
-        <w:t xml:space="preserve"> This means that the supply will shift in case of intermittency and the steep supply curve will rise the price of electricity. </w:t>
+      <w:r>
+        <w:rPr>
+          <w:lang w:val="en-GB"/>
+        </w:rPr>
+        <w:t xml:space="preserve"> This means that the supply will shift in case of </w:t>
+      </w:r>
+      <w:proofErr w:type="gramStart"/>
+      <w:r>
+        <w:rPr>
+          <w:lang w:val="en-GB"/>
+        </w:rPr>
+        <w:t>intermittency</w:t>
+      </w:r>
+      <w:proofErr w:type="gramEnd"/>
+      <w:r>
+        <w:rPr>
+          <w:lang w:val="en-GB"/>
+        </w:rPr>
+        <w:t xml:space="preserve"> and the steep supply curve will rise the price of electricity. </w:t>
       </w:r>
     </w:p>
     <w:p>
@@ -4391,8 +4395,9 @@
           <w:szCs w:val="18"/>
           <w:lang w:val="en-GB"/>
         </w:rPr>
-        <w:t xml:space="preserve">Basically, high volatility if RES produces off peak and no storage/transmission line availability. Low volatility if RES are synchronised on peak and off peak periods or grid is flexible. </w:t>
-      </w:r>
+        <w:t xml:space="preserve">Basically, high volatility if RES produces off peak and no storage/transmission line availability. Low volatility if RES are synchronised on peak and </w:t>
+      </w:r>
+      <w:proofErr w:type="gramStart"/>
       <w:r>
         <w:rPr>
           <w:color w:val="000000" w:themeColor="text1"/>
@@ -4400,8 +4405,9 @@
           <w:szCs w:val="18"/>
           <w:lang w:val="en-GB"/>
         </w:rPr>
-        <w:t xml:space="preserve">OR </w:t>
-      </w:r>
+        <w:t>off peak</w:t>
+      </w:r>
+      <w:proofErr w:type="gramEnd"/>
       <w:r>
         <w:rPr>
           <w:color w:val="000000" w:themeColor="text1"/>
@@ -4409,7 +4415,45 @@
           <w:szCs w:val="18"/>
           <w:lang w:val="en-GB"/>
         </w:rPr>
-        <w:t>when the market struggles to accommodate the fluctuating supply by renewable generation due to lack of flexibility (storage capacity, etc.), we would anticipate the effect from RES intermittent generation to vary when demand is low (high) and renewable sources supply is high (low).</w:t>
+        <w:t xml:space="preserve"> periods or grid is flexible. </w:t>
+      </w:r>
+      <w:r>
+        <w:rPr>
+          <w:color w:val="000000" w:themeColor="text1"/>
+          <w:sz w:val="18"/>
+          <w:szCs w:val="18"/>
+          <w:lang w:val="en-GB"/>
+        </w:rPr>
+        <w:t xml:space="preserve">OR </w:t>
+      </w:r>
+      <w:r>
+        <w:rPr>
+          <w:color w:val="000000" w:themeColor="text1"/>
+          <w:sz w:val="18"/>
+          <w:szCs w:val="18"/>
+          <w:lang w:val="en-GB"/>
+        </w:rPr>
+        <w:t>when the market struggles to accommodate the fluctuating supply by renewable generation due to lack of flexibility (storage capacity, etc.), we would anticipate the effect from RES intermittent generation to vary when demand is low (high</w:t>
+      </w:r>
+      <w:proofErr w:type="gramStart"/>
+      <w:r>
+        <w:rPr>
+          <w:color w:val="000000" w:themeColor="text1"/>
+          <w:sz w:val="18"/>
+          <w:szCs w:val="18"/>
+          <w:lang w:val="en-GB"/>
+        </w:rPr>
+        <w:t>)</w:t>
+      </w:r>
+      <w:proofErr w:type="gramEnd"/>
+      <w:r>
+        <w:rPr>
+          <w:color w:val="000000" w:themeColor="text1"/>
+          <w:sz w:val="18"/>
+          <w:szCs w:val="18"/>
+          <w:lang w:val="en-GB"/>
+        </w:rPr>
+        <w:t xml:space="preserve"> and renewable sources supply is high (low).</w:t>
       </w:r>
     </w:p>
     <w:p>
@@ -4589,31 +4633,41 @@
           <w:lang w:val="en-GB"/>
         </w:rPr>
       </w:pPr>
-      <w:r>
-        <w:rPr>
-          <w:lang w:val="en-GB"/>
-        </w:rPr>
-        <w:t>Seasonality table</w:t>
+    </w:p>
+    <w:p>
+      <w:pPr>
+        <w:pStyle w:val="NoSpacing"/>
+        <w:rPr>
+          <w:b/>
+          <w:bCs/>
+          <w:lang w:val="en-GB"/>
+        </w:rPr>
+      </w:pPr>
+      <w:r>
+        <w:rPr>
+          <w:b/>
+          <w:bCs/>
+          <w:lang w:val="en-GB"/>
+        </w:rPr>
+        <w:t>MODELS</w:t>
       </w:r>
     </w:p>
     <w:tbl>
       <w:tblPr>
         <w:tblStyle w:val="TableGrid"/>
-        <w:tblW w:w="0" w:type="auto"/>
+        <w:tblW w:w="10201" w:type="dxa"/>
         <w:tblLook w:val="04A0" w:firstRow="1" w:lastRow="0" w:firstColumn="1" w:lastColumn="0" w:noHBand="0" w:noVBand="1"/>
       </w:tblPr>
       <w:tblGrid>
-        <w:gridCol w:w="1925"/>
-        <w:gridCol w:w="1925"/>
-        <w:gridCol w:w="1926"/>
-        <w:gridCol w:w="1926"/>
-        <w:gridCol w:w="1926"/>
+        <w:gridCol w:w="1638"/>
+        <w:gridCol w:w="1705"/>
+        <w:gridCol w:w="1681"/>
+        <w:gridCol w:w="5177"/>
       </w:tblGrid>
       <w:tr>
         <w:tc>
           <w:tcPr>
-            <w:tcW w:w="1925" w:type="dxa"/>
-            <w:vAlign w:val="center"/>
+            <w:tcW w:w="1638" w:type="dxa"/>
           </w:tcPr>
           <w:p>
             <w:pPr>
@@ -4630,12 +4684,35 @@
                 <w:lang w:val="en-GB"/>
               </w:rPr>
             </w:pPr>
+            <w:r>
+              <w:rPr>
+                <w:lang w:val="en-GB"/>
+              </w:rPr>
+              <w:t>S</w:t>
+            </w:r>
+            <w:r>
+              <w:rPr>
+                <w:lang w:val="en-GB"/>
+              </w:rPr>
+              <w:t>pecify</w:t>
+            </w:r>
+            <w:r>
+              <w:rPr>
+                <w:lang w:val="en-GB"/>
+              </w:rPr>
+              <w:t xml:space="preserve"> price</w:t>
+            </w:r>
+            <w:r>
+              <w:rPr>
+                <w:lang w:val="en-GB"/>
+              </w:rPr>
+              <w:t xml:space="preserve"> variability</w:t>
+            </w:r>
           </w:p>
         </w:tc>
         <w:tc>
           <w:tcPr>
-            <w:tcW w:w="1925" w:type="dxa"/>
-            <w:vAlign w:val="center"/>
+            <w:tcW w:w="1705" w:type="dxa"/>
           </w:tcPr>
           <w:p>
             <w:pPr>
@@ -4656,14 +4733,13 @@
               <w:rPr>
                 <w:lang w:val="en-GB"/>
               </w:rPr>
-              <w:t>Price</w:t>
+              <w:t>Econometric model</w:t>
             </w:r>
           </w:p>
         </w:tc>
         <w:tc>
           <w:tcPr>
-            <w:tcW w:w="1926" w:type="dxa"/>
-            <w:vAlign w:val="center"/>
+            <w:tcW w:w="1681" w:type="dxa"/>
           </w:tcPr>
           <w:p>
             <w:pPr>
@@ -4684,14 +4760,13 @@
               <w:rPr>
                 <w:lang w:val="en-GB"/>
               </w:rPr>
-              <w:t>Solar</w:t>
+              <w:t>Unit of observation</w:t>
             </w:r>
           </w:p>
         </w:tc>
         <w:tc>
           <w:tcPr>
-            <w:tcW w:w="1926" w:type="dxa"/>
-            <w:vAlign w:val="center"/>
+            <w:tcW w:w="5177" w:type="dxa"/>
           </w:tcPr>
           <w:p>
             <w:pPr>
@@ -4712,14 +4787,15 @@
               <w:rPr>
                 <w:lang w:val="en-GB"/>
               </w:rPr>
-              <w:t>Wind</w:t>
+              <w:t>Assumptions</w:t>
             </w:r>
           </w:p>
         </w:tc>
+      </w:tr>
+      <w:tr>
         <w:tc>
           <w:tcPr>
-            <w:tcW w:w="1926" w:type="dxa"/>
-            <w:vAlign w:val="center"/>
+            <w:tcW w:w="1638" w:type="dxa"/>
           </w:tcPr>
           <w:p>
             <w:pPr>
@@ -4740,17 +4816,15 @@
               <w:rPr>
                 <w:lang w:val="en-GB"/>
               </w:rPr>
-              <w:t>Load</w:t>
-            </w:r>
-          </w:p>
-        </w:tc>
-      </w:tr>
-      <w:tr>
-        <w:tc>
-          <w:tcPr>
-            <w:tcW w:w="1925" w:type="dxa"/>
-            <w:vAlign w:val="center"/>
-          </w:tcPr>
+              <w:t>IQR</w:t>
+            </w:r>
+            <w:r>
+              <w:rPr>
+                <w:lang w:val="en-GB"/>
+              </w:rPr>
+              <w:t xml:space="preserve"> = p0.9 - p0.1</w:t>
+            </w:r>
+          </w:p>
           <w:p>
             <w:pPr>
               <w:pStyle w:val="NoSpacing"/>
@@ -4766,19 +4840,21 @@
                 <w:lang w:val="en-GB"/>
               </w:rPr>
             </w:pPr>
-            <w:r>
-              <w:rPr>
-                <w:lang w:val="en-GB"/>
-              </w:rPr>
-              <w:t xml:space="preserve">hours-of-day </w:t>
-            </w:r>
-          </w:p>
-        </w:tc>
-        <w:tc>
-          <w:tcPr>
-            <w:tcW w:w="1925" w:type="dxa"/>
-            <w:vAlign w:val="center"/>
-          </w:tcPr>
+            <w:proofErr w:type="spellStart"/>
+            <w:r>
+              <w:rPr>
+                <w:lang w:val="en-GB"/>
+              </w:rPr>
+              <w:t>Distrib</w:t>
+            </w:r>
+            <w:proofErr w:type="spellEnd"/>
+            <w:r>
+              <w:rPr>
+                <w:lang w:val="en-GB"/>
+              </w:rPr>
+              <w:t xml:space="preserve"> of 24 hours, daily obs. </w:t>
+            </w:r>
+          </w:p>
           <w:p>
             <w:pPr>
               <w:pStyle w:val="NoSpacing"/>
@@ -4794,24 +4870,25 @@
                 <w:lang w:val="en-GB"/>
               </w:rPr>
             </w:pPr>
-            <w:r>
-              <w:rPr>
-                <w:lang w:val="en-GB"/>
-              </w:rPr>
-              <w:t xml:space="preserve">Evident during </w:t>
-            </w:r>
-            <w:r>
-              <w:rPr>
-                <w:lang w:val="en-GB"/>
-              </w:rPr>
-              <w:t xml:space="preserve">morning (4-8) and evening (15-19) peak </w:t>
+            <w:proofErr w:type="spellStart"/>
+            <w:r>
+              <w:rPr>
+                <w:lang w:val="en-GB"/>
+              </w:rPr>
+              <w:t>Maciejowska</w:t>
+            </w:r>
+            <w:proofErr w:type="spellEnd"/>
+            <w:r>
+              <w:rPr>
+                <w:lang w:val="en-GB"/>
+              </w:rPr>
+              <w:t xml:space="preserve"> (2020)</w:t>
             </w:r>
           </w:p>
         </w:tc>
         <w:tc>
           <w:tcPr>
-            <w:tcW w:w="1926" w:type="dxa"/>
-            <w:vAlign w:val="center"/>
+            <w:tcW w:w="1705" w:type="dxa"/>
           </w:tcPr>
           <w:p>
             <w:pPr>
@@ -4832,14 +4909,13 @@
               <w:rPr>
                 <w:lang w:val="en-GB"/>
               </w:rPr>
-              <w:t>Clear solar bell shape</w:t>
+              <w:t>Linear regression</w:t>
             </w:r>
           </w:p>
         </w:tc>
         <w:tc>
           <w:tcPr>
-            <w:tcW w:w="1926" w:type="dxa"/>
-            <w:vAlign w:val="center"/>
+            <w:tcW w:w="1681" w:type="dxa"/>
           </w:tcPr>
           <w:p>
             <w:pPr>
@@ -4860,15 +4936,29 @@
               <w:rPr>
                 <w:lang w:val="en-GB"/>
               </w:rPr>
-              <w:t>Slightly higher during nighttime</w:t>
-            </w:r>
-          </w:p>
-        </w:tc>
-        <w:tc>
-          <w:tcPr>
-            <w:tcW w:w="1926" w:type="dxa"/>
-            <w:vAlign w:val="center"/>
-          </w:tcPr>
+              <w:t xml:space="preserve">Days (in case of </w:t>
+            </w:r>
+            <w:proofErr w:type="spellStart"/>
+            <w:r>
+              <w:rPr>
+                <w:lang w:val="en-GB"/>
+              </w:rPr>
+              <w:t>Maciejowska</w:t>
+            </w:r>
+            <w:proofErr w:type="spellEnd"/>
+            <w:r>
+              <w:rPr>
+                <w:lang w:val="en-GB"/>
+              </w:rPr>
+              <w:t xml:space="preserve"> (2020)</w:t>
+            </w:r>
+            <w:r>
+              <w:rPr>
+                <w:lang w:val="en-GB"/>
+              </w:rPr>
+              <w:t xml:space="preserve"> </w:t>
+            </w:r>
+          </w:p>
           <w:p>
             <w:pPr>
               <w:pStyle w:val="NoSpacing"/>
@@ -4888,16 +4978,13 @@
               <w:rPr>
                 <w:lang w:val="en-GB"/>
               </w:rPr>
-              <w:t>Day-night</w:t>
+              <w:t>Weeks in case of panel</w:t>
             </w:r>
           </w:p>
         </w:tc>
-      </w:tr>
-      <w:tr>
         <w:tc>
           <w:tcPr>
-            <w:tcW w:w="1925" w:type="dxa"/>
-            <w:vAlign w:val="center"/>
+            <w:tcW w:w="5177" w:type="dxa"/>
           </w:tcPr>
           <w:p>
             <w:pPr>
@@ -4914,18 +5001,13 @@
                 <w:lang w:val="en-GB"/>
               </w:rPr>
             </w:pPr>
-            <w:r>
-              <w:rPr>
-                <w:lang w:val="en-GB"/>
-              </w:rPr>
-              <w:t>day-of-week</w:t>
-            </w:r>
           </w:p>
         </w:tc>
+      </w:tr>
+      <w:tr>
         <w:tc>
           <w:tcPr>
-            <w:tcW w:w="1925" w:type="dxa"/>
-            <w:vAlign w:val="center"/>
+            <w:tcW w:w="1638" w:type="dxa"/>
           </w:tcPr>
           <w:p>
             <w:pPr>
@@ -4946,15 +5028,9 @@
               <w:rPr>
                 <w:lang w:val="en-GB"/>
               </w:rPr>
-              <w:t>Low on weekends</w:t>
-            </w:r>
-          </w:p>
-        </w:tc>
-        <w:tc>
-          <w:tcPr>
-            <w:tcW w:w="1926" w:type="dxa"/>
-            <w:vAlign w:val="center"/>
-          </w:tcPr>
+              <w:t xml:space="preserve">Calculate the standard deviation over one week (7 observations) for each hour of the day (Equation 8) </w:t>
+            </w:r>
+          </w:p>
           <w:p>
             <w:pPr>
               <w:pStyle w:val="NoSpacing"/>
@@ -4970,18 +5046,31 @@
                 <w:lang w:val="en-GB"/>
               </w:rPr>
             </w:pPr>
-            <w:r>
-              <w:rPr>
-                <w:lang w:val="en-GB"/>
-              </w:rPr>
-              <w:t>Apparently higher on some days</w:t>
+            <w:proofErr w:type="spellStart"/>
+            <w:r>
+              <w:rPr>
+                <w:lang w:val="en-GB"/>
+              </w:rPr>
+              <w:t>Zareipour</w:t>
+            </w:r>
+            <w:proofErr w:type="spellEnd"/>
+            <w:r>
+              <w:rPr>
+                <w:lang w:val="en-GB"/>
+              </w:rPr>
+              <w:t xml:space="preserve"> et al</w:t>
+            </w:r>
+            <w:r>
+              <w:rPr>
+                <w:lang w:val="en-GB"/>
+              </w:rPr>
+              <w:t xml:space="preserve"> 2007</w:t>
             </w:r>
           </w:p>
         </w:tc>
         <w:tc>
           <w:tcPr>
-            <w:tcW w:w="1926" w:type="dxa"/>
-            <w:vAlign w:val="center"/>
+            <w:tcW w:w="1705" w:type="dxa"/>
           </w:tcPr>
           <w:p>
             <w:pPr>
@@ -5002,14 +5091,13 @@
               <w:rPr>
                 <w:lang w:val="en-GB"/>
               </w:rPr>
-              <w:t>Apparently higher on some days</w:t>
+              <w:t>Linear regression</w:t>
             </w:r>
           </w:p>
         </w:tc>
         <w:tc>
           <w:tcPr>
-            <w:tcW w:w="1926" w:type="dxa"/>
-            <w:vAlign w:val="center"/>
+            <w:tcW w:w="1681" w:type="dxa"/>
           </w:tcPr>
           <w:p>
             <w:pPr>
@@ -5030,17 +5118,9 @@
               <w:rPr>
                 <w:lang w:val="en-GB"/>
               </w:rPr>
-              <w:t>Low on weekends</w:t>
-            </w:r>
-          </w:p>
-        </w:tc>
-      </w:tr>
-      <w:tr>
-        <w:tc>
-          <w:tcPr>
-            <w:tcW w:w="1925" w:type="dxa"/>
-            <w:vAlign w:val="center"/>
-          </w:tcPr>
+              <w:t>Days (in case of daily aggregation)</w:t>
+            </w:r>
+          </w:p>
           <w:p>
             <w:pPr>
               <w:pStyle w:val="NoSpacing"/>
@@ -5060,14 +5140,13 @@
               <w:rPr>
                 <w:lang w:val="en-GB"/>
               </w:rPr>
-              <w:t>month-of-year</w:t>
+              <w:t>Weeks in case of panel</w:t>
             </w:r>
           </w:p>
         </w:tc>
         <w:tc>
           <w:tcPr>
-            <w:tcW w:w="1925" w:type="dxa"/>
-            <w:vAlign w:val="center"/>
+            <w:tcW w:w="5177" w:type="dxa"/>
           </w:tcPr>
           <w:p>
             <w:pPr>
@@ -5084,18 +5163,13 @@
                 <w:lang w:val="en-GB"/>
               </w:rPr>
             </w:pPr>
-            <w:r>
-              <w:rPr>
-                <w:lang w:val="en-GB"/>
-              </w:rPr>
-              <w:t>Low on spring, high in winter</w:t>
-            </w:r>
           </w:p>
         </w:tc>
+      </w:tr>
+      <w:tr>
         <w:tc>
           <w:tcPr>
-            <w:tcW w:w="1926" w:type="dxa"/>
-            <w:vAlign w:val="center"/>
+            <w:tcW w:w="1638" w:type="dxa"/>
           </w:tcPr>
           <w:p>
             <w:pPr>
@@ -5116,15 +5190,9 @@
               <w:rPr>
                 <w:lang w:val="en-GB"/>
               </w:rPr>
-              <w:t>Clear solar bell shape</w:t>
-            </w:r>
-          </w:p>
-        </w:tc>
-        <w:tc>
-          <w:tcPr>
-            <w:tcW w:w="1926" w:type="dxa"/>
-            <w:vAlign w:val="center"/>
-          </w:tcPr>
+              <w:t xml:space="preserve">Location-scale </w:t>
+            </w:r>
+          </w:p>
           <w:p>
             <w:pPr>
               <w:pStyle w:val="NoSpacing"/>
@@ -5144,14 +5212,41 @@
               <w:rPr>
                 <w:lang w:val="en-GB"/>
               </w:rPr>
-              <w:t>High occurrence on wintertime</w:t>
+              <w:t xml:space="preserve">Where scale is a measure of dispersion (scale for normal </w:t>
+            </w:r>
+            <w:proofErr w:type="spellStart"/>
+            <w:r>
+              <w:rPr>
+                <w:lang w:val="en-GB"/>
+              </w:rPr>
+              <w:t>distrib</w:t>
+            </w:r>
+            <w:proofErr w:type="spellEnd"/>
+            <w:r>
+              <w:rPr>
+                <w:lang w:val="en-GB"/>
+              </w:rPr>
+              <w:t xml:space="preserve"> is the </w:t>
+            </w:r>
+            <w:proofErr w:type="spellStart"/>
+            <w:r>
+              <w:rPr>
+                <w:lang w:val="en-GB"/>
+              </w:rPr>
+              <w:t>sd</w:t>
+            </w:r>
+            <w:proofErr w:type="spellEnd"/>
+            <w:r>
+              <w:rPr>
+                <w:lang w:val="en-GB"/>
+              </w:rPr>
+              <w:t>)</w:t>
             </w:r>
           </w:p>
         </w:tc>
         <w:tc>
           <w:tcPr>
-            <w:tcW w:w="1926" w:type="dxa"/>
-            <w:vAlign w:val="center"/>
+            <w:tcW w:w="1705" w:type="dxa"/>
           </w:tcPr>
           <w:p>
             <w:pPr>
@@ -5172,62 +5267,13 @@
               <w:rPr>
                 <w:lang w:val="en-GB"/>
               </w:rPr>
-              <w:t>Low on warmer, high on colder months</w:t>
+              <w:t>Methods of moments quantile regression</w:t>
             </w:r>
           </w:p>
         </w:tc>
-      </w:tr>
-    </w:tbl>
-    <w:p>
-      <w:pPr>
-        <w:pStyle w:val="NoSpacing"/>
-        <w:rPr>
-          <w:lang w:val="en-GB"/>
-        </w:rPr>
-      </w:pPr>
-    </w:p>
-    <w:p>
-      <w:pPr>
-        <w:pStyle w:val="NoSpacing"/>
-        <w:rPr>
-          <w:lang w:val="en-GB"/>
-        </w:rPr>
-      </w:pPr>
-    </w:p>
-    <w:p>
-      <w:pPr>
-        <w:pStyle w:val="NoSpacing"/>
-        <w:rPr>
-          <w:b/>
-          <w:bCs/>
-          <w:lang w:val="en-GB"/>
-        </w:rPr>
-      </w:pPr>
-      <w:r>
-        <w:rPr>
-          <w:b/>
-          <w:bCs/>
-          <w:lang w:val="en-GB"/>
-        </w:rPr>
-        <w:t>MODELS</w:t>
-      </w:r>
-    </w:p>
-    <w:tbl>
-      <w:tblPr>
-        <w:tblStyle w:val="TableGrid"/>
-        <w:tblW w:w="0" w:type="auto"/>
-        <w:tblLook w:val="04A0" w:firstRow="1" w:lastRow="0" w:firstColumn="1" w:lastColumn="0" w:noHBand="0" w:noVBand="1"/>
-      </w:tblPr>
-      <w:tblGrid>
-        <w:gridCol w:w="1638"/>
-        <w:gridCol w:w="1705"/>
-        <w:gridCol w:w="1681"/>
-        <w:gridCol w:w="3456"/>
-      </w:tblGrid>
-      <w:tr>
         <w:tc>
           <w:tcPr>
-            <w:tcW w:w="1638" w:type="dxa"/>
+            <w:tcW w:w="1681" w:type="dxa"/>
           </w:tcPr>
           <w:p>
             <w:pPr>
@@ -5248,619 +5294,13 @@
               <w:rPr>
                 <w:lang w:val="en-GB"/>
               </w:rPr>
-              <w:t>S</w:t>
-            </w:r>
-            <w:r>
-              <w:rPr>
-                <w:lang w:val="en-GB"/>
-              </w:rPr>
-              <w:t>pecify</w:t>
-            </w:r>
-            <w:r>
-              <w:rPr>
-                <w:lang w:val="en-GB"/>
-              </w:rPr>
-              <w:t xml:space="preserve"> price</w:t>
-            </w:r>
-            <w:r>
-              <w:rPr>
-                <w:lang w:val="en-GB"/>
-              </w:rPr>
-              <w:t xml:space="preserve"> variability</w:t>
+              <w:t xml:space="preserve">Panel so Days and hours because variability function is estimated </w:t>
             </w:r>
           </w:p>
         </w:tc>
         <w:tc>
           <w:tcPr>
-            <w:tcW w:w="1705" w:type="dxa"/>
-          </w:tcPr>
-          <w:p>
-            <w:pPr>
-              <w:pStyle w:val="NoSpacing"/>
-              <w:pBdr>
-                <w:top w:val="none" w:sz="0" w:space="0" w:color="auto"/>
-                <w:left w:val="none" w:sz="0" w:space="0" w:color="auto"/>
-                <w:bottom w:val="none" w:sz="0" w:space="0" w:color="auto"/>
-                <w:right w:val="none" w:sz="0" w:space="0" w:color="auto"/>
-                <w:between w:val="none" w:sz="0" w:space="0" w:color="auto"/>
-              </w:pBdr>
-              <w:jc w:val="left"/>
-              <w:rPr>
-                <w:lang w:val="en-GB"/>
-              </w:rPr>
-            </w:pPr>
-            <w:r>
-              <w:rPr>
-                <w:lang w:val="en-GB"/>
-              </w:rPr>
-              <w:t>Econometric model</w:t>
-            </w:r>
-          </w:p>
-        </w:tc>
-        <w:tc>
-          <w:tcPr>
-            <w:tcW w:w="1681" w:type="dxa"/>
-          </w:tcPr>
-          <w:p>
-            <w:pPr>
-              <w:pStyle w:val="NoSpacing"/>
-              <w:pBdr>
-                <w:top w:val="none" w:sz="0" w:space="0" w:color="auto"/>
-                <w:left w:val="none" w:sz="0" w:space="0" w:color="auto"/>
-                <w:bottom w:val="none" w:sz="0" w:space="0" w:color="auto"/>
-                <w:right w:val="none" w:sz="0" w:space="0" w:color="auto"/>
-                <w:between w:val="none" w:sz="0" w:space="0" w:color="auto"/>
-              </w:pBdr>
-              <w:jc w:val="left"/>
-              <w:rPr>
-                <w:lang w:val="en-GB"/>
-              </w:rPr>
-            </w:pPr>
-            <w:r>
-              <w:rPr>
-                <w:lang w:val="en-GB"/>
-              </w:rPr>
-              <w:t>Unit of observation</w:t>
-            </w:r>
-          </w:p>
-        </w:tc>
-        <w:tc>
-          <w:tcPr>
-            <w:tcW w:w="3456" w:type="dxa"/>
-          </w:tcPr>
-          <w:p>
-            <w:pPr>
-              <w:pStyle w:val="NoSpacing"/>
-              <w:pBdr>
-                <w:top w:val="none" w:sz="0" w:space="0" w:color="auto"/>
-                <w:left w:val="none" w:sz="0" w:space="0" w:color="auto"/>
-                <w:bottom w:val="none" w:sz="0" w:space="0" w:color="auto"/>
-                <w:right w:val="none" w:sz="0" w:space="0" w:color="auto"/>
-                <w:between w:val="none" w:sz="0" w:space="0" w:color="auto"/>
-              </w:pBdr>
-              <w:jc w:val="left"/>
-              <w:rPr>
-                <w:lang w:val="en-GB"/>
-              </w:rPr>
-            </w:pPr>
-            <w:r>
-              <w:rPr>
-                <w:lang w:val="en-GB"/>
-              </w:rPr>
-              <w:t>Assumptions</w:t>
-            </w:r>
-          </w:p>
-        </w:tc>
-      </w:tr>
-      <w:tr>
-        <w:tc>
-          <w:tcPr>
-            <w:tcW w:w="1638" w:type="dxa"/>
-          </w:tcPr>
-          <w:p>
-            <w:pPr>
-              <w:pStyle w:val="NoSpacing"/>
-              <w:pBdr>
-                <w:top w:val="none" w:sz="0" w:space="0" w:color="auto"/>
-                <w:left w:val="none" w:sz="0" w:space="0" w:color="auto"/>
-                <w:bottom w:val="none" w:sz="0" w:space="0" w:color="auto"/>
-                <w:right w:val="none" w:sz="0" w:space="0" w:color="auto"/>
-                <w:between w:val="none" w:sz="0" w:space="0" w:color="auto"/>
-              </w:pBdr>
-              <w:jc w:val="left"/>
-              <w:rPr>
-                <w:lang w:val="en-GB"/>
-              </w:rPr>
-            </w:pPr>
-            <w:r>
-              <w:rPr>
-                <w:lang w:val="en-GB"/>
-              </w:rPr>
-              <w:t>IQR</w:t>
-            </w:r>
-            <w:r>
-              <w:rPr>
-                <w:lang w:val="en-GB"/>
-              </w:rPr>
-              <w:t xml:space="preserve"> = p0.9 - p0.1</w:t>
-            </w:r>
-          </w:p>
-          <w:p>
-            <w:pPr>
-              <w:pStyle w:val="NoSpacing"/>
-              <w:pBdr>
-                <w:top w:val="none" w:sz="0" w:space="0" w:color="auto"/>
-                <w:left w:val="none" w:sz="0" w:space="0" w:color="auto"/>
-                <w:bottom w:val="none" w:sz="0" w:space="0" w:color="auto"/>
-                <w:right w:val="none" w:sz="0" w:space="0" w:color="auto"/>
-                <w:between w:val="none" w:sz="0" w:space="0" w:color="auto"/>
-              </w:pBdr>
-              <w:jc w:val="left"/>
-              <w:rPr>
-                <w:lang w:val="en-GB"/>
-              </w:rPr>
-            </w:pPr>
-            <w:proofErr w:type="spellStart"/>
-            <w:r>
-              <w:rPr>
-                <w:lang w:val="en-GB"/>
-              </w:rPr>
-              <w:t>Distrib</w:t>
-            </w:r>
-            <w:proofErr w:type="spellEnd"/>
-            <w:r>
-              <w:rPr>
-                <w:lang w:val="en-GB"/>
-              </w:rPr>
-              <w:t xml:space="preserve"> of 24 hours, daily obs. </w:t>
-            </w:r>
-          </w:p>
-          <w:p>
-            <w:pPr>
-              <w:pStyle w:val="NoSpacing"/>
-              <w:pBdr>
-                <w:top w:val="none" w:sz="0" w:space="0" w:color="auto"/>
-                <w:left w:val="none" w:sz="0" w:space="0" w:color="auto"/>
-                <w:bottom w:val="none" w:sz="0" w:space="0" w:color="auto"/>
-                <w:right w:val="none" w:sz="0" w:space="0" w:color="auto"/>
-                <w:between w:val="none" w:sz="0" w:space="0" w:color="auto"/>
-              </w:pBdr>
-              <w:jc w:val="left"/>
-              <w:rPr>
-                <w:lang w:val="en-GB"/>
-              </w:rPr>
-            </w:pPr>
-            <w:proofErr w:type="spellStart"/>
-            <w:r>
-              <w:rPr>
-                <w:lang w:val="en-GB"/>
-              </w:rPr>
-              <w:t>Maciejowska</w:t>
-            </w:r>
-            <w:proofErr w:type="spellEnd"/>
-            <w:r>
-              <w:rPr>
-                <w:lang w:val="en-GB"/>
-              </w:rPr>
-              <w:t xml:space="preserve"> (2020)</w:t>
-            </w:r>
-          </w:p>
-        </w:tc>
-        <w:tc>
-          <w:tcPr>
-            <w:tcW w:w="1705" w:type="dxa"/>
-          </w:tcPr>
-          <w:p>
-            <w:pPr>
-              <w:pStyle w:val="NoSpacing"/>
-              <w:pBdr>
-                <w:top w:val="none" w:sz="0" w:space="0" w:color="auto"/>
-                <w:left w:val="none" w:sz="0" w:space="0" w:color="auto"/>
-                <w:bottom w:val="none" w:sz="0" w:space="0" w:color="auto"/>
-                <w:right w:val="none" w:sz="0" w:space="0" w:color="auto"/>
-                <w:between w:val="none" w:sz="0" w:space="0" w:color="auto"/>
-              </w:pBdr>
-              <w:jc w:val="left"/>
-              <w:rPr>
-                <w:lang w:val="en-GB"/>
-              </w:rPr>
-            </w:pPr>
-            <w:r>
-              <w:rPr>
-                <w:lang w:val="en-GB"/>
-              </w:rPr>
-              <w:t>Linear regression</w:t>
-            </w:r>
-          </w:p>
-        </w:tc>
-        <w:tc>
-          <w:tcPr>
-            <w:tcW w:w="1681" w:type="dxa"/>
-          </w:tcPr>
-          <w:p>
-            <w:pPr>
-              <w:pStyle w:val="NoSpacing"/>
-              <w:pBdr>
-                <w:top w:val="none" w:sz="0" w:space="0" w:color="auto"/>
-                <w:left w:val="none" w:sz="0" w:space="0" w:color="auto"/>
-                <w:bottom w:val="none" w:sz="0" w:space="0" w:color="auto"/>
-                <w:right w:val="none" w:sz="0" w:space="0" w:color="auto"/>
-                <w:between w:val="none" w:sz="0" w:space="0" w:color="auto"/>
-              </w:pBdr>
-              <w:jc w:val="left"/>
-              <w:rPr>
-                <w:lang w:val="en-GB"/>
-              </w:rPr>
-            </w:pPr>
-            <w:r>
-              <w:rPr>
-                <w:lang w:val="en-GB"/>
-              </w:rPr>
-              <w:t xml:space="preserve">Days (in case of </w:t>
-            </w:r>
-            <w:proofErr w:type="spellStart"/>
-            <w:r>
-              <w:rPr>
-                <w:lang w:val="en-GB"/>
-              </w:rPr>
-              <w:t>Maciejowska</w:t>
-            </w:r>
-            <w:proofErr w:type="spellEnd"/>
-            <w:r>
-              <w:rPr>
-                <w:lang w:val="en-GB"/>
-              </w:rPr>
-              <w:t xml:space="preserve"> (2020)</w:t>
-            </w:r>
-            <w:r>
-              <w:rPr>
-                <w:lang w:val="en-GB"/>
-              </w:rPr>
-              <w:t xml:space="preserve"> </w:t>
-            </w:r>
-          </w:p>
-          <w:p>
-            <w:pPr>
-              <w:pStyle w:val="NoSpacing"/>
-              <w:pBdr>
-                <w:top w:val="none" w:sz="0" w:space="0" w:color="auto"/>
-                <w:left w:val="none" w:sz="0" w:space="0" w:color="auto"/>
-                <w:bottom w:val="none" w:sz="0" w:space="0" w:color="auto"/>
-                <w:right w:val="none" w:sz="0" w:space="0" w:color="auto"/>
-                <w:between w:val="none" w:sz="0" w:space="0" w:color="auto"/>
-              </w:pBdr>
-              <w:jc w:val="left"/>
-              <w:rPr>
-                <w:lang w:val="en-GB"/>
-              </w:rPr>
-            </w:pPr>
-            <w:r>
-              <w:rPr>
-                <w:lang w:val="en-GB"/>
-              </w:rPr>
-              <w:t>Weeks in case of panel</w:t>
-            </w:r>
-          </w:p>
-        </w:tc>
-        <w:tc>
-          <w:tcPr>
-            <w:tcW w:w="3456" w:type="dxa"/>
-          </w:tcPr>
-          <w:p>
-            <w:pPr>
-              <w:pStyle w:val="NoSpacing"/>
-              <w:pBdr>
-                <w:top w:val="none" w:sz="0" w:space="0" w:color="auto"/>
-                <w:left w:val="none" w:sz="0" w:space="0" w:color="auto"/>
-                <w:bottom w:val="none" w:sz="0" w:space="0" w:color="auto"/>
-                <w:right w:val="none" w:sz="0" w:space="0" w:color="auto"/>
-                <w:between w:val="none" w:sz="0" w:space="0" w:color="auto"/>
-              </w:pBdr>
-              <w:jc w:val="left"/>
-              <w:rPr>
-                <w:lang w:val="en-GB"/>
-              </w:rPr>
-            </w:pPr>
-          </w:p>
-        </w:tc>
-      </w:tr>
-      <w:tr>
-        <w:tc>
-          <w:tcPr>
-            <w:tcW w:w="1638" w:type="dxa"/>
-          </w:tcPr>
-          <w:p>
-            <w:pPr>
-              <w:pStyle w:val="NoSpacing"/>
-              <w:pBdr>
-                <w:top w:val="none" w:sz="0" w:space="0" w:color="auto"/>
-                <w:left w:val="none" w:sz="0" w:space="0" w:color="auto"/>
-                <w:bottom w:val="none" w:sz="0" w:space="0" w:color="auto"/>
-                <w:right w:val="none" w:sz="0" w:space="0" w:color="auto"/>
-                <w:between w:val="none" w:sz="0" w:space="0" w:color="auto"/>
-              </w:pBdr>
-              <w:jc w:val="left"/>
-              <w:rPr>
-                <w:lang w:val="en-GB"/>
-              </w:rPr>
-            </w:pPr>
-            <w:r>
-              <w:rPr>
-                <w:lang w:val="en-GB"/>
-              </w:rPr>
-              <w:t xml:space="preserve">Calculate the standard deviation over one week (7 observations) for each hour of the day (Equation 8) </w:t>
-            </w:r>
-          </w:p>
-          <w:p>
-            <w:pPr>
-              <w:pStyle w:val="NoSpacing"/>
-              <w:pBdr>
-                <w:top w:val="none" w:sz="0" w:space="0" w:color="auto"/>
-                <w:left w:val="none" w:sz="0" w:space="0" w:color="auto"/>
-                <w:bottom w:val="none" w:sz="0" w:space="0" w:color="auto"/>
-                <w:right w:val="none" w:sz="0" w:space="0" w:color="auto"/>
-                <w:between w:val="none" w:sz="0" w:space="0" w:color="auto"/>
-              </w:pBdr>
-              <w:jc w:val="left"/>
-              <w:rPr>
-                <w:lang w:val="en-GB"/>
-              </w:rPr>
-            </w:pPr>
-            <w:proofErr w:type="spellStart"/>
-            <w:r>
-              <w:rPr>
-                <w:lang w:val="en-GB"/>
-              </w:rPr>
-              <w:t>Zareipour</w:t>
-            </w:r>
-            <w:proofErr w:type="spellEnd"/>
-            <w:r>
-              <w:rPr>
-                <w:lang w:val="en-GB"/>
-              </w:rPr>
-              <w:t xml:space="preserve"> et al</w:t>
-            </w:r>
-            <w:r>
-              <w:rPr>
-                <w:lang w:val="en-GB"/>
-              </w:rPr>
-              <w:t xml:space="preserve"> 2007</w:t>
-            </w:r>
-          </w:p>
-        </w:tc>
-        <w:tc>
-          <w:tcPr>
-            <w:tcW w:w="1705" w:type="dxa"/>
-          </w:tcPr>
-          <w:p>
-            <w:pPr>
-              <w:pStyle w:val="NoSpacing"/>
-              <w:pBdr>
-                <w:top w:val="none" w:sz="0" w:space="0" w:color="auto"/>
-                <w:left w:val="none" w:sz="0" w:space="0" w:color="auto"/>
-                <w:bottom w:val="none" w:sz="0" w:space="0" w:color="auto"/>
-                <w:right w:val="none" w:sz="0" w:space="0" w:color="auto"/>
-                <w:between w:val="none" w:sz="0" w:space="0" w:color="auto"/>
-              </w:pBdr>
-              <w:jc w:val="left"/>
-              <w:rPr>
-                <w:lang w:val="en-GB"/>
-              </w:rPr>
-            </w:pPr>
-            <w:r>
-              <w:rPr>
-                <w:lang w:val="en-GB"/>
-              </w:rPr>
-              <w:t>Linear regression</w:t>
-            </w:r>
-          </w:p>
-        </w:tc>
-        <w:tc>
-          <w:tcPr>
-            <w:tcW w:w="1681" w:type="dxa"/>
-          </w:tcPr>
-          <w:p>
-            <w:pPr>
-              <w:pStyle w:val="NoSpacing"/>
-              <w:pBdr>
-                <w:top w:val="none" w:sz="0" w:space="0" w:color="auto"/>
-                <w:left w:val="none" w:sz="0" w:space="0" w:color="auto"/>
-                <w:bottom w:val="none" w:sz="0" w:space="0" w:color="auto"/>
-                <w:right w:val="none" w:sz="0" w:space="0" w:color="auto"/>
-                <w:between w:val="none" w:sz="0" w:space="0" w:color="auto"/>
-              </w:pBdr>
-              <w:jc w:val="left"/>
-              <w:rPr>
-                <w:lang w:val="en-GB"/>
-              </w:rPr>
-            </w:pPr>
-            <w:r>
-              <w:rPr>
-                <w:lang w:val="en-GB"/>
-              </w:rPr>
-              <w:t>Days (in case of daily aggregation)</w:t>
-            </w:r>
-          </w:p>
-          <w:p>
-            <w:pPr>
-              <w:pStyle w:val="NoSpacing"/>
-              <w:pBdr>
-                <w:top w:val="none" w:sz="0" w:space="0" w:color="auto"/>
-                <w:left w:val="none" w:sz="0" w:space="0" w:color="auto"/>
-                <w:bottom w:val="none" w:sz="0" w:space="0" w:color="auto"/>
-                <w:right w:val="none" w:sz="0" w:space="0" w:color="auto"/>
-                <w:between w:val="none" w:sz="0" w:space="0" w:color="auto"/>
-              </w:pBdr>
-              <w:jc w:val="left"/>
-              <w:rPr>
-                <w:lang w:val="en-GB"/>
-              </w:rPr>
-            </w:pPr>
-            <w:r>
-              <w:rPr>
-                <w:lang w:val="en-GB"/>
-              </w:rPr>
-              <w:t>Weeks in case of panel</w:t>
-            </w:r>
-          </w:p>
-        </w:tc>
-        <w:tc>
-          <w:tcPr>
-            <w:tcW w:w="3456" w:type="dxa"/>
-          </w:tcPr>
-          <w:p>
-            <w:pPr>
-              <w:pStyle w:val="NoSpacing"/>
-              <w:pBdr>
-                <w:top w:val="none" w:sz="0" w:space="0" w:color="auto"/>
-                <w:left w:val="none" w:sz="0" w:space="0" w:color="auto"/>
-                <w:bottom w:val="none" w:sz="0" w:space="0" w:color="auto"/>
-                <w:right w:val="none" w:sz="0" w:space="0" w:color="auto"/>
-                <w:between w:val="none" w:sz="0" w:space="0" w:color="auto"/>
-              </w:pBdr>
-              <w:jc w:val="left"/>
-              <w:rPr>
-                <w:lang w:val="en-GB"/>
-              </w:rPr>
-            </w:pPr>
-          </w:p>
-        </w:tc>
-      </w:tr>
-      <w:tr>
-        <w:tc>
-          <w:tcPr>
-            <w:tcW w:w="1638" w:type="dxa"/>
-          </w:tcPr>
-          <w:p>
-            <w:pPr>
-              <w:pStyle w:val="NoSpacing"/>
-              <w:pBdr>
-                <w:top w:val="none" w:sz="0" w:space="0" w:color="auto"/>
-                <w:left w:val="none" w:sz="0" w:space="0" w:color="auto"/>
-                <w:bottom w:val="none" w:sz="0" w:space="0" w:color="auto"/>
-                <w:right w:val="none" w:sz="0" w:space="0" w:color="auto"/>
-                <w:between w:val="none" w:sz="0" w:space="0" w:color="auto"/>
-              </w:pBdr>
-              <w:jc w:val="left"/>
-              <w:rPr>
-                <w:lang w:val="en-GB"/>
-              </w:rPr>
-            </w:pPr>
-            <w:r>
-              <w:rPr>
-                <w:lang w:val="en-GB"/>
-              </w:rPr>
-              <w:t xml:space="preserve">Location-scale </w:t>
-            </w:r>
-          </w:p>
-          <w:p>
-            <w:pPr>
-              <w:pStyle w:val="NoSpacing"/>
-              <w:pBdr>
-                <w:top w:val="none" w:sz="0" w:space="0" w:color="auto"/>
-                <w:left w:val="none" w:sz="0" w:space="0" w:color="auto"/>
-                <w:bottom w:val="none" w:sz="0" w:space="0" w:color="auto"/>
-                <w:right w:val="none" w:sz="0" w:space="0" w:color="auto"/>
-                <w:between w:val="none" w:sz="0" w:space="0" w:color="auto"/>
-              </w:pBdr>
-              <w:jc w:val="left"/>
-              <w:rPr>
-                <w:lang w:val="en-GB"/>
-              </w:rPr>
-            </w:pPr>
-            <w:r>
-              <w:rPr>
-                <w:lang w:val="en-GB"/>
-              </w:rPr>
-              <w:t xml:space="preserve">Where scale is a measure of dispersion (scale for normal </w:t>
-            </w:r>
-            <w:proofErr w:type="spellStart"/>
-            <w:r>
-              <w:rPr>
-                <w:lang w:val="en-GB"/>
-              </w:rPr>
-              <w:t>distrib</w:t>
-            </w:r>
-            <w:proofErr w:type="spellEnd"/>
-            <w:r>
-              <w:rPr>
-                <w:lang w:val="en-GB"/>
-              </w:rPr>
-              <w:t xml:space="preserve"> is the </w:t>
-            </w:r>
-            <w:proofErr w:type="spellStart"/>
-            <w:r>
-              <w:rPr>
-                <w:lang w:val="en-GB"/>
-              </w:rPr>
-              <w:t>sd</w:t>
-            </w:r>
-            <w:proofErr w:type="spellEnd"/>
-            <w:r>
-              <w:rPr>
-                <w:lang w:val="en-GB"/>
-              </w:rPr>
-              <w:t>)</w:t>
-            </w:r>
-          </w:p>
-        </w:tc>
-        <w:tc>
-          <w:tcPr>
-            <w:tcW w:w="1705" w:type="dxa"/>
-          </w:tcPr>
-          <w:p>
-            <w:pPr>
-              <w:pStyle w:val="NoSpacing"/>
-              <w:pBdr>
-                <w:top w:val="none" w:sz="0" w:space="0" w:color="auto"/>
-                <w:left w:val="none" w:sz="0" w:space="0" w:color="auto"/>
-                <w:bottom w:val="none" w:sz="0" w:space="0" w:color="auto"/>
-                <w:right w:val="none" w:sz="0" w:space="0" w:color="auto"/>
-                <w:between w:val="none" w:sz="0" w:space="0" w:color="auto"/>
-              </w:pBdr>
-              <w:jc w:val="left"/>
-              <w:rPr>
-                <w:lang w:val="en-GB"/>
-              </w:rPr>
-            </w:pPr>
-            <w:r>
-              <w:rPr>
-                <w:lang w:val="en-GB"/>
-              </w:rPr>
-              <w:t>Methods of moments quantile regression</w:t>
-            </w:r>
-          </w:p>
-        </w:tc>
-        <w:tc>
-          <w:tcPr>
-            <w:tcW w:w="1681" w:type="dxa"/>
-          </w:tcPr>
-          <w:p>
-            <w:pPr>
-              <w:pStyle w:val="NoSpacing"/>
-              <w:pBdr>
-                <w:top w:val="none" w:sz="0" w:space="0" w:color="auto"/>
-                <w:left w:val="none" w:sz="0" w:space="0" w:color="auto"/>
-                <w:bottom w:val="none" w:sz="0" w:space="0" w:color="auto"/>
-                <w:right w:val="none" w:sz="0" w:space="0" w:color="auto"/>
-                <w:between w:val="none" w:sz="0" w:space="0" w:color="auto"/>
-              </w:pBdr>
-              <w:jc w:val="left"/>
-              <w:rPr>
-                <w:lang w:val="en-GB"/>
-              </w:rPr>
-            </w:pPr>
-            <w:r>
-              <w:rPr>
-                <w:lang w:val="en-GB"/>
-              </w:rPr>
-              <w:t xml:space="preserve">Panel so Days and hours because variability function is estimated </w:t>
-            </w:r>
-          </w:p>
-        </w:tc>
-        <w:tc>
-          <w:tcPr>
-            <w:tcW w:w="3456" w:type="dxa"/>
+            <w:tcW w:w="5177" w:type="dxa"/>
           </w:tcPr>
           <w:p>
             <w:pPr>
@@ -5898,7 +5338,7 @@
                           <pic:cNvPicPr/>
                         </pic:nvPicPr>
                         <pic:blipFill>
-                          <a:blip r:embed="rId17"/>
+                          <a:blip r:embed="rId15"/>
                           <a:stretch>
                             <a:fillRect/>
                           </a:stretch>
@@ -5954,6 +5394,232 @@
               </w:rPr>
               <w:t xml:space="preserve"> (&gt;0)</w:t>
             </w:r>
+            <w:r>
+              <w:rPr>
+                <w:lang w:val="en-GB"/>
+              </w:rPr>
+              <w:t>. Use exp usually</w:t>
+            </w:r>
+            <w:r>
+              <w:rPr>
+                <w:lang w:val="en-GB"/>
+              </w:rPr>
+              <w:t xml:space="preserve"> as sigma function</w:t>
+            </w:r>
+            <w:r>
+              <w:rPr>
+                <w:lang w:val="en-GB"/>
+              </w:rPr>
+              <w:t>.</w:t>
+            </w:r>
+          </w:p>
+          <w:p>
+            <w:pPr>
+              <w:pStyle w:val="NoSpacing"/>
+              <w:pBdr>
+                <w:top w:val="none" w:sz="0" w:space="0" w:color="auto"/>
+                <w:left w:val="none" w:sz="0" w:space="0" w:color="auto"/>
+                <w:bottom w:val="none" w:sz="0" w:space="0" w:color="auto"/>
+                <w:right w:val="none" w:sz="0" w:space="0" w:color="auto"/>
+                <w:between w:val="none" w:sz="0" w:space="0" w:color="auto"/>
+              </w:pBdr>
+              <w:jc w:val="left"/>
+              <w:rPr>
+                <w:lang w:val="en-GB"/>
+              </w:rPr>
+            </w:pPr>
+            <w:r>
+              <w:rPr>
+                <w:highlight w:val="yellow"/>
+                <w:lang w:val="en-GB"/>
+              </w:rPr>
+              <w:t>This setup assumes that covariates affect distribution only through location and scale</w:t>
+            </w:r>
+            <w:r>
+              <w:rPr>
+                <w:lang w:val="en-GB"/>
+              </w:rPr>
+              <w:t>, no kurtosis, no skewness</w:t>
+            </w:r>
+            <w:r>
+              <w:rPr>
+                <w:lang w:val="en-GB"/>
+              </w:rPr>
+              <w:t>. Conditional distribution of Y on X should not change (tails or skewness)</w:t>
+            </w:r>
+            <w:r>
+              <w:rPr>
+                <w:lang w:val="en-GB"/>
+              </w:rPr>
+              <w:t xml:space="preserve"> with X</w:t>
+            </w:r>
+          </w:p>
+          <w:p>
+            <w:pPr>
+              <w:pStyle w:val="NoSpacing"/>
+              <w:pBdr>
+                <w:top w:val="none" w:sz="0" w:space="0" w:color="auto"/>
+                <w:left w:val="none" w:sz="0" w:space="0" w:color="auto"/>
+                <w:bottom w:val="none" w:sz="0" w:space="0" w:color="auto"/>
+                <w:right w:val="none" w:sz="0" w:space="0" w:color="auto"/>
+                <w:between w:val="none" w:sz="0" w:space="0" w:color="auto"/>
+              </w:pBdr>
+              <w:jc w:val="left"/>
+              <w:rPr>
+                <w:lang w:val="en-GB"/>
+              </w:rPr>
+            </w:pPr>
+            <w:r>
+              <w:rPr>
+                <w:lang w:val="en-GB"/>
+              </w:rPr>
+              <w:t>Z affects the scale component and it’s a differentiable transformation of X (Z = X</w:t>
+            </w:r>
+            <w:r>
+              <w:rPr>
+                <w:lang w:val="en-GB"/>
+              </w:rPr>
+              <w:t xml:space="preserve"> (linear)</w:t>
+            </w:r>
+            <w:r>
+              <w:rPr>
+                <w:lang w:val="en-GB"/>
+              </w:rPr>
+              <w:t xml:space="preserve"> in most cases)</w:t>
+            </w:r>
+            <w:r>
+              <w:rPr>
+                <w:lang w:val="en-GB"/>
+              </w:rPr>
+              <w:t>. How X affect the distribution of Y (not the location)</w:t>
+            </w:r>
+            <w:r>
+              <w:rPr>
+                <w:lang w:val="en-GB"/>
+              </w:rPr>
+              <w:t xml:space="preserve">. </w:t>
+            </w:r>
+            <w:r>
+              <w:rPr>
+                <w:lang w:val="en-GB"/>
+              </w:rPr>
+              <w:br/>
+              <w:t>Estimator biased when n/T is large</w:t>
+            </w:r>
+            <w:r>
+              <w:rPr>
+                <w:lang w:val="en-GB"/>
+              </w:rPr>
+              <w:t xml:space="preserve">. </w:t>
+            </w:r>
+          </w:p>
+          <w:p>
+            <w:pPr>
+              <w:pStyle w:val="NoSpacing"/>
+              <w:pBdr>
+                <w:top w:val="none" w:sz="0" w:space="0" w:color="auto"/>
+                <w:left w:val="none" w:sz="0" w:space="0" w:color="auto"/>
+                <w:bottom w:val="none" w:sz="0" w:space="0" w:color="auto"/>
+                <w:right w:val="none" w:sz="0" w:space="0" w:color="auto"/>
+                <w:between w:val="none" w:sz="0" w:space="0" w:color="auto"/>
+              </w:pBdr>
+              <w:jc w:val="left"/>
+              <w:rPr>
+                <w:lang w:val="en-GB"/>
+              </w:rPr>
+            </w:pPr>
+            <w:r>
+              <w:rPr>
+                <w:lang w:val="en-GB"/>
+              </w:rPr>
+              <w:t>MM-QR works well even if errors have high skewness and kurtosis</w:t>
+            </w:r>
+            <w:r>
+              <w:rPr>
+                <w:lang w:val="en-GB"/>
+              </w:rPr>
+              <w:t xml:space="preserve">. </w:t>
+            </w:r>
+          </w:p>
+          <w:p>
+            <w:pPr>
+              <w:pStyle w:val="NoSpacing"/>
+              <w:pBdr>
+                <w:top w:val="none" w:sz="0" w:space="0" w:color="auto"/>
+                <w:left w:val="none" w:sz="0" w:space="0" w:color="auto"/>
+                <w:bottom w:val="none" w:sz="0" w:space="0" w:color="auto"/>
+                <w:right w:val="none" w:sz="0" w:space="0" w:color="auto"/>
+                <w:between w:val="none" w:sz="0" w:space="0" w:color="auto"/>
+              </w:pBdr>
+              <w:jc w:val="left"/>
+              <w:rPr>
+                <w:lang w:val="en-GB"/>
+              </w:rPr>
+            </w:pPr>
+            <w:r>
+              <w:rPr>
+                <w:lang w:val="en-GB"/>
+              </w:rPr>
+              <w:t>Quantiles do not cross</w:t>
+            </w:r>
+            <w:r>
+              <w:rPr>
+                <w:lang w:val="en-GB"/>
+              </w:rPr>
+              <w:t>, monotonic increasing</w:t>
+            </w:r>
+            <w:r>
+              <w:rPr>
+                <w:lang w:val="en-GB"/>
+              </w:rPr>
+              <w:t xml:space="preserve"> (</w:t>
+            </w:r>
+            <w:proofErr w:type="spellStart"/>
+            <w:r>
+              <w:rPr>
+                <w:lang w:val="en-GB"/>
+              </w:rPr>
+              <w:t>Qy</w:t>
+            </w:r>
+            <w:proofErr w:type="spellEnd"/>
+            <w:r>
+              <w:rPr>
+                <w:lang w:val="en-GB"/>
+              </w:rPr>
+              <w:t>(0.9)</w:t>
+            </w:r>
+            <w:r>
+              <w:rPr>
+                <w:lang w:val="en-GB"/>
+              </w:rPr>
+              <w:t xml:space="preserve"> </w:t>
+            </w:r>
+            <w:r>
+              <w:rPr>
+                <w:lang w:val="en-GB"/>
+              </w:rPr>
+              <w:t>&lt;</w:t>
+            </w:r>
+            <w:r>
+              <w:rPr>
+                <w:lang w:val="en-GB"/>
+              </w:rPr>
+              <w:t xml:space="preserve"> </w:t>
+            </w:r>
+            <w:proofErr w:type="spellStart"/>
+            <w:r>
+              <w:rPr>
+                <w:lang w:val="en-GB"/>
+              </w:rPr>
+              <w:t>Qy</w:t>
+            </w:r>
+            <w:proofErr w:type="spellEnd"/>
+            <w:r>
+              <w:rPr>
+                <w:lang w:val="en-GB"/>
+              </w:rPr>
+              <w:t>(0.2))</w:t>
+            </w:r>
           </w:p>
         </w:tc>
       </w:tr>
@@ -6107,7 +5773,7 @@
           <w:lang w:val="en-GB"/>
         </w:rPr>
       </w:pPr>
-      <w:hyperlink r:id="rId18" w:history="1">
+      <w:hyperlink r:id="rId16" w:history="1">
         <w:r>
           <w:rPr>
             <w:rStyle w:val="Hyperlink"/>
@@ -6129,7 +5795,7 @@
           <w:lang w:val="en-GB"/>
         </w:rPr>
       </w:pPr>
-      <w:hyperlink r:id="rId19" w:history="1">
+      <w:hyperlink r:id="rId17" w:history="1">
         <w:r>
           <w:rPr>
             <w:rStyle w:val="Hyperlink"/>
@@ -6145,7 +5811,7 @@
           <w:lang w:val="en-GB"/>
         </w:rPr>
       </w:pPr>
-      <w:hyperlink r:id="rId20" w:history="1">
+      <w:hyperlink r:id="rId18" w:history="1">
         <w:r>
           <w:rPr>
             <w:rStyle w:val="Hyperlink"/>
@@ -6214,7 +5880,7 @@
         </w:rPr>
         <w:t xml:space="preserve">Recent Lit: </w:t>
       </w:r>
-      <w:hyperlink r:id="rId21" w:history="1">
+      <w:hyperlink r:id="rId19" w:history="1">
         <w:r>
           <w:rPr>
             <w:rStyle w:val="Hyperlink"/>
@@ -6280,7 +5946,7 @@
         </w:rPr>
         <w:t>(</w:t>
       </w:r>
-      <w:hyperlink r:id="rId22" w:history="1">
+      <w:hyperlink r:id="rId20" w:history="1">
         <w:r>
           <w:rPr>
             <w:rStyle w:val="Hyperlink"/>
@@ -6310,7 +5976,7 @@
         </w:rPr>
         <w:t>Use market opening share (</w:t>
       </w:r>
-      <w:hyperlink r:id="rId23" w:history="1">
+      <w:hyperlink r:id="rId21" w:history="1">
         <w:r>
           <w:rPr>
             <w:rStyle w:val="Hyperlink"/>
@@ -6355,7 +6021,7 @@
           <w:lang w:val="en-GB"/>
         </w:rPr>
       </w:pPr>
-      <w:hyperlink r:id="rId24" w:history="1">
+      <w:hyperlink r:id="rId22" w:history="1">
         <w:r>
           <w:rPr>
             <w:rStyle w:val="Hyperlink"/>
@@ -6626,7 +6292,7 @@
         </w:rPr>
         <w:t xml:space="preserve">Data: </w:t>
       </w:r>
-      <w:hyperlink r:id="rId25" w:history="1">
+      <w:hyperlink r:id="rId23" w:history="1">
         <w:r>
           <w:rPr>
             <w:rStyle w:val="Hyperlink"/>
@@ -6641,7 +6307,7 @@
         </w:rPr>
         <w:t xml:space="preserve">, </w:t>
       </w:r>
-      <w:hyperlink r:id="rId26" w:history="1">
+      <w:hyperlink r:id="rId24" w:history="1">
         <w:r>
           <w:rPr>
             <w:rStyle w:val="Hyperlink"/>
@@ -6670,7 +6336,7 @@
         </w:rPr>
         <w:t xml:space="preserve">Literature: </w:t>
       </w:r>
-      <w:hyperlink r:id="rId27" w:history="1">
+      <w:hyperlink r:id="rId25" w:history="1">
         <w:r>
           <w:rPr>
             <w:rStyle w:val="Hyperlink"/>
@@ -6733,7 +6399,7 @@
         </w:rPr>
         <w:t xml:space="preserve">Literature: </w:t>
       </w:r>
-      <w:hyperlink r:id="rId28" w:history="1">
+      <w:hyperlink r:id="rId26" w:history="1">
         <w:r>
           <w:rPr>
             <w:rStyle w:val="Hyperlink"/>
@@ -6756,7 +6422,7 @@
           <w:lang w:val="en-GB"/>
         </w:rPr>
       </w:pPr>
-      <w:hyperlink r:id="rId29" w:history="1">
+      <w:hyperlink r:id="rId27" w:history="1">
         <w:r>
           <w:rPr>
             <w:rStyle w:val="Hyperlink"/>
@@ -6772,7 +6438,7 @@
           <w:lang w:val="en-GB"/>
         </w:rPr>
       </w:pPr>
-      <w:hyperlink r:id="rId30" w:history="1">
+      <w:hyperlink r:id="rId28" w:history="1">
         <w:r>
           <w:rPr>
             <w:rStyle w:val="Hyperlink"/>
@@ -6794,7 +6460,7 @@
           <w:lang w:val="en-GB"/>
         </w:rPr>
       </w:pPr>
-      <w:hyperlink r:id="rId31" w:history="1">
+      <w:hyperlink r:id="rId29" w:history="1">
         <w:r>
           <w:rPr>
             <w:rStyle w:val="Hyperlink"/>
@@ -6816,7 +6482,7 @@
           <w:lang w:val="en-GB"/>
         </w:rPr>
       </w:pPr>
-      <w:hyperlink r:id="rId32" w:history="1">
+      <w:hyperlink r:id="rId30" w:history="1">
         <w:r>
           <w:rPr>
             <w:rStyle w:val="Hyperlink"/>
@@ -6833,7 +6499,7 @@
           <w:lang w:val="en-GB"/>
         </w:rPr>
       </w:pPr>
-      <w:hyperlink r:id="rId33" w:history="1">
+      <w:hyperlink r:id="rId31" w:history="1">
         <w:r>
           <w:rPr>
             <w:rStyle w:val="Hyperlink"/>
@@ -6856,7 +6522,7 @@
           <w:lang w:val="en-GB"/>
         </w:rPr>
       </w:pPr>
-      <w:hyperlink r:id="rId34" w:history="1">
+      <w:hyperlink r:id="rId32" w:history="1">
         <w:r>
           <w:rPr>
             <w:rStyle w:val="Hyperlink"/>
@@ -6887,7 +6553,7 @@
           <w:lang w:val="en-GB"/>
         </w:rPr>
       </w:pPr>
-      <w:hyperlink r:id="rId35" w:history="1">
+      <w:hyperlink r:id="rId33" w:history="1">
         <w:r>
           <w:rPr>
             <w:rStyle w:val="Hyperlink"/>
@@ -6917,7 +6583,7 @@
         </w:rPr>
         <w:t xml:space="preserve">Data: </w:t>
       </w:r>
-      <w:hyperlink r:id="rId36" w:anchor="/metadata/energy-cooperatives-in-switzerland-survey-results?search=Energiegenossenschaften" w:history="1">
+      <w:hyperlink r:id="rId34" w:anchor="/metadata/energy-cooperatives-in-switzerland-survey-results?search=Energiegenossenschaften" w:history="1">
         <w:r>
           <w:rPr>
             <w:rStyle w:val="Hyperlink"/>
@@ -7156,6 +6822,119 @@
     </w:lvl>
   </w:abstractNum>
   <w:abstractNum w:abstractNumId="1" w15:restartNumberingAfterBreak="0">
+    <w:nsid w:val="04777C31"/>
+    <w:multiLevelType w:val="hybridMultilevel"/>
+    <w:tmpl w:val="6652DFBE"/>
+    <w:lvl w:ilvl="0" w:tplc="08090001">
+      <w:start w:val="1"/>
+      <w:numFmt w:val="bullet"/>
+      <w:lvlText w:val=""/>
+      <w:lvlJc w:val="left"/>
+      <w:pPr>
+        <w:ind w:left="720" w:hanging="360"/>
+      </w:pPr>
+      <w:rPr>
+        <w:rFonts w:ascii="Symbol" w:hAnsi="Symbol" w:hint="default"/>
+      </w:rPr>
+    </w:lvl>
+    <w:lvl w:ilvl="1" w:tplc="08090003" w:tentative="1">
+      <w:start w:val="1"/>
+      <w:numFmt w:val="bullet"/>
+      <w:lvlText w:val="o"/>
+      <w:lvlJc w:val="left"/>
+      <w:pPr>
+        <w:ind w:left="1440" w:hanging="360"/>
+      </w:pPr>
+      <w:rPr>
+        <w:rFonts w:ascii="Courier New" w:hAnsi="Courier New" w:cs="Courier New" w:hint="default"/>
+      </w:rPr>
+    </w:lvl>
+    <w:lvl w:ilvl="2" w:tplc="08090005" w:tentative="1">
+      <w:start w:val="1"/>
+      <w:numFmt w:val="bullet"/>
+      <w:lvlText w:val=""/>
+      <w:lvlJc w:val="left"/>
+      <w:pPr>
+        <w:ind w:left="2160" w:hanging="360"/>
+      </w:pPr>
+      <w:rPr>
+        <w:rFonts w:ascii="Wingdings" w:hAnsi="Wingdings" w:hint="default"/>
+      </w:rPr>
+    </w:lvl>
+    <w:lvl w:ilvl="3" w:tplc="08090001" w:tentative="1">
+      <w:start w:val="1"/>
+      <w:numFmt w:val="bullet"/>
+      <w:lvlText w:val=""/>
+      <w:lvlJc w:val="left"/>
+      <w:pPr>
+        <w:ind w:left="2880" w:hanging="360"/>
+      </w:pPr>
+      <w:rPr>
+        <w:rFonts w:ascii="Symbol" w:hAnsi="Symbol" w:hint="default"/>
+      </w:rPr>
+    </w:lvl>
+    <w:lvl w:ilvl="4" w:tplc="08090003" w:tentative="1">
+      <w:start w:val="1"/>
+      <w:numFmt w:val="bullet"/>
+      <w:lvlText w:val="o"/>
+      <w:lvlJc w:val="left"/>
+      <w:pPr>
+        <w:ind w:left="3600" w:hanging="360"/>
+      </w:pPr>
+      <w:rPr>
+        <w:rFonts w:ascii="Courier New" w:hAnsi="Courier New" w:cs="Courier New" w:hint="default"/>
+      </w:rPr>
+    </w:lvl>
+    <w:lvl w:ilvl="5" w:tplc="08090005" w:tentative="1">
+      <w:start w:val="1"/>
+      <w:numFmt w:val="bullet"/>
+      <w:lvlText w:val=""/>
+      <w:lvlJc w:val="left"/>
+      <w:pPr>
+        <w:ind w:left="4320" w:hanging="360"/>
+      </w:pPr>
+      <w:rPr>
+        <w:rFonts w:ascii="Wingdings" w:hAnsi="Wingdings" w:hint="default"/>
+      </w:rPr>
+    </w:lvl>
+    <w:lvl w:ilvl="6" w:tplc="08090001" w:tentative="1">
+      <w:start w:val="1"/>
+      <w:numFmt w:val="bullet"/>
+      <w:lvlText w:val=""/>
+      <w:lvlJc w:val="left"/>
+      <w:pPr>
+        <w:ind w:left="5040" w:hanging="360"/>
+      </w:pPr>
+      <w:rPr>
+        <w:rFonts w:ascii="Symbol" w:hAnsi="Symbol" w:hint="default"/>
+      </w:rPr>
+    </w:lvl>
+    <w:lvl w:ilvl="7" w:tplc="08090003" w:tentative="1">
+      <w:start w:val="1"/>
+      <w:numFmt w:val="bullet"/>
+      <w:lvlText w:val="o"/>
+      <w:lvlJc w:val="left"/>
+      <w:pPr>
+        <w:ind w:left="5760" w:hanging="360"/>
+      </w:pPr>
+      <w:rPr>
+        <w:rFonts w:ascii="Courier New" w:hAnsi="Courier New" w:cs="Courier New" w:hint="default"/>
+      </w:rPr>
+    </w:lvl>
+    <w:lvl w:ilvl="8" w:tplc="08090005" w:tentative="1">
+      <w:start w:val="1"/>
+      <w:numFmt w:val="bullet"/>
+      <w:lvlText w:val=""/>
+      <w:lvlJc w:val="left"/>
+      <w:pPr>
+        <w:ind w:left="6480" w:hanging="360"/>
+      </w:pPr>
+      <w:rPr>
+        <w:rFonts w:ascii="Wingdings" w:hAnsi="Wingdings" w:hint="default"/>
+      </w:rPr>
+    </w:lvl>
+  </w:abstractNum>
+  <w:abstractNum w:abstractNumId="2" w15:restartNumberingAfterBreak="0">
     <w:nsid w:val="12B720ED"/>
     <w:multiLevelType w:val="hybridMultilevel"/>
     <w:tmpl w:val="32A4097E"/>
@@ -7267,7 +7046,7 @@
       </w:rPr>
     </w:lvl>
   </w:abstractNum>
-  <w:abstractNum w:abstractNumId="2" w15:restartNumberingAfterBreak="0">
+  <w:abstractNum w:abstractNumId="3" w15:restartNumberingAfterBreak="0">
     <w:nsid w:val="200528BA"/>
     <w:multiLevelType w:val="hybridMultilevel"/>
     <w:tmpl w:val="55ECAEF2"/>
@@ -7353,7 +7132,7 @@
       </w:pPr>
     </w:lvl>
   </w:abstractNum>
-  <w:abstractNum w:abstractNumId="3" w15:restartNumberingAfterBreak="0">
+  <w:abstractNum w:abstractNumId="4" w15:restartNumberingAfterBreak="0">
     <w:nsid w:val="2BBC7A05"/>
     <w:multiLevelType w:val="multilevel"/>
     <w:tmpl w:val="C3CCF4B4"/>
@@ -7466,7 +7245,7 @@
       </w:pPr>
     </w:lvl>
   </w:abstractNum>
-  <w:abstractNum w:abstractNumId="4" w15:restartNumberingAfterBreak="0">
+  <w:abstractNum w:abstractNumId="5" w15:restartNumberingAfterBreak="0">
     <w:nsid w:val="51F72875"/>
     <w:multiLevelType w:val="hybridMultilevel"/>
     <w:tmpl w:val="F566CDBC"/>
@@ -7578,7 +7357,120 @@
       </w:rPr>
     </w:lvl>
   </w:abstractNum>
-  <w:abstractNum w:abstractNumId="5" w15:restartNumberingAfterBreak="0">
+  <w:abstractNum w:abstractNumId="6" w15:restartNumberingAfterBreak="0">
+    <w:nsid w:val="554C1681"/>
+    <w:multiLevelType w:val="hybridMultilevel"/>
+    <w:tmpl w:val="261C46F8"/>
+    <w:lvl w:ilvl="0" w:tplc="08090001">
+      <w:start w:val="1"/>
+      <w:numFmt w:val="bullet"/>
+      <w:lvlText w:val=""/>
+      <w:lvlJc w:val="left"/>
+      <w:pPr>
+        <w:ind w:left="720" w:hanging="360"/>
+      </w:pPr>
+      <w:rPr>
+        <w:rFonts w:ascii="Symbol" w:hAnsi="Symbol" w:hint="default"/>
+      </w:rPr>
+    </w:lvl>
+    <w:lvl w:ilvl="1" w:tplc="08090003" w:tentative="1">
+      <w:start w:val="1"/>
+      <w:numFmt w:val="bullet"/>
+      <w:lvlText w:val="o"/>
+      <w:lvlJc w:val="left"/>
+      <w:pPr>
+        <w:ind w:left="1440" w:hanging="360"/>
+      </w:pPr>
+      <w:rPr>
+        <w:rFonts w:ascii="Courier New" w:hAnsi="Courier New" w:cs="Courier New" w:hint="default"/>
+      </w:rPr>
+    </w:lvl>
+    <w:lvl w:ilvl="2" w:tplc="08090005" w:tentative="1">
+      <w:start w:val="1"/>
+      <w:numFmt w:val="bullet"/>
+      <w:lvlText w:val=""/>
+      <w:lvlJc w:val="left"/>
+      <w:pPr>
+        <w:ind w:left="2160" w:hanging="360"/>
+      </w:pPr>
+      <w:rPr>
+        <w:rFonts w:ascii="Wingdings" w:hAnsi="Wingdings" w:hint="default"/>
+      </w:rPr>
+    </w:lvl>
+    <w:lvl w:ilvl="3" w:tplc="08090001" w:tentative="1">
+      <w:start w:val="1"/>
+      <w:numFmt w:val="bullet"/>
+      <w:lvlText w:val=""/>
+      <w:lvlJc w:val="left"/>
+      <w:pPr>
+        <w:ind w:left="2880" w:hanging="360"/>
+      </w:pPr>
+      <w:rPr>
+        <w:rFonts w:ascii="Symbol" w:hAnsi="Symbol" w:hint="default"/>
+      </w:rPr>
+    </w:lvl>
+    <w:lvl w:ilvl="4" w:tplc="08090003" w:tentative="1">
+      <w:start w:val="1"/>
+      <w:numFmt w:val="bullet"/>
+      <w:lvlText w:val="o"/>
+      <w:lvlJc w:val="left"/>
+      <w:pPr>
+        <w:ind w:left="3600" w:hanging="360"/>
+      </w:pPr>
+      <w:rPr>
+        <w:rFonts w:ascii="Courier New" w:hAnsi="Courier New" w:cs="Courier New" w:hint="default"/>
+      </w:rPr>
+    </w:lvl>
+    <w:lvl w:ilvl="5" w:tplc="08090005" w:tentative="1">
+      <w:start w:val="1"/>
+      <w:numFmt w:val="bullet"/>
+      <w:lvlText w:val=""/>
+      <w:lvlJc w:val="left"/>
+      <w:pPr>
+        <w:ind w:left="4320" w:hanging="360"/>
+      </w:pPr>
+      <w:rPr>
+        <w:rFonts w:ascii="Wingdings" w:hAnsi="Wingdings" w:hint="default"/>
+      </w:rPr>
+    </w:lvl>
+    <w:lvl w:ilvl="6" w:tplc="08090001" w:tentative="1">
+      <w:start w:val="1"/>
+      <w:numFmt w:val="bullet"/>
+      <w:lvlText w:val=""/>
+      <w:lvlJc w:val="left"/>
+      <w:pPr>
+        <w:ind w:left="5040" w:hanging="360"/>
+      </w:pPr>
+      <w:rPr>
+        <w:rFonts w:ascii="Symbol" w:hAnsi="Symbol" w:hint="default"/>
+      </w:rPr>
+    </w:lvl>
+    <w:lvl w:ilvl="7" w:tplc="08090003" w:tentative="1">
+      <w:start w:val="1"/>
+      <w:numFmt w:val="bullet"/>
+      <w:lvlText w:val="o"/>
+      <w:lvlJc w:val="left"/>
+      <w:pPr>
+        <w:ind w:left="5760" w:hanging="360"/>
+      </w:pPr>
+      <w:rPr>
+        <w:rFonts w:ascii="Courier New" w:hAnsi="Courier New" w:cs="Courier New" w:hint="default"/>
+      </w:rPr>
+    </w:lvl>
+    <w:lvl w:ilvl="8" w:tplc="08090005" w:tentative="1">
+      <w:start w:val="1"/>
+      <w:numFmt w:val="bullet"/>
+      <w:lvlText w:val=""/>
+      <w:lvlJc w:val="left"/>
+      <w:pPr>
+        <w:ind w:left="6480" w:hanging="360"/>
+      </w:pPr>
+      <w:rPr>
+        <w:rFonts w:ascii="Wingdings" w:hAnsi="Wingdings" w:hint="default"/>
+      </w:rPr>
+    </w:lvl>
+  </w:abstractNum>
+  <w:abstractNum w:abstractNumId="7" w15:restartNumberingAfterBreak="0">
     <w:nsid w:val="5D13716D"/>
     <w:multiLevelType w:val="hybridMultilevel"/>
     <w:tmpl w:val="1EA2AC86"/>
@@ -7667,25 +7559,147 @@
       </w:pPr>
     </w:lvl>
   </w:abstractNum>
+  <w:abstractNum w:abstractNumId="8" w15:restartNumberingAfterBreak="0">
+    <w:nsid w:val="791A2C87"/>
+    <w:multiLevelType w:val="hybridMultilevel"/>
+    <w:tmpl w:val="E6C83CB2"/>
+    <w:lvl w:ilvl="0" w:tplc="08090001">
+      <w:start w:val="1"/>
+      <w:numFmt w:val="bullet"/>
+      <w:lvlText w:val=""/>
+      <w:lvlJc w:val="left"/>
+      <w:pPr>
+        <w:ind w:left="720" w:hanging="360"/>
+      </w:pPr>
+      <w:rPr>
+        <w:rFonts w:ascii="Symbol" w:hAnsi="Symbol" w:hint="default"/>
+      </w:rPr>
+    </w:lvl>
+    <w:lvl w:ilvl="1" w:tplc="08090003" w:tentative="1">
+      <w:start w:val="1"/>
+      <w:numFmt w:val="bullet"/>
+      <w:lvlText w:val="o"/>
+      <w:lvlJc w:val="left"/>
+      <w:pPr>
+        <w:ind w:left="1440" w:hanging="360"/>
+      </w:pPr>
+      <w:rPr>
+        <w:rFonts w:ascii="Courier New" w:hAnsi="Courier New" w:cs="Courier New" w:hint="default"/>
+      </w:rPr>
+    </w:lvl>
+    <w:lvl w:ilvl="2" w:tplc="08090005" w:tentative="1">
+      <w:start w:val="1"/>
+      <w:numFmt w:val="bullet"/>
+      <w:lvlText w:val=""/>
+      <w:lvlJc w:val="left"/>
+      <w:pPr>
+        <w:ind w:left="2160" w:hanging="360"/>
+      </w:pPr>
+      <w:rPr>
+        <w:rFonts w:ascii="Wingdings" w:hAnsi="Wingdings" w:hint="default"/>
+      </w:rPr>
+    </w:lvl>
+    <w:lvl w:ilvl="3" w:tplc="08090001" w:tentative="1">
+      <w:start w:val="1"/>
+      <w:numFmt w:val="bullet"/>
+      <w:lvlText w:val=""/>
+      <w:lvlJc w:val="left"/>
+      <w:pPr>
+        <w:ind w:left="2880" w:hanging="360"/>
+      </w:pPr>
+      <w:rPr>
+        <w:rFonts w:ascii="Symbol" w:hAnsi="Symbol" w:hint="default"/>
+      </w:rPr>
+    </w:lvl>
+    <w:lvl w:ilvl="4" w:tplc="08090003" w:tentative="1">
+      <w:start w:val="1"/>
+      <w:numFmt w:val="bullet"/>
+      <w:lvlText w:val="o"/>
+      <w:lvlJc w:val="left"/>
+      <w:pPr>
+        <w:ind w:left="3600" w:hanging="360"/>
+      </w:pPr>
+      <w:rPr>
+        <w:rFonts w:ascii="Courier New" w:hAnsi="Courier New" w:cs="Courier New" w:hint="default"/>
+      </w:rPr>
+    </w:lvl>
+    <w:lvl w:ilvl="5" w:tplc="08090005" w:tentative="1">
+      <w:start w:val="1"/>
+      <w:numFmt w:val="bullet"/>
+      <w:lvlText w:val=""/>
+      <w:lvlJc w:val="left"/>
+      <w:pPr>
+        <w:ind w:left="4320" w:hanging="360"/>
+      </w:pPr>
+      <w:rPr>
+        <w:rFonts w:ascii="Wingdings" w:hAnsi="Wingdings" w:hint="default"/>
+      </w:rPr>
+    </w:lvl>
+    <w:lvl w:ilvl="6" w:tplc="08090001" w:tentative="1">
+      <w:start w:val="1"/>
+      <w:numFmt w:val="bullet"/>
+      <w:lvlText w:val=""/>
+      <w:lvlJc w:val="left"/>
+      <w:pPr>
+        <w:ind w:left="5040" w:hanging="360"/>
+      </w:pPr>
+      <w:rPr>
+        <w:rFonts w:ascii="Symbol" w:hAnsi="Symbol" w:hint="default"/>
+      </w:rPr>
+    </w:lvl>
+    <w:lvl w:ilvl="7" w:tplc="08090003" w:tentative="1">
+      <w:start w:val="1"/>
+      <w:numFmt w:val="bullet"/>
+      <w:lvlText w:val="o"/>
+      <w:lvlJc w:val="left"/>
+      <w:pPr>
+        <w:ind w:left="5760" w:hanging="360"/>
+      </w:pPr>
+      <w:rPr>
+        <w:rFonts w:ascii="Courier New" w:hAnsi="Courier New" w:cs="Courier New" w:hint="default"/>
+      </w:rPr>
+    </w:lvl>
+    <w:lvl w:ilvl="8" w:tplc="08090005" w:tentative="1">
+      <w:start w:val="1"/>
+      <w:numFmt w:val="bullet"/>
+      <w:lvlText w:val=""/>
+      <w:lvlJc w:val="left"/>
+      <w:pPr>
+        <w:ind w:left="6480" w:hanging="360"/>
+      </w:pPr>
+      <w:rPr>
+        <w:rFonts w:ascii="Wingdings" w:hAnsi="Wingdings" w:hint="default"/>
+      </w:rPr>
+    </w:lvl>
+  </w:abstractNum>
   <w:num w:numId="1" w16cid:durableId="1391925182">
-    <w:abstractNumId w:val="2"/>
+    <w:abstractNumId w:val="3"/>
   </w:num>
   <w:num w:numId="2" w16cid:durableId="1608849915">
-    <w:abstractNumId w:val="5"/>
+    <w:abstractNumId w:val="7"/>
   </w:num>
   <w:num w:numId="3" w16cid:durableId="446776029">
-    <w:abstractNumId w:val="5"/>
+    <w:abstractNumId w:val="7"/>
   </w:num>
   <w:num w:numId="4" w16cid:durableId="472069240">
-    <w:abstractNumId w:val="3"/>
+    <w:abstractNumId w:val="4"/>
   </w:num>
   <w:num w:numId="5" w16cid:durableId="67964565">
-    <w:abstractNumId w:val="4"/>
+    <w:abstractNumId w:val="5"/>
   </w:num>
   <w:num w:numId="6" w16cid:durableId="1799641290">
     <w:abstractNumId w:val="0"/>
   </w:num>
   <w:num w:numId="7" w16cid:durableId="751895567">
+    <w:abstractNumId w:val="2"/>
+  </w:num>
+  <w:num w:numId="8" w16cid:durableId="282809621">
+    <w:abstractNumId w:val="6"/>
+  </w:num>
+  <w:num w:numId="9" w16cid:durableId="653221953">
+    <w:abstractNumId w:val="8"/>
+  </w:num>
+  <w:num w:numId="10" w16cid:durableId="1892426790">
     <w:abstractNumId w:val="1"/>
   </w:num>
 </w:numbering>

</xml_diff>

<commit_message>
Add cluster and limit data set
</commit_message>
<xml_diff>
--- a/Topics_proposition.docx
+++ b/Topics_proposition.docx
@@ -165,35 +165,13 @@
         <w:rPr>
           <w:lang w:val="en-GB"/>
         </w:rPr>
-        <w:t xml:space="preserve">00:10 </w:t>
-      </w:r>
-      <w:proofErr w:type="spellStart"/>
-      <w:r>
-        <w:rPr>
-          <w:lang w:val="en-GB"/>
-        </w:rPr>
-        <w:t>eet</w:t>
-      </w:r>
-      <w:proofErr w:type="spellEnd"/>
-      <w:r>
-        <w:rPr>
-          <w:lang w:val="en-GB"/>
-        </w:rPr>
-        <w:t xml:space="preserve">: The </w:t>
-      </w:r>
-      <w:proofErr w:type="spellStart"/>
-      <w:r>
-        <w:rPr>
-          <w:lang w:val="en-GB"/>
-        </w:rPr>
-        <w:t>Estlink</w:t>
-      </w:r>
-      <w:proofErr w:type="spellEnd"/>
-      <w:r>
-        <w:rPr>
-          <w:lang w:val="en-GB"/>
-        </w:rPr>
-        <w:t xml:space="preserve"> 2 link shut down due to an internal short circuit in the cable in late January. It remained out of operation until around end-August 2024. </w:t>
+        <w:t>00:10 eet</w:t>
+      </w:r>
+      <w:r>
+        <w:rPr>
+          <w:lang w:val="en-GB"/>
+        </w:rPr>
+        <w:t xml:space="preserve">: The Estlink 2 link shut down due to an internal short circuit in the cable in late January. It remained out of operation until around end-August 2024. </w:t>
       </w:r>
       <w:hyperlink r:id="rId8" w:history="1">
         <w:r>
@@ -208,14 +186,12 @@
         <w:t xml:space="preserve"> </w:t>
       </w:r>
       <w:hyperlink r:id="rId9" w:history="1">
-        <w:proofErr w:type="spellStart"/>
         <w:r>
           <w:rPr>
             <w:rStyle w:val="Hyperlink"/>
           </w:rPr>
           <w:t>Fingrid</w:t>
         </w:r>
-        <w:proofErr w:type="spellEnd"/>
       </w:hyperlink>
     </w:p>
     <w:p>
@@ -267,36 +243,65 @@
           <w:color w:val="000000" w:themeColor="text1"/>
           <w:lang w:val="en-GB"/>
         </w:rPr>
-        <w:t xml:space="preserve"> for production and jumps in the production </w:t>
-      </w:r>
-      <w:proofErr w:type="spellStart"/>
+        <w:t xml:space="preserve"> for production and jumps in the production wrt last year. </w:t>
+      </w:r>
       <w:r>
         <w:rPr>
           <w:color w:val="000000" w:themeColor="text1"/>
           <w:lang w:val="en-GB"/>
         </w:rPr>
-        <w:t>wrt</w:t>
-      </w:r>
-      <w:proofErr w:type="spellEnd"/>
-      <w:r>
+        <w:t>Solution regress renewable production on cable dummy</w:t>
+      </w:r>
+    </w:p>
+    <w:p>
+      <w:pPr>
+        <w:pStyle w:val="NoSpacing"/>
         <w:rPr>
           <w:color w:val="000000" w:themeColor="text1"/>
           <w:lang w:val="en-GB"/>
         </w:rPr>
-        <w:t xml:space="preserve"> last year. </w:t>
-      </w:r>
+      </w:pPr>
       <w:r>
         <w:rPr>
           <w:color w:val="000000" w:themeColor="text1"/>
           <w:lang w:val="en-GB"/>
         </w:rPr>
-        <w:t>Solution regress renewable production on cable dummy</w:t>
+        <w:t xml:space="preserve">Use time dummies for weekends, </w:t>
+      </w:r>
+      <w:r>
+        <w:rPr>
+          <w:color w:val="000000" w:themeColor="text1"/>
+          <w:lang w:val="en-GB"/>
+        </w:rPr>
+        <w:t>holydays, peak off peak, season</w:t>
       </w:r>
     </w:p>
     <w:p>
       <w:pPr>
         <w:pStyle w:val="NoSpacing"/>
         <w:rPr>
+          <w:lang w:val="en-GB"/>
+        </w:rPr>
+      </w:pPr>
+      <w:r>
+        <w:rPr>
+          <w:lang w:val="en-GB"/>
+        </w:rPr>
+        <w:t>Check demand response programs in Estonia</w:t>
+      </w:r>
+    </w:p>
+    <w:p>
+      <w:pPr>
+        <w:pStyle w:val="NoSpacing"/>
+        <w:rPr>
+          <w:lang w:val="en-GB"/>
+        </w:rPr>
+      </w:pPr>
+    </w:p>
+    <w:p>
+      <w:pPr>
+        <w:pStyle w:val="NoSpacing"/>
+        <w:rPr>
           <w:color w:val="000000" w:themeColor="text1"/>
           <w:lang w:val="en-GB"/>
         </w:rPr>
@@ -306,14 +311,21 @@
           <w:color w:val="000000" w:themeColor="text1"/>
           <w:lang w:val="en-GB"/>
         </w:rPr>
-        <w:t xml:space="preserve">Use time dummies for weekends, </w:t>
+        <w:t>Instrument volatility on wind production and check weather loss of interconnection makes an effect</w:t>
       </w:r>
       <w:r>
         <w:rPr>
           <w:color w:val="000000" w:themeColor="text1"/>
           <w:lang w:val="en-GB"/>
         </w:rPr>
-        <w:t>holydays, peak off peak, season</w:t>
+        <w:t xml:space="preserve"> using SCM</w:t>
+      </w:r>
+      <w:r>
+        <w:rPr>
+          <w:color w:val="000000" w:themeColor="text1"/>
+          <w:lang w:val="en-GB"/>
+        </w:rPr>
+        <w:t xml:space="preserve"> OR Create pre and post fault dataset and apply to both quantile regression (for instance Tselika method)</w:t>
       </w:r>
     </w:p>
     <w:p>
@@ -323,12 +335,6 @@
           <w:lang w:val="en-GB"/>
         </w:rPr>
       </w:pPr>
-      <w:r>
-        <w:rPr>
-          <w:lang w:val="en-GB"/>
-        </w:rPr>
-        <w:t>Check demand response programs in Estonia</w:t>
-      </w:r>
     </w:p>
     <w:p>
       <w:pPr>
@@ -337,68 +343,6 @@
           <w:lang w:val="en-GB"/>
         </w:rPr>
       </w:pPr>
-    </w:p>
-    <w:p>
-      <w:pPr>
-        <w:pStyle w:val="NoSpacing"/>
-        <w:rPr>
-          <w:color w:val="000000" w:themeColor="text1"/>
-          <w:lang w:val="en-GB"/>
-        </w:rPr>
-      </w:pPr>
-      <w:r>
-        <w:rPr>
-          <w:color w:val="000000" w:themeColor="text1"/>
-          <w:lang w:val="en-GB"/>
-        </w:rPr>
-        <w:t>Instrument volatility on wind production and check weather loss of interconnection makes an effect</w:t>
-      </w:r>
-      <w:r>
-        <w:rPr>
-          <w:color w:val="000000" w:themeColor="text1"/>
-          <w:lang w:val="en-GB"/>
-        </w:rPr>
-        <w:t xml:space="preserve"> using SCM</w:t>
-      </w:r>
-      <w:r>
-        <w:rPr>
-          <w:color w:val="000000" w:themeColor="text1"/>
-          <w:lang w:val="en-GB"/>
-        </w:rPr>
-        <w:t xml:space="preserve"> OR Create pre and post fault dataset and apply to both quantile regression (for instance </w:t>
-      </w:r>
-      <w:proofErr w:type="spellStart"/>
-      <w:r>
-        <w:rPr>
-          <w:color w:val="000000" w:themeColor="text1"/>
-          <w:lang w:val="en-GB"/>
-        </w:rPr>
-        <w:t>Tselika</w:t>
-      </w:r>
-      <w:proofErr w:type="spellEnd"/>
-      <w:r>
-        <w:rPr>
-          <w:color w:val="000000" w:themeColor="text1"/>
-          <w:lang w:val="en-GB"/>
-        </w:rPr>
-        <w:t xml:space="preserve"> method)</w:t>
-      </w:r>
-    </w:p>
-    <w:p>
-      <w:pPr>
-        <w:pStyle w:val="NoSpacing"/>
-        <w:rPr>
-          <w:lang w:val="en-GB"/>
-        </w:rPr>
-      </w:pPr>
-    </w:p>
-    <w:p>
-      <w:pPr>
-        <w:pStyle w:val="NoSpacing"/>
-        <w:rPr>
-          <w:lang w:val="en-GB"/>
-        </w:rPr>
-      </w:pPr>
       <w:r>
         <w:rPr>
           <w:lang w:val="en-GB"/>
@@ -409,35 +353,7 @@
         <w:rPr>
           <w:lang w:val="en-GB"/>
         </w:rPr>
-        <w:t xml:space="preserve">, increase treatment window (from +/- 30 days to the whole </w:t>
-      </w:r>
-      <w:proofErr w:type="spellStart"/>
-      <w:r>
-        <w:rPr>
-          <w:lang w:val="en-GB"/>
-        </w:rPr>
-        <w:t>jan</w:t>
-      </w:r>
-      <w:proofErr w:type="spellEnd"/>
-      <w:r>
-        <w:rPr>
-          <w:lang w:val="en-GB"/>
-        </w:rPr>
-        <w:t xml:space="preserve"> to </w:t>
-      </w:r>
-      <w:proofErr w:type="spellStart"/>
-      <w:r>
-        <w:rPr>
-          <w:lang w:val="en-GB"/>
-        </w:rPr>
-        <w:t>aug</w:t>
-      </w:r>
-      <w:proofErr w:type="spellEnd"/>
-      <w:r>
-        <w:rPr>
-          <w:lang w:val="en-GB"/>
-        </w:rPr>
-        <w:t>). Placebo (fake outage). Leads and lags for outage dummies</w:t>
+        <w:t>, increase treatment window (from +/- 30 days to the whole jan to aug). Placebo (fake outage). Leads and lags for outage dummies</w:t>
       </w:r>
     </w:p>
     <w:p>
@@ -464,64 +380,6 @@
           <w:lang w:val="en-GB"/>
         </w:rPr>
         <w:t>Question prof</w:t>
-      </w:r>
-    </w:p>
-    <w:p>
-      <w:pPr>
-        <w:pStyle w:val="NoSpacing"/>
-        <w:rPr>
-          <w:lang w:val="en-GB"/>
-        </w:rPr>
-      </w:pPr>
-      <w:r>
-        <w:rPr>
-          <w:lang w:val="en-GB"/>
-        </w:rPr>
-        <w:t>Summary statistic</w:t>
-      </w:r>
-      <w:r>
-        <w:rPr>
-          <w:lang w:val="en-GB"/>
-        </w:rPr>
-        <w:t>:</w:t>
-      </w:r>
-    </w:p>
-    <w:p>
-      <w:pPr>
-        <w:pStyle w:val="NoSpacing"/>
-        <w:numPr>
-          <w:ilvl w:val="0"/>
-          <w:numId w:val="8"/>
-        </w:numPr>
-        <w:rPr>
-          <w:color w:val="000000" w:themeColor="text1"/>
-          <w:lang w:val="en-GB"/>
-        </w:rPr>
-      </w:pPr>
-      <w:r>
-        <w:rPr>
-          <w:lang w:val="en-GB"/>
-        </w:rPr>
-        <w:t>Comparison Estonia with Germany and Denmark, should I cite where I took the data</w:t>
-      </w:r>
-    </w:p>
-    <w:p>
-      <w:pPr>
-        <w:pStyle w:val="NoSpacing"/>
-        <w:numPr>
-          <w:ilvl w:val="0"/>
-          <w:numId w:val="8"/>
-        </w:numPr>
-        <w:rPr>
-          <w:color w:val="000000" w:themeColor="text1"/>
-          <w:lang w:val="en-GB"/>
-        </w:rPr>
-      </w:pPr>
-      <w:r>
-        <w:rPr>
-          <w:lang w:val="en-GB"/>
-        </w:rPr>
-        <w:t>Load outliers</w:t>
       </w:r>
     </w:p>
     <w:p>
@@ -583,96 +441,6 @@
         </w:rPr>
         <w:t>How to test?</w:t>
       </w:r>
-    </w:p>
-    <w:p>
-      <w:pPr>
-        <w:pStyle w:val="NoSpacing"/>
-        <w:numPr>
-          <w:ilvl w:val="0"/>
-          <w:numId w:val="9"/>
-        </w:numPr>
-        <w:pBdr>
-          <w:top w:val="none" w:sz="0" w:space="0" w:color="auto"/>
-          <w:left w:val="none" w:sz="0" w:space="0" w:color="auto"/>
-          <w:bottom w:val="none" w:sz="0" w:space="0" w:color="auto"/>
-          <w:right w:val="none" w:sz="0" w:space="0" w:color="auto"/>
-          <w:between w:val="none" w:sz="0" w:space="0" w:color="auto"/>
-        </w:pBdr>
-        <w:jc w:val="left"/>
-        <w:rPr>
-          <w:lang w:val="en-GB"/>
-        </w:rPr>
-      </w:pPr>
-      <w:r>
-        <w:rPr>
-          <w:lang w:val="en-GB"/>
-        </w:rPr>
-        <w:t xml:space="preserve">Measure of variability that I don’t need to aggregate data and use </w:t>
-      </w:r>
-      <w:proofErr w:type="spellStart"/>
-      <w:r>
-        <w:rPr>
-          <w:lang w:val="en-GB"/>
-        </w:rPr>
-        <w:t>Keppler_etal</w:t>
-      </w:r>
-      <w:proofErr w:type="spellEnd"/>
-      <w:r>
-        <w:rPr>
-          <w:lang w:val="en-GB"/>
-        </w:rPr>
-        <w:t xml:space="preserve"> 2016 strategy (Panel with FE, no quantile regression)</w:t>
-      </w:r>
-    </w:p>
-    <w:p>
-      <w:pPr>
-        <w:pStyle w:val="NoSpacing"/>
-        <w:ind w:left="720"/>
-        <w:rPr>
-          <w:color w:val="000000" w:themeColor="text1"/>
-          <w:lang w:val="en-GB"/>
-        </w:rPr>
-      </w:pPr>
-    </w:p>
-    <w:p>
-      <w:pPr>
-        <w:pStyle w:val="NoSpacing"/>
-        <w:rPr>
-          <w:color w:val="000000" w:themeColor="text1"/>
-          <w:lang w:val="en-GB"/>
-        </w:rPr>
-      </w:pPr>
-    </w:p>
-    <w:p>
-      <w:pPr>
-        <w:pStyle w:val="NoSpacing"/>
-        <w:rPr>
-          <w:color w:val="EE0000"/>
-          <w:lang w:val="en-GB"/>
-        </w:rPr>
-      </w:pPr>
-      <w:r>
-        <w:rPr>
-          <w:color w:val="EE0000"/>
-          <w:lang w:val="en-GB"/>
-        </w:rPr>
-        <w:t>PUT better notes in the summary statistics</w:t>
-      </w:r>
-    </w:p>
-    <w:p>
-      <w:pPr>
-        <w:pStyle w:val="NoSpacing"/>
-      </w:pPr>
-    </w:p>
-    <w:p>
-      <w:pPr>
-        <w:pStyle w:val="NoSpacing"/>
-        <w:rPr>
-          <w:b/>
-          <w:bCs/>
-          <w:lang w:val="en-GB"/>
-        </w:rPr>
-      </w:pPr>
       <w:r>
         <w:rPr>
           <w:b/>
@@ -1012,23 +780,13 @@
                 <w:lang w:val="en-GB"/>
               </w:rPr>
             </w:pPr>
-            <w:proofErr w:type="spellStart"/>
-            <w:r>
-              <w:rPr>
-                <w:sz w:val="18"/>
-                <w:szCs w:val="18"/>
-                <w:lang w:val="en-GB"/>
-              </w:rPr>
-              <w:t>Ciarreta</w:t>
-            </w:r>
-            <w:proofErr w:type="spellEnd"/>
-            <w:r>
-              <w:rPr>
-                <w:sz w:val="18"/>
-                <w:szCs w:val="18"/>
-                <w:lang w:val="en-GB"/>
-              </w:rPr>
-              <w:t xml:space="preserve"> et al 2020</w:t>
+            <w:r>
+              <w:rPr>
+                <w:sz w:val="18"/>
+                <w:szCs w:val="18"/>
+                <w:lang w:val="en-GB"/>
+              </w:rPr>
+              <w:t>Ciarreta et al 2020</w:t>
             </w:r>
           </w:p>
         </w:tc>
@@ -1820,7 +1578,6 @@
                 <w:szCs w:val="18"/>
                 <w:lang w:val="en-GB"/>
               </w:rPr>
-              <w:lastRenderedPageBreak/>
               <w:t>Rintamaki_etal_2017</w:t>
             </w:r>
           </w:p>
@@ -1868,25 +1625,7 @@
                 <w:szCs w:val="18"/>
                 <w:lang w:val="en-GB"/>
               </w:rPr>
-              <w:t xml:space="preserve"> (</w:t>
-            </w:r>
-            <w:proofErr w:type="spellStart"/>
-            <w:r>
-              <w:rPr>
-                <w:sz w:val="18"/>
-                <w:szCs w:val="18"/>
-                <w:lang w:val="en-GB"/>
-              </w:rPr>
-              <w:t>wind+solar</w:t>
-            </w:r>
-            <w:proofErr w:type="spellEnd"/>
-            <w:r>
-              <w:rPr>
-                <w:sz w:val="18"/>
-                <w:szCs w:val="18"/>
-                <w:lang w:val="en-GB"/>
-              </w:rPr>
-              <w:t>)</w:t>
+              <w:t xml:space="preserve"> (wind+solar)</w:t>
             </w:r>
             <w:r>
               <w:rPr>
@@ -2355,9 +2094,18 @@
                 <w:szCs w:val="18"/>
                 <w:lang w:val="en-GB"/>
               </w:rPr>
-              <w:t xml:space="preserve"> precisely the true load </w:t>
-            </w:r>
-            <w:proofErr w:type="spellStart"/>
+              <w:t xml:space="preserve"> precisely the true load curbe (3 peaks: morning, midday, evening)</w:t>
+            </w:r>
+          </w:p>
+          <w:p>
+            <w:pPr>
+              <w:jc w:val="center"/>
+              <w:rPr>
+                <w:sz w:val="18"/>
+                <w:szCs w:val="18"/>
+                <w:lang w:val="en-GB"/>
+              </w:rPr>
+            </w:pPr>
             <w:r>
               <w:rPr>
                 <w:color w:val="EE0000"/>
@@ -2365,56 +2113,7 @@
                 <w:szCs w:val="18"/>
                 <w:lang w:val="en-GB"/>
               </w:rPr>
-              <w:t>curbe</w:t>
-            </w:r>
-            <w:proofErr w:type="spellEnd"/>
-            <w:r>
-              <w:rPr>
-                <w:color w:val="EE0000"/>
-                <w:sz w:val="18"/>
-                <w:szCs w:val="18"/>
-                <w:lang w:val="en-GB"/>
-              </w:rPr>
-              <w:t xml:space="preserve"> (3 peaks: morning, midday, evening)</w:t>
-            </w:r>
-          </w:p>
-          <w:p>
-            <w:pPr>
-              <w:jc w:val="center"/>
-              <w:rPr>
-                <w:sz w:val="18"/>
-                <w:szCs w:val="18"/>
-                <w:lang w:val="en-GB"/>
-              </w:rPr>
-            </w:pPr>
-            <w:r>
-              <w:rPr>
-                <w:color w:val="EE0000"/>
-                <w:sz w:val="18"/>
-                <w:szCs w:val="18"/>
-                <w:lang w:val="en-GB"/>
-              </w:rPr>
-              <w:t xml:space="preserve">Peak or </w:t>
-            </w:r>
-            <w:proofErr w:type="spellStart"/>
-            <w:r>
-              <w:rPr>
-                <w:color w:val="EE0000"/>
-                <w:sz w:val="18"/>
-                <w:szCs w:val="18"/>
-                <w:lang w:val="en-GB"/>
-              </w:rPr>
-              <w:t>offpeak</w:t>
-            </w:r>
-            <w:proofErr w:type="spellEnd"/>
-            <w:r>
-              <w:rPr>
-                <w:color w:val="EE0000"/>
-                <w:sz w:val="18"/>
-                <w:szCs w:val="18"/>
-                <w:lang w:val="en-GB"/>
-              </w:rPr>
-              <w:t xml:space="preserve"> just defines day and night hours</w:t>
+              <w:t>Peak or offpeak just defines day and night hours</w:t>
             </w:r>
           </w:p>
         </w:tc>
@@ -2686,7 +2385,6 @@
                 <w:lang w:val="en-GB"/>
               </w:rPr>
             </w:pPr>
-            <w:proofErr w:type="spellStart"/>
             <w:r>
               <w:rPr>
                 <w:sz w:val="18"/>
@@ -2695,7 +2393,6 @@
               </w:rPr>
               <w:t>Maciejowska</w:t>
             </w:r>
-            <w:proofErr w:type="spellEnd"/>
             <w:r>
               <w:rPr>
                 <w:sz w:val="18"/>
@@ -2816,25 +2513,7 @@
                 <w:szCs w:val="18"/>
                 <w:lang w:val="en-GB"/>
               </w:rPr>
-              <w:t xml:space="preserve">Quantile regression approach on </w:t>
-            </w:r>
-            <w:proofErr w:type="spellStart"/>
-            <w:r>
-              <w:rPr>
-                <w:sz w:val="18"/>
-                <w:szCs w:val="18"/>
-                <w:lang w:val="en-GB"/>
-              </w:rPr>
-              <w:t>distrib</w:t>
-            </w:r>
-            <w:proofErr w:type="spellEnd"/>
-            <w:r>
-              <w:rPr>
-                <w:sz w:val="18"/>
-                <w:szCs w:val="18"/>
-                <w:lang w:val="en-GB"/>
-              </w:rPr>
-              <w:t xml:space="preserve"> of EP</w:t>
+              <w:t>Quantile regression approach on distrib of EP</w:t>
             </w:r>
           </w:p>
         </w:tc>
@@ -2980,27 +2659,7 @@
                 <w:szCs w:val="18"/>
                 <w:lang w:val="en-GB"/>
               </w:rPr>
-              <w:t>NO peak/</w:t>
-            </w:r>
-            <w:proofErr w:type="spellStart"/>
-            <w:r>
-              <w:rPr>
-                <w:color w:val="EE0000"/>
-                <w:sz w:val="18"/>
-                <w:szCs w:val="18"/>
-                <w:lang w:val="en-GB"/>
-              </w:rPr>
-              <w:t>non.peak</w:t>
-            </w:r>
-            <w:proofErr w:type="spellEnd"/>
-            <w:r>
-              <w:rPr>
-                <w:color w:val="EE0000"/>
-                <w:sz w:val="18"/>
-                <w:szCs w:val="18"/>
-                <w:lang w:val="en-GB"/>
-              </w:rPr>
-              <w:t xml:space="preserve"> </w:t>
+              <w:t xml:space="preserve">NO peak/non.peak </w:t>
             </w:r>
             <w:proofErr w:type="gramStart"/>
             <w:r>
@@ -3049,25 +2708,7 @@
                 <w:szCs w:val="18"/>
                 <w:lang w:val="en-GB"/>
               </w:rPr>
-              <w:t xml:space="preserve">Quantile regression on quantiles of log of daily EP </w:t>
-            </w:r>
-            <w:proofErr w:type="spellStart"/>
-            <w:r>
-              <w:rPr>
-                <w:sz w:val="18"/>
-                <w:szCs w:val="18"/>
-                <w:lang w:val="en-GB"/>
-              </w:rPr>
-              <w:t>wrt</w:t>
-            </w:r>
-            <w:proofErr w:type="spellEnd"/>
-            <w:r>
-              <w:rPr>
-                <w:sz w:val="18"/>
-                <w:szCs w:val="18"/>
-                <w:lang w:val="en-GB"/>
-              </w:rPr>
-              <w:t xml:space="preserve"> demand, log fuel prices + CO2 cost, log residual supply index, log </w:t>
+              <w:t xml:space="preserve">Quantile regression on quantiles of log of daily EP wrt demand, log fuel prices + CO2 cost, log residual supply index, log </w:t>
             </w:r>
             <w:r>
               <w:rPr>
@@ -3645,21 +3286,7 @@
             <w:rStyle w:val="Hyperlink"/>
             <w:lang w:val="en-GB"/>
           </w:rPr>
-          <w:t>https://ag-energieb</w:t>
-        </w:r>
-        <w:r>
-          <w:rPr>
-            <w:rStyle w:val="Hyperlink"/>
-            <w:lang w:val="en-GB"/>
-          </w:rPr>
-          <w:t>i</w:t>
-        </w:r>
-        <w:r>
-          <w:rPr>
-            <w:rStyle w:val="Hyperlink"/>
-            <w:lang w:val="en-GB"/>
-          </w:rPr>
-          <w:t>lanzen.de/daten-und-fakten/auswertungstabellen/</w:t>
+          <w:t>https://ag-energiebilanzen.de/daten-und-fakten/auswertungstabellen/</w:t>
         </w:r>
       </w:hyperlink>
       <w:r>
@@ -3761,37 +3388,14 @@
         <w:rPr>
           <w:lang w:val="en-GB"/>
         </w:rPr>
-        <w:t xml:space="preserve"> FI : 350 + 650 MW </w:t>
-      </w:r>
-      <w:proofErr w:type="spellStart"/>
-      <w:r>
-        <w:rPr>
-          <w:lang w:val="en-GB"/>
-        </w:rPr>
-        <w:t>Estlink</w:t>
-      </w:r>
-      <w:proofErr w:type="spellEnd"/>
-      <w:r>
-        <w:rPr>
-          <w:lang w:val="en-GB"/>
-        </w:rPr>
-        <w:t xml:space="preserve"> 1 + 2 </w:t>
-      </w:r>
-      <w:proofErr w:type="spellStart"/>
+        <w:t xml:space="preserve"> FI : 350 + 650 MW Estlink 1 + 2 </w:t>
+      </w:r>
       <w:r>
         <w:rPr>
           <w:color w:val="EE0000"/>
           <w:lang w:val="en-GB"/>
         </w:rPr>
-        <w:t>Estlink</w:t>
-      </w:r>
-      <w:proofErr w:type="spellEnd"/>
-      <w:r>
-        <w:rPr>
-          <w:color w:val="EE0000"/>
-          <w:lang w:val="en-GB"/>
-        </w:rPr>
-        <w:t xml:space="preserve"> 2 is about 20% of the Estonian power export capacity </w:t>
+        <w:t xml:space="preserve">Estlink 2 is about 20% of the Estonian power export capacity </w:t>
       </w:r>
     </w:p>
     <w:p>
@@ -4063,21 +3667,7 @@
         <w:rPr>
           <w:lang w:val="en-GB"/>
         </w:rPr>
-        <w:t>demand (</w:t>
-      </w:r>
-      <w:proofErr w:type="spellStart"/>
-      <w:r>
-        <w:rPr>
-          <w:lang w:val="en-GB"/>
-        </w:rPr>
-        <w:t>Sensfuss</w:t>
-      </w:r>
-      <w:proofErr w:type="spellEnd"/>
-      <w:r>
-        <w:rPr>
-          <w:lang w:val="en-GB"/>
-        </w:rPr>
-        <w:t xml:space="preserve"> et al., 2008) and limited economic possibilities</w:t>
+        <w:t>demand (Sensfuss et al., 2008) and limited economic possibilities</w:t>
       </w:r>
       <w:r>
         <w:rPr>
@@ -4183,21 +3773,7 @@
         <w:rPr>
           <w:lang w:val="en-GB"/>
         </w:rPr>
-        <w:t xml:space="preserve"> From </w:t>
-      </w:r>
-      <w:proofErr w:type="spellStart"/>
-      <w:r>
-        <w:rPr>
-          <w:lang w:val="en-GB"/>
-        </w:rPr>
-        <w:t>Tselika</w:t>
-      </w:r>
-      <w:proofErr w:type="spellEnd"/>
-      <w:r>
-        <w:rPr>
-          <w:lang w:val="en-GB"/>
-        </w:rPr>
-        <w:t xml:space="preserve"> 2022</w:t>
+        <w:t xml:space="preserve"> From Tselika 2022</w:t>
       </w:r>
     </w:p>
     <w:p>
@@ -4320,7 +3896,6 @@
           <w:lang w:val="en-GB"/>
         </w:rPr>
       </w:pPr>
-      <w:proofErr w:type="spellStart"/>
       <w:r>
         <w:rPr>
           <w:color w:val="000000" w:themeColor="text1"/>
@@ -4328,29 +3903,12 @@
         </w:rPr>
         <w:t>Rintamaky</w:t>
       </w:r>
-      <w:proofErr w:type="spellEnd"/>
       <w:r>
         <w:rPr>
           <w:color w:val="000000" w:themeColor="text1"/>
           <w:lang w:val="en-GB"/>
         </w:rPr>
-        <w:t xml:space="preserve">, </w:t>
-      </w:r>
-      <w:proofErr w:type="spellStart"/>
-      <w:r>
-        <w:rPr>
-          <w:color w:val="000000" w:themeColor="text1"/>
-          <w:lang w:val="en-GB"/>
-        </w:rPr>
-        <w:t>Tselika</w:t>
-      </w:r>
-      <w:proofErr w:type="spellEnd"/>
-      <w:r>
-        <w:rPr>
-          <w:color w:val="000000" w:themeColor="text1"/>
-          <w:lang w:val="en-GB"/>
-        </w:rPr>
-        <w:t xml:space="preserve"> </w:t>
+        <w:t xml:space="preserve">, Tselika </w:t>
       </w:r>
       <w:r>
         <w:rPr>
@@ -4597,19 +4155,11 @@
         </w:rPr>
         <w:t xml:space="preserve"> </w:t>
       </w:r>
-      <w:proofErr w:type="spellStart"/>
-      <w:r>
-        <w:rPr>
-          <w:lang w:val="en-GB"/>
-        </w:rPr>
-        <w:t>etal</w:t>
-      </w:r>
-      <w:proofErr w:type="spellEnd"/>
-      <w:r>
-        <w:rPr>
-          <w:lang w:val="en-GB"/>
-        </w:rPr>
-        <w:t xml:space="preserve"> </w:t>
+      <w:r>
+        <w:rPr>
+          <w:lang w:val="en-GB"/>
+        </w:rPr>
+        <w:t xml:space="preserve">etal </w:t>
       </w:r>
       <w:r>
         <w:rPr>
@@ -4840,19 +4390,11 @@
                 <w:lang w:val="en-GB"/>
               </w:rPr>
             </w:pPr>
-            <w:proofErr w:type="spellStart"/>
-            <w:r>
-              <w:rPr>
-                <w:lang w:val="en-GB"/>
-              </w:rPr>
-              <w:t>Distrib</w:t>
-            </w:r>
-            <w:proofErr w:type="spellEnd"/>
-            <w:r>
-              <w:rPr>
-                <w:lang w:val="en-GB"/>
-              </w:rPr>
-              <w:t xml:space="preserve"> of 24 hours, daily obs. </w:t>
+            <w:r>
+              <w:rPr>
+                <w:lang w:val="en-GB"/>
+              </w:rPr>
+              <w:t xml:space="preserve">Distrib of 24 hours, daily obs. </w:t>
             </w:r>
           </w:p>
           <w:p>
@@ -4870,19 +4412,11 @@
                 <w:lang w:val="en-GB"/>
               </w:rPr>
             </w:pPr>
-            <w:proofErr w:type="spellStart"/>
-            <w:r>
-              <w:rPr>
-                <w:lang w:val="en-GB"/>
-              </w:rPr>
-              <w:t>Maciejowska</w:t>
-            </w:r>
-            <w:proofErr w:type="spellEnd"/>
-            <w:r>
-              <w:rPr>
-                <w:lang w:val="en-GB"/>
-              </w:rPr>
-              <w:t xml:space="preserve"> (2020)</w:t>
+            <w:r>
+              <w:rPr>
+                <w:lang w:val="en-GB"/>
+              </w:rPr>
+              <w:t>Maciejowska (2020)</w:t>
             </w:r>
           </w:p>
         </w:tc>
@@ -4938,19 +4472,11 @@
               </w:rPr>
               <w:t xml:space="preserve">Days (in case of </w:t>
             </w:r>
-            <w:proofErr w:type="spellStart"/>
-            <w:r>
-              <w:rPr>
-                <w:lang w:val="en-GB"/>
-              </w:rPr>
-              <w:t>Maciejowska</w:t>
-            </w:r>
-            <w:proofErr w:type="spellEnd"/>
-            <w:r>
-              <w:rPr>
-                <w:lang w:val="en-GB"/>
-              </w:rPr>
-              <w:t xml:space="preserve"> (2020)</w:t>
+            <w:r>
+              <w:rPr>
+                <w:lang w:val="en-GB"/>
+              </w:rPr>
+              <w:t>Maciejowska (2020)</w:t>
             </w:r>
             <w:r>
               <w:rPr>
@@ -5046,19 +4572,11 @@
                 <w:lang w:val="en-GB"/>
               </w:rPr>
             </w:pPr>
-            <w:proofErr w:type="spellStart"/>
-            <w:r>
-              <w:rPr>
-                <w:lang w:val="en-GB"/>
-              </w:rPr>
-              <w:t>Zareipour</w:t>
-            </w:r>
-            <w:proofErr w:type="spellEnd"/>
-            <w:r>
-              <w:rPr>
-                <w:lang w:val="en-GB"/>
-              </w:rPr>
-              <w:t xml:space="preserve"> et al</w:t>
+            <w:r>
+              <w:rPr>
+                <w:lang w:val="en-GB"/>
+              </w:rPr>
+              <w:t>Zareipour et al</w:t>
             </w:r>
             <w:r>
               <w:rPr>
@@ -5212,35 +4730,7 @@
               <w:rPr>
                 <w:lang w:val="en-GB"/>
               </w:rPr>
-              <w:t xml:space="preserve">Where scale is a measure of dispersion (scale for normal </w:t>
-            </w:r>
-            <w:proofErr w:type="spellStart"/>
-            <w:r>
-              <w:rPr>
-                <w:lang w:val="en-GB"/>
-              </w:rPr>
-              <w:t>distrib</w:t>
-            </w:r>
-            <w:proofErr w:type="spellEnd"/>
-            <w:r>
-              <w:rPr>
-                <w:lang w:val="en-GB"/>
-              </w:rPr>
-              <w:t xml:space="preserve"> is the </w:t>
-            </w:r>
-            <w:proofErr w:type="spellStart"/>
-            <w:r>
-              <w:rPr>
-                <w:lang w:val="en-GB"/>
-              </w:rPr>
-              <w:t>sd</w:t>
-            </w:r>
-            <w:proofErr w:type="spellEnd"/>
-            <w:r>
-              <w:rPr>
-                <w:lang w:val="en-GB"/>
-              </w:rPr>
-              <w:t>)</w:t>
+              <w:t>Where scale is a measure of dispersion (scale for normal distrib is the sd)</w:t>
             </w:r>
           </w:p>
         </w:tc>
@@ -5378,21 +4868,7 @@
               <w:rPr>
                 <w:lang w:val="en-GB"/>
               </w:rPr>
-              <w:t xml:space="preserve">The scale term should be strictly positive for all observations, because should represents </w:t>
-            </w:r>
-            <w:proofErr w:type="spellStart"/>
-            <w:r>
-              <w:rPr>
-                <w:lang w:val="en-GB"/>
-              </w:rPr>
-              <w:t>sd</w:t>
-            </w:r>
-            <w:proofErr w:type="spellEnd"/>
-            <w:r>
-              <w:rPr>
-                <w:lang w:val="en-GB"/>
-              </w:rPr>
-              <w:t xml:space="preserve"> (&gt;0)</w:t>
+              <w:t>The scale term should be strictly positive for all observations, because should represents sd (&gt;0)</w:t>
             </w:r>
             <w:r>
               <w:rPr>
@@ -5572,21 +5048,7 @@
               <w:rPr>
                 <w:lang w:val="en-GB"/>
               </w:rPr>
-              <w:t xml:space="preserve"> (</w:t>
-            </w:r>
-            <w:proofErr w:type="spellStart"/>
-            <w:r>
-              <w:rPr>
-                <w:lang w:val="en-GB"/>
-              </w:rPr>
-              <w:t>Qy</w:t>
-            </w:r>
-            <w:proofErr w:type="spellEnd"/>
-            <w:r>
-              <w:rPr>
-                <w:lang w:val="en-GB"/>
-              </w:rPr>
-              <w:t>(0.9)</w:t>
+              <w:t xml:space="preserve"> (Qy(0.9)</w:t>
             </w:r>
             <w:r>
               <w:rPr>
@@ -5606,19 +5068,11 @@
               </w:rPr>
               <w:t xml:space="preserve"> </w:t>
             </w:r>
-            <w:proofErr w:type="spellStart"/>
-            <w:r>
-              <w:rPr>
-                <w:lang w:val="en-GB"/>
-              </w:rPr>
-              <w:t>Qy</w:t>
-            </w:r>
-            <w:proofErr w:type="spellEnd"/>
-            <w:r>
-              <w:rPr>
-                <w:lang w:val="en-GB"/>
-              </w:rPr>
-              <w:t>(0.2))</w:t>
+            <w:r>
+              <w:rPr>
+                <w:lang w:val="en-GB"/>
+              </w:rPr>
+              <w:t>Qy(0.2))</w:t>
             </w:r>
           </w:p>
         </w:tc>
@@ -5817,23 +5271,7 @@
             <w:rStyle w:val="Hyperlink"/>
             <w:lang w:val="en-GB"/>
           </w:rPr>
-          <w:t xml:space="preserve">Modernise it, </w:t>
-        </w:r>
-        <w:proofErr w:type="spellStart"/>
-        <w:r>
-          <w:rPr>
-            <w:rStyle w:val="Hyperlink"/>
-            <w:lang w:val="en-GB"/>
-          </w:rPr>
-          <w:t>sustainabilise</w:t>
-        </w:r>
-        <w:proofErr w:type="spellEnd"/>
-        <w:r>
-          <w:rPr>
-            <w:rStyle w:val="Hyperlink"/>
-            <w:lang w:val="en-GB"/>
-          </w:rPr>
-          <w:t xml:space="preserve"> it! Swiss energy policy on the eve of electricity market liberalisation</w:t>
+          <w:t>Modernise it, sustainabilise it! Swiss energy policy on the eve of electricity market liberalisation</w:t>
         </w:r>
       </w:hyperlink>
     </w:p>
@@ -8313,7 +7751,6 @@
   <w:style w:type="character" w:default="1" w:styleId="DefaultParagraphFont">
     <w:name w:val="Default Paragraph Font"/>
     <w:uiPriority w:val="1"/>
-    <w:semiHidden/>
     <w:unhideWhenUsed/>
   </w:style>
   <w:style w:type="table" w:default="1" w:styleId="TableNormal">

</xml_diff>